<commit_message>
Stakeholders: added Acquirers and Assessors
</commit_message>
<xml_diff>
--- a/report.docx
+++ b/report.docx
@@ -179,6 +179,133 @@
           <w:szCs w:val="24"/>
         </w:rPr>
         <w:t xml:space="preserve">pip is the defacto package manager for software packages developed with Python and ships with most Python distributions. As such its user base is almost as large as the entire Python community of developers. It is notable for the ease of its command-line interface, which simplifies the installation and uninstallation of Python software packages. </w:t>
+      </w:r>
+    </w:p>
+    <w:p>
+      <w:pPr>
+        <w:pStyle w:val="normal0"/>
+        <w:spacing w:line="360" w:lineRule="auto"/>
+        <w:jc w:val="both"/>
+        <w:rPr>
+          <w:rFonts w:ascii="PT Serif" w:eastAsia="PT Serif" w:hAnsi="PT Serif" w:cs="PT Serif"/>
+          <w:sz w:val="24"/>
+          <w:szCs w:val="24"/>
+        </w:rPr>
+      </w:pPr>
+    </w:p>
+    <w:p>
+      <w:pPr>
+        <w:pStyle w:val="normal0"/>
+        <w:spacing w:line="360" w:lineRule="auto"/>
+        <w:jc w:val="both"/>
+        <w:rPr>
+          <w:rFonts w:ascii="PT Serif" w:eastAsia="PT Serif" w:hAnsi="PT Serif" w:cs="PT Serif"/>
+          <w:b/>
+          <w:sz w:val="36"/>
+          <w:szCs w:val="36"/>
+        </w:rPr>
+      </w:pPr>
+      <w:r>
+        <w:rPr>
+          <w:rFonts w:ascii="PT Serif" w:eastAsia="PT Serif" w:hAnsi="PT Serif" w:cs="PT Serif"/>
+          <w:b/>
+          <w:sz w:val="36"/>
+          <w:szCs w:val="36"/>
+        </w:rPr>
+        <w:t xml:space="preserve">Stakeholders </w:t>
+      </w:r>
+    </w:p>
+    <w:p>
+      <w:pPr>
+        <w:pStyle w:val="normal0"/>
+        <w:spacing w:line="360" w:lineRule="auto"/>
+        <w:jc w:val="both"/>
+        <w:rPr>
+          <w:rFonts w:ascii="PT Serif" w:eastAsia="PT Serif" w:hAnsi="PT Serif" w:cs="PT Serif"/>
+          <w:b/>
+          <w:sz w:val="24"/>
+          <w:szCs w:val="24"/>
+        </w:rPr>
+      </w:pPr>
+    </w:p>
+    <w:p>
+      <w:pPr>
+        <w:pStyle w:val="normal0"/>
+        <w:numPr>
+          <w:ilvl w:val="0"/>
+          <w:numId w:val="1"/>
+        </w:numPr>
+        <w:spacing w:line="360" w:lineRule="auto"/>
+        <w:contextualSpacing/>
+        <w:jc w:val="both"/>
+        <w:rPr>
+          <w:rFonts w:ascii="PT Serif" w:eastAsia="PT Serif" w:hAnsi="PT Serif" w:cs="PT Serif"/>
+          <w:sz w:val="24"/>
+          <w:szCs w:val="24"/>
+        </w:rPr>
+      </w:pPr>
+      <w:r>
+        <w:rPr>
+          <w:rFonts w:ascii="PT Serif" w:eastAsia="PT Serif" w:hAnsi="PT Serif" w:cs="PT Serif"/>
+          <w:b/>
+          <w:sz w:val="24"/>
+          <w:szCs w:val="24"/>
+        </w:rPr>
+        <w:t>Acquirers</w:t>
+      </w:r>
+      <w:r>
+        <w:rPr>
+          <w:rFonts w:ascii="PT Serif" w:eastAsia="PT Serif" w:hAnsi="PT Serif" w:cs="PT Serif"/>
+          <w:sz w:val="24"/>
+          <w:szCs w:val="24"/>
+        </w:rPr>
+        <w:t xml:space="preserve">: The Python Packaging Authority is the acquirer of pip. </w:t>
+      </w:r>
+    </w:p>
+    <w:p>
+      <w:pPr>
+        <w:pStyle w:val="normal0"/>
+        <w:spacing w:line="360" w:lineRule="auto"/>
+        <w:jc w:val="both"/>
+        <w:rPr>
+          <w:rFonts w:ascii="PT Serif" w:eastAsia="PT Serif" w:hAnsi="PT Serif" w:cs="PT Serif"/>
+          <w:sz w:val="24"/>
+          <w:szCs w:val="24"/>
+        </w:rPr>
+      </w:pPr>
+    </w:p>
+    <w:p>
+      <w:pPr>
+        <w:pStyle w:val="normal0"/>
+        <w:numPr>
+          <w:ilvl w:val="0"/>
+          <w:numId w:val="1"/>
+        </w:numPr>
+        <w:spacing w:line="360" w:lineRule="auto"/>
+        <w:contextualSpacing/>
+        <w:jc w:val="both"/>
+        <w:rPr>
+          <w:rFonts w:ascii="PT Serif" w:eastAsia="PT Serif" w:hAnsi="PT Serif" w:cs="PT Serif"/>
+          <w:sz w:val="24"/>
+          <w:szCs w:val="24"/>
+        </w:rPr>
+      </w:pPr>
+      <w:r>
+        <w:rPr>
+          <w:rFonts w:ascii="PT Serif" w:eastAsia="PT Serif" w:hAnsi="PT Serif" w:cs="PT Serif"/>
+          <w:b/>
+          <w:sz w:val="24"/>
+          <w:szCs w:val="24"/>
+        </w:rPr>
+        <w:t>Assessors:</w:t>
+      </w:r>
+      <w:r>
+        <w:rPr>
+          <w:rFonts w:ascii="PT Serif" w:eastAsia="PT Serif" w:hAnsi="PT Serif" w:cs="PT Serif"/>
+          <w:sz w:val="24"/>
+          <w:szCs w:val="24"/>
+        </w:rPr>
+        <w:t xml:space="preserve"> The Python Packaging Authority is responsible for assessing and approving contributions from pip contributors to the source code.</w:t>
       </w:r>
       <w:bookmarkStart w:id="0" w:name="_GoBack"/>
       <w:bookmarkEnd w:id="0"/>

</xml_diff>

<commit_message>
Added Pip Models and conclusion
</commit_message>
<xml_diff>
--- a/report.docx
+++ b/report.docx
@@ -951,22 +951,34 @@
         <w:spacing w:lineRule="auto" w:line="360" w:before="0" w:after="0"/>
         <w:contextualSpacing/>
         <w:jc w:val="both"/>
-        <w:rPr>
-          <w:rFonts w:ascii="Calibri" w:hAnsi="Calibri" w:cs="Calibri" w:asciiTheme="majorHAnsi" w:cstheme="majorHAnsi" w:hAnsiTheme="majorHAnsi"/>
-          <w:b/>
+        <w:rPr/>
+      </w:pPr>
+      <w:r>
+        <w:rPr>
+          <w:rFonts w:cs="Calibri" w:ascii="Calibri" w:hAnsi="Calibri" w:asciiTheme="majorHAnsi" w:cstheme="majorHAnsi" w:hAnsiTheme="majorHAnsi"/>
           <w:b/>
           <w:sz w:val="36"/>
           <w:szCs w:val="36"/>
         </w:rPr>
-      </w:pPr>
-      <w:r>
-        <w:rPr>
-          <w:rFonts w:cs="Calibri" w:ascii="Calibri" w:hAnsi="Calibri" w:asciiTheme="majorHAnsi" w:cstheme="majorHAnsi" w:hAnsiTheme="majorHAnsi"/>
+        <w:t>Development</w:t>
+      </w:r>
+    </w:p>
+    <w:p>
+      <w:pPr>
+        <w:pStyle w:val="Normal"/>
+        <w:spacing w:lineRule="auto" w:line="360" w:before="0" w:after="0"/>
+        <w:contextualSpacing/>
+        <w:jc w:val="both"/>
+        <w:rPr>
+          <w:rFonts w:ascii="Calibri" w:hAnsi="Calibri" w:cs="Calibri" w:asciiTheme="majorHAnsi" w:cstheme="majorHAnsi" w:hAnsiTheme="majorHAnsi"/>
+          <w:b/>
           <w:b/>
           <w:sz w:val="36"/>
           <w:szCs w:val="36"/>
         </w:rPr>
-        <w:t>Development</w:t>
+      </w:pPr>
+      <w:r>
+        <w:rPr/>
       </w:r>
     </w:p>
     <w:p>
@@ -1246,6 +1258,18 @@
           <w:szCs w:val="36"/>
         </w:rPr>
         <w:t>Pip usage</w:t>
+      </w:r>
+    </w:p>
+    <w:p>
+      <w:pPr>
+        <w:pStyle w:val="Normal"/>
+        <w:spacing w:lineRule="auto" w:line="360"/>
+        <w:rPr>
+          <w:rFonts w:ascii="Calibri" w:hAnsi="Calibri" w:eastAsia="PT Serif" w:cs="Calibri" w:asciiTheme="majorHAnsi" w:cstheme="majorHAnsi" w:hAnsiTheme="majorHAnsi"/>
+        </w:rPr>
+      </w:pPr>
+      <w:r>
+        <w:rPr/>
       </w:r>
     </w:p>
     <w:p>
@@ -2523,6 +2547,103 @@
       </w:pPr>
       <w:r>
         <w:rPr/>
+      </w:r>
+    </w:p>
+    <w:p>
+      <w:pPr>
+        <w:pStyle w:val="Normal"/>
+        <w:tabs>
+          <w:tab w:val="left" w:pos="3480" w:leader="none"/>
+        </w:tabs>
+        <w:rPr>
+          <w:b/>
+          <w:b/>
+          <w:bCs/>
+        </w:rPr>
+      </w:pPr>
+      <w:r>
+        <w:rPr>
+          <w:b/>
+          <w:bCs/>
+        </w:rPr>
+      </w:r>
+    </w:p>
+    <w:p>
+      <w:pPr>
+        <w:pStyle w:val="Normal"/>
+        <w:tabs>
+          <w:tab w:val="left" w:pos="3480" w:leader="none"/>
+        </w:tabs>
+        <w:rPr>
+          <w:b/>
+          <w:b/>
+          <w:bCs/>
+        </w:rPr>
+      </w:pPr>
+      <w:r>
+        <w:rPr>
+          <w:b/>
+          <w:bCs/>
+        </w:rPr>
+        <w:t>Pip Models</w:t>
+      </w:r>
+    </w:p>
+    <w:p>
+      <w:pPr>
+        <w:pStyle w:val="Normal"/>
+        <w:tabs>
+          <w:tab w:val="left" w:pos="3480" w:leader="none"/>
+        </w:tabs>
+        <w:rPr>
+          <w:b/>
+          <w:b/>
+          <w:bCs/>
+        </w:rPr>
+      </w:pPr>
+      <w:r>
+        <w:rPr>
+          <w:b/>
+          <w:bCs/>
+        </w:rPr>
+      </w:r>
+    </w:p>
+    <w:p>
+      <w:pPr>
+        <w:pStyle w:val="Normal"/>
+        <w:tabs>
+          <w:tab w:val="left" w:pos="3480" w:leader="none"/>
+        </w:tabs>
+        <w:rPr>
+          <w:b/>
+          <w:b/>
+          <w:bCs/>
+        </w:rPr>
+      </w:pPr>
+      <w:r>
+        <w:rPr>
+          <w:b/>
+          <w:bCs/>
+        </w:rPr>
+      </w:r>
+    </w:p>
+    <w:p>
+      <w:pPr>
+        <w:pStyle w:val="Normal"/>
+        <w:tabs>
+          <w:tab w:val="left" w:pos="3480" w:leader="none"/>
+        </w:tabs>
+        <w:rPr>
+          <w:b/>
+          <w:b/>
+          <w:bCs/>
+        </w:rPr>
+      </w:pPr>
+      <w:r>
+        <w:rPr>
+          <w:b/>
+          <w:bCs/>
+        </w:rPr>
+        <w:t>Conclusion</w:t>
       </w:r>
     </w:p>
     <w:sectPr>

</xml_diff>

<commit_message>
Modify intro to include Donald Stufft as initiator
</commit_message>
<xml_diff>
--- a/report.docx
+++ b/report.docx
@@ -69,8 +69,6 @@
         </w:rPr>
         <w:t>Augustine, Arif, Sanjog, Masinde</w:t>
       </w:r>
-      <w:bookmarkStart w:id="0" w:name="_GoBack"/>
-      <w:bookmarkEnd w:id="0"/>
     </w:p>
     <w:p>
       <w:pPr>
@@ -227,7 +225,25 @@
           <w:sz w:val="24"/>
           <w:szCs w:val="24"/>
         </w:rPr>
-        <w:t>kages. It is a package management system for installing and managing Python software packages. It is an open source software by the Python Packaging Authority (PyPA) and was initially released on 4th April, 2011. The most recent stable release was on 6th N</w:t>
+        <w:t>kages. It is a package management system for installing and managing Python software packages. It is an open source software by the Python Packaging Authority (PyPA)</w:t>
+      </w:r>
+      <w:bookmarkStart w:id="0" w:name="_GoBack"/>
+      <w:bookmarkEnd w:id="0"/>
+      <w:r>
+        <w:rPr>
+          <w:rFonts w:asciiTheme="majorHAnsi" w:eastAsia="PT Serif" w:hAnsiTheme="majorHAnsi" w:cstheme="majorHAnsi"/>
+          <w:sz w:val="24"/>
+          <w:szCs w:val="24"/>
+        </w:rPr>
+        <w:t xml:space="preserve"> initiated and led by Donald Stufft</w:t>
+      </w:r>
+      <w:r>
+        <w:rPr>
+          <w:rFonts w:asciiTheme="majorHAnsi" w:eastAsia="PT Serif" w:hAnsiTheme="majorHAnsi" w:cstheme="majorHAnsi"/>
+          <w:sz w:val="24"/>
+          <w:szCs w:val="24"/>
+        </w:rPr>
+        <w:t xml:space="preserve"> and was initially released on 4th April, 2011. The most recent stable release was on 6th N</w:t>
       </w:r>
       <w:r>
         <w:rPr>
@@ -1116,34 +1132,26 @@
     </w:p>
     <w:p>
       <w:pPr>
-        <w:spacing w:line="360" w:lineRule="auto"/>
-        <w:contextualSpacing/>
-        <w:jc w:val="both"/>
-        <w:rPr>
-          <w:rFonts w:asciiTheme="majorHAnsi" w:hAnsiTheme="majorHAnsi" w:cstheme="majorHAnsi"/>
-          <w:b/>
+        <w:pStyle w:val="normal0"/>
+        <w:spacing w:line="360" w:lineRule="auto"/>
+        <w:jc w:val="both"/>
+        <w:rPr>
+          <w:rFonts w:ascii="PT Serif" w:eastAsia="PT Serif" w:hAnsi="PT Serif" w:cs="PT Serif"/>
+          <w:b/>
+          <w:color w:val="262626"/>
           <w:sz w:val="36"/>
           <w:szCs w:val="36"/>
         </w:rPr>
       </w:pPr>
-    </w:p>
-    <w:p>
-      <w:pPr>
-        <w:spacing w:line="360" w:lineRule="auto"/>
-        <w:contextualSpacing/>
-        <w:jc w:val="both"/>
-        <w:rPr>
-          <w:rFonts w:asciiTheme="majorHAnsi" w:hAnsiTheme="majorHAnsi"/>
-        </w:rPr>
-      </w:pPr>
-      <w:r>
-        <w:rPr>
-          <w:rFonts w:asciiTheme="majorHAnsi" w:hAnsiTheme="majorHAnsi" w:cstheme="majorHAnsi"/>
-          <w:b/>
+      <w:r>
+        <w:rPr>
+          <w:rFonts w:ascii="PT Serif" w:eastAsia="PT Serif" w:hAnsi="PT Serif" w:cs="PT Serif"/>
+          <w:b/>
+          <w:color w:val="262626"/>
           <w:sz w:val="36"/>
           <w:szCs w:val="36"/>
         </w:rPr>
-        <w:t>Development</w:t>
+        <w:t>Context View</w:t>
       </w:r>
     </w:p>
     <w:p>
@@ -1158,6 +1166,21 @@
           <w:szCs w:val="36"/>
         </w:rPr>
       </w:pPr>
+      <w:r>
+        <w:rPr>
+          <w:rFonts w:ascii="PT Serif" w:eastAsia="PT Serif" w:hAnsi="PT Serif" w:cs="PT Serif"/>
+          <w:color w:val="262626"/>
+        </w:rPr>
+        <w:t xml:space="preserve">Context viewpoint describes the relationships, communication interfaces and channels, interdependencies between a system and its environment, which includes users, developers, maintainers, other systems, data input source, </w:t>
+      </w:r>
+      <w:r>
+        <w:rPr>
+          <w:rFonts w:ascii="PT Serif" w:eastAsia="PT Serif" w:hAnsi="PT Serif" w:cs="PT Serif"/>
+          <w:color w:val="262626"/>
+        </w:rPr>
+        <w:lastRenderedPageBreak/>
+        <w:t>etc. Its concern is to describe the nature of the contents of the system’s environment (context), how the system relates with the different players and systems within its context, the nature of the interface between the system and its environment, what the system needs from its</w:t>
+      </w:r>
     </w:p>
     <w:p>
       <w:pPr>
@@ -1166,13 +1189,57 @@
         <w:jc w:val="both"/>
         <w:rPr>
           <w:rFonts w:asciiTheme="majorHAnsi" w:hAnsiTheme="majorHAnsi" w:cstheme="majorHAnsi"/>
-        </w:rPr>
-      </w:pPr>
-      <w:r>
-        <w:rPr>
-          <w:rFonts w:asciiTheme="majorHAnsi" w:hAnsiTheme="majorHAnsi" w:cstheme="majorHAnsi"/>
-        </w:rPr>
-        <w:lastRenderedPageBreak/>
+          <w:b/>
+          <w:sz w:val="36"/>
+          <w:szCs w:val="36"/>
+        </w:rPr>
+      </w:pPr>
+    </w:p>
+    <w:p>
+      <w:pPr>
+        <w:spacing w:line="360" w:lineRule="auto"/>
+        <w:contextualSpacing/>
+        <w:jc w:val="both"/>
+        <w:rPr>
+          <w:rFonts w:asciiTheme="majorHAnsi" w:hAnsiTheme="majorHAnsi"/>
+        </w:rPr>
+      </w:pPr>
+      <w:r>
+        <w:rPr>
+          <w:rFonts w:asciiTheme="majorHAnsi" w:hAnsiTheme="majorHAnsi" w:cstheme="majorHAnsi"/>
+          <w:b/>
+          <w:sz w:val="36"/>
+          <w:szCs w:val="36"/>
+        </w:rPr>
+        <w:t>Development</w:t>
+      </w:r>
+    </w:p>
+    <w:p>
+      <w:pPr>
+        <w:spacing w:line="360" w:lineRule="auto"/>
+        <w:contextualSpacing/>
+        <w:jc w:val="both"/>
+        <w:rPr>
+          <w:rFonts w:asciiTheme="majorHAnsi" w:hAnsiTheme="majorHAnsi" w:cstheme="majorHAnsi"/>
+          <w:b/>
+          <w:sz w:val="36"/>
+          <w:szCs w:val="36"/>
+        </w:rPr>
+      </w:pPr>
+    </w:p>
+    <w:p>
+      <w:pPr>
+        <w:spacing w:line="360" w:lineRule="auto"/>
+        <w:contextualSpacing/>
+        <w:jc w:val="both"/>
+        <w:rPr>
+          <w:rFonts w:asciiTheme="majorHAnsi" w:hAnsiTheme="majorHAnsi" w:cstheme="majorHAnsi"/>
+        </w:rPr>
+      </w:pPr>
+      <w:r>
+        <w:rPr>
+          <w:rFonts w:asciiTheme="majorHAnsi" w:hAnsiTheme="majorHAnsi" w:cstheme="majorHAnsi"/>
+        </w:rPr>
         <w:t xml:space="preserve">The open source project pip is maintained by The Python Packaging Authority </w:t>
       </w:r>
       <w:r>
@@ -1484,6 +1551,7 @@
           <w:rFonts w:asciiTheme="majorHAnsi" w:hAnsiTheme="majorHAnsi"/>
           <w:noProof/>
         </w:rPr>
+        <w:lastRenderedPageBreak/>
         <w:drawing>
           <wp:inline distT="0" distB="6350" distL="0" distR="2540" wp14:anchorId="28CF3E52" wp14:editId="3196A356">
             <wp:extent cx="5274310" cy="1213485"/>
@@ -2037,6 +2105,7 @@
                 <w:szCs w:val="28"/>
                 <w:lang w:val="en-GB" w:eastAsia="en-GB"/>
               </w:rPr>
+              <w:lastRenderedPageBreak/>
               <w:t>Command</w:t>
             </w:r>
           </w:p>
@@ -2383,7 +2452,6 @@
                 <w:color w:val="262626"/>
                 <w:lang w:val="en-GB" w:eastAsia="en-GB"/>
               </w:rPr>
-              <w:lastRenderedPageBreak/>
               <w:t>Pip show</w:t>
             </w:r>
           </w:p>

</xml_diff>

<commit_message>
Introduce the context view
</commit_message>
<xml_diff>
--- a/report.docx
+++ b/report.docx
@@ -227,8 +227,6 @@
         </w:rPr>
         <w:t>kages. It is a package management system for installing and managing Python software packages. It is an open source software by the Python Packaging Authority (PyPA)</w:t>
       </w:r>
-      <w:bookmarkStart w:id="0" w:name="_GoBack"/>
-      <w:bookmarkEnd w:id="0"/>
       <w:r>
         <w:rPr>
           <w:rFonts w:asciiTheme="majorHAnsi" w:eastAsia="PT Serif" w:hAnsiTheme="majorHAnsi" w:cstheme="majorHAnsi"/>
@@ -1025,6 +1023,22 @@
           <w:szCs w:val="36"/>
         </w:rPr>
       </w:pPr>
+    </w:p>
+    <w:p>
+      <w:pPr>
+        <w:pStyle w:val="normal0"/>
+        <w:spacing w:line="360" w:lineRule="auto"/>
+        <w:jc w:val="both"/>
+        <w:rPr>
+          <w:rFonts w:asciiTheme="majorHAnsi" w:eastAsia="PT Serif" w:hAnsiTheme="majorHAnsi" w:cs="PT Serif"/>
+          <w:b/>
+          <w:color w:val="262626"/>
+          <w:sz w:val="36"/>
+          <w:szCs w:val="36"/>
+        </w:rPr>
+      </w:pPr>
+      <w:bookmarkStart w:id="0" w:name="_GoBack"/>
+      <w:bookmarkEnd w:id="0"/>
       <w:r>
         <w:rPr>
           <w:rFonts w:asciiTheme="majorHAnsi" w:eastAsia="PT Serif" w:hAnsiTheme="majorHAnsi" w:cs="PT Serif"/>
@@ -1151,35 +1165,73 @@
           <w:sz w:val="36"/>
           <w:szCs w:val="36"/>
         </w:rPr>
-        <w:t>Context View</w:t>
-      </w:r>
-    </w:p>
-    <w:p>
-      <w:pPr>
-        <w:spacing w:line="360" w:lineRule="auto"/>
-        <w:contextualSpacing/>
-        <w:jc w:val="both"/>
-        <w:rPr>
-          <w:rFonts w:asciiTheme="majorHAnsi" w:hAnsiTheme="majorHAnsi" w:cstheme="majorHAnsi"/>
-          <w:b/>
+        <w:t xml:space="preserve">The </w:t>
+      </w:r>
+      <w:r>
+        <w:rPr>
+          <w:rFonts w:ascii="PT Serif" w:eastAsia="PT Serif" w:hAnsi="PT Serif" w:cs="PT Serif"/>
+          <w:b/>
+          <w:color w:val="262626"/>
           <w:sz w:val="36"/>
           <w:szCs w:val="36"/>
         </w:rPr>
+        <w:t>Context View</w:t>
+      </w:r>
+    </w:p>
+    <w:p>
+      <w:pPr>
+        <w:spacing w:line="360" w:lineRule="auto"/>
+        <w:contextualSpacing/>
+        <w:jc w:val="both"/>
+        <w:rPr>
+          <w:rFonts w:asciiTheme="majorHAnsi" w:hAnsiTheme="majorHAnsi" w:cstheme="majorHAnsi"/>
+          <w:b/>
+          <w:sz w:val="36"/>
+          <w:szCs w:val="36"/>
+        </w:rPr>
       </w:pPr>
       <w:r>
         <w:rPr>
           <w:rFonts w:ascii="PT Serif" w:eastAsia="PT Serif" w:hAnsi="PT Serif" w:cs="PT Serif"/>
           <w:color w:val="262626"/>
         </w:rPr>
-        <w:t xml:space="preserve">Context viewpoint describes the relationships, communication interfaces and channels, interdependencies between a system and its environment, which includes users, developers, maintainers, other systems, data input source, </w:t>
+        <w:lastRenderedPageBreak/>
+        <w:t xml:space="preserve">The </w:t>
       </w:r>
       <w:r>
         <w:rPr>
           <w:rFonts w:ascii="PT Serif" w:eastAsia="PT Serif" w:hAnsi="PT Serif" w:cs="PT Serif"/>
           <w:color w:val="262626"/>
         </w:rPr>
-        <w:lastRenderedPageBreak/>
-        <w:t>etc. Its concern is to describe the nature of the contents of the system’s environment (context), how the system relates with the different players and systems within its context, the nature of the interface between the system and its environment, what the system needs from its</w:t>
+        <w:t>Context viewpoint describes the relationships, communication interfaces and channels, interdependencies between a system and its environment, which includes users, developers, maintainers, other systems, data input source, etc. Its concern is to describe the nature of the contents of the system’s environment (context), how the system relates with the different players and systems within its context, the nature of the interface</w:t>
+      </w:r>
+      <w:r>
+        <w:rPr>
+          <w:rFonts w:ascii="PT Serif" w:eastAsia="PT Serif" w:hAnsi="PT Serif" w:cs="PT Serif"/>
+          <w:color w:val="262626"/>
+        </w:rPr>
+        <w:t>s</w:t>
+      </w:r>
+      <w:r>
+        <w:rPr>
+          <w:rFonts w:ascii="PT Serif" w:eastAsia="PT Serif" w:hAnsi="PT Serif" w:cs="PT Serif"/>
+          <w:color w:val="262626"/>
+        </w:rPr>
+        <w:t xml:space="preserve"> between the system and its environment, what the system needs fr</w:t>
+      </w:r>
+      <w:r>
+        <w:rPr>
+          <w:rFonts w:ascii="PT Serif" w:eastAsia="PT Serif" w:hAnsi="PT Serif" w:cs="PT Serif"/>
+          <w:color w:val="262626"/>
+        </w:rPr>
+        <w:t>om its dependencies and what it does and does not do (scope)</w:t>
+      </w:r>
+      <w:r>
+        <w:rPr>
+          <w:rFonts w:ascii="PT Serif" w:eastAsia="PT Serif" w:hAnsi="PT Serif" w:cs="PT Serif"/>
+          <w:color w:val="262626"/>
+        </w:rPr>
+        <w:t>.</w:t>
       </w:r>
     </w:p>
     <w:p>
@@ -1450,6 +1502,7 @@
           <w:rFonts w:asciiTheme="majorHAnsi" w:hAnsiTheme="majorHAnsi" w:cstheme="majorHAnsi"/>
           <w:b/>
         </w:rPr>
+        <w:lastRenderedPageBreak/>
         <w:t>Tests running:</w:t>
       </w:r>
       <w:r>
@@ -1551,7 +1604,6 @@
           <w:rFonts w:asciiTheme="majorHAnsi" w:hAnsiTheme="majorHAnsi"/>
           <w:noProof/>
         </w:rPr>
-        <w:lastRenderedPageBreak/>
         <w:drawing>
           <wp:inline distT="0" distB="6350" distL="0" distR="2540" wp14:anchorId="28CF3E52" wp14:editId="3196A356">
             <wp:extent cx="5274310" cy="1213485"/>
@@ -1975,6 +2027,7 @@
         <w:rPr>
           <w:rFonts w:asciiTheme="majorHAnsi" w:eastAsia="PT Serif" w:hAnsiTheme="majorHAnsi" w:cstheme="majorHAnsi"/>
         </w:rPr>
+        <w:lastRenderedPageBreak/>
         <w:t xml:space="preserve">Packager can register/upload their own work in </w:t>
       </w:r>
       <w:proofErr w:type="spellStart"/>
@@ -2105,7 +2158,6 @@
                 <w:szCs w:val="28"/>
                 <w:lang w:val="en-GB" w:eastAsia="en-GB"/>
               </w:rPr>
-              <w:lastRenderedPageBreak/>
               <w:t>Command</w:t>
             </w:r>
           </w:p>

</xml_diff>

<commit_message>
Describe the context view
</commit_message>
<xml_diff>
--- a/report.docx
+++ b/report.docx
@@ -153,17 +153,21 @@
           <w:sz w:val="24"/>
           <w:szCs w:val="24"/>
         </w:rPr>
-        <w:t xml:space="preserve">Pip is the your friend when doing any python project. It is availble in all platfroms, i.e windows, linux and mac. It is used in installing different python packages. In this </w:t>
-      </w:r>
-      <w:r>
-        <w:rPr>
-          <w:rFonts w:asciiTheme="majorHAnsi" w:eastAsia="PT Serif" w:hAnsiTheme="majorHAnsi" w:cstheme="majorHAnsi"/>
-          <w:color w:val="262626"/>
+        <w:t>Pip is the your friend when doing any python project. It is availble in all platfroms, i.e windows, linux and mac. It is used in installing different python packages. In this report we will give an overview of this open source project. We will view different stakeholders, the models of the project and we will conclude the way we see it from our findings.</w:t>
+      </w:r>
+    </w:p>
+    <w:p>
+      <w:pPr>
+        <w:pStyle w:val="LO-normal"/>
+        <w:spacing w:line="360" w:lineRule="auto"/>
+        <w:jc w:val="both"/>
+        <w:rPr>
+          <w:rFonts w:asciiTheme="majorHAnsi" w:eastAsia="PT Serif" w:hAnsiTheme="majorHAnsi" w:cstheme="majorHAnsi"/>
+          <w:b/>
           <w:sz w:val="24"/>
           <w:szCs w:val="24"/>
         </w:rPr>
-        <w:t>report we will give an overview of this open source project. We will view different stakeholders, the models of the project and we will conclude the way we see it from our findings.</w:t>
-      </w:r>
+      </w:pPr>
     </w:p>
     <w:p>
       <w:pPr>
@@ -173,14 +177,88 @@
         <w:rPr>
           <w:rFonts w:asciiTheme="majorHAnsi" w:eastAsia="PT Serif" w:hAnsiTheme="majorHAnsi" w:cstheme="majorHAnsi"/>
           <w:b/>
+          <w:sz w:val="36"/>
+          <w:szCs w:val="36"/>
+        </w:rPr>
+      </w:pPr>
+      <w:r>
+        <w:rPr>
+          <w:rFonts w:asciiTheme="majorHAnsi" w:eastAsia="PT Serif" w:hAnsiTheme="majorHAnsi" w:cstheme="majorHAnsi"/>
+          <w:b/>
+          <w:sz w:val="36"/>
+          <w:szCs w:val="36"/>
+        </w:rPr>
+        <w:t xml:space="preserve">Introduction </w:t>
+      </w:r>
+    </w:p>
+    <w:p>
+      <w:pPr>
+        <w:pStyle w:val="LO-normal"/>
+        <w:spacing w:line="360" w:lineRule="auto"/>
+        <w:jc w:val="both"/>
+        <w:rPr>
+          <w:rFonts w:asciiTheme="majorHAnsi" w:eastAsia="PT Serif" w:hAnsiTheme="majorHAnsi" w:cstheme="majorHAnsi"/>
           <w:sz w:val="24"/>
           <w:szCs w:val="24"/>
         </w:rPr>
       </w:pPr>
+      <w:r>
+        <w:rPr>
+          <w:rFonts w:asciiTheme="majorHAnsi" w:eastAsia="PT Serif" w:hAnsiTheme="majorHAnsi" w:cstheme="majorHAnsi"/>
+          <w:sz w:val="24"/>
+          <w:szCs w:val="24"/>
+        </w:rPr>
+        <w:t>pip is a recursive acronym that stands for Pip installs Packages. It is a package management system for installing and managing Python software packages. It is an open source software by the Python Packaging Authority (PyPA)</w:t>
+      </w:r>
+      <w:r>
+        <w:rPr>
+          <w:rFonts w:asciiTheme="majorHAnsi" w:eastAsia="PT Serif" w:hAnsiTheme="majorHAnsi" w:cstheme="majorHAnsi"/>
+          <w:sz w:val="24"/>
+          <w:szCs w:val="24"/>
+        </w:rPr>
+        <w:t xml:space="preserve"> initiated and led by Donald Stufft</w:t>
+      </w:r>
+      <w:r>
+        <w:rPr>
+          <w:rFonts w:asciiTheme="majorHAnsi" w:eastAsia="PT Serif" w:hAnsiTheme="majorHAnsi" w:cstheme="majorHAnsi"/>
+          <w:sz w:val="24"/>
+          <w:szCs w:val="24"/>
+        </w:rPr>
+        <w:t xml:space="preserve"> and was initially released on 4th April, 2011. The most recent stable release was on 6th November, 2016.</w:t>
+      </w:r>
     </w:p>
     <w:p>
       <w:pPr>
         <w:pStyle w:val="LO-normal"/>
+        <w:spacing w:line="360" w:lineRule="auto"/>
+        <w:jc w:val="both"/>
+        <w:rPr>
+          <w:rFonts w:asciiTheme="majorHAnsi" w:eastAsia="PT Serif" w:hAnsiTheme="majorHAnsi" w:cstheme="majorHAnsi"/>
+          <w:sz w:val="24"/>
+          <w:szCs w:val="24"/>
+        </w:rPr>
+      </w:pPr>
+    </w:p>
+    <w:p>
+      <w:pPr>
+        <w:pStyle w:val="LO-normal"/>
+        <w:spacing w:line="360" w:lineRule="auto"/>
+        <w:jc w:val="both"/>
+        <w:rPr>
+          <w:rFonts w:asciiTheme="majorHAnsi" w:hAnsiTheme="majorHAnsi" w:cstheme="majorHAnsi"/>
+        </w:rPr>
+      </w:pPr>
+      <w:r>
+        <w:rPr>
+          <w:rFonts w:asciiTheme="majorHAnsi" w:eastAsia="PT Serif" w:hAnsiTheme="majorHAnsi" w:cstheme="majorHAnsi"/>
+          <w:sz w:val="24"/>
+          <w:szCs w:val="24"/>
+        </w:rPr>
+        <w:t xml:space="preserve">pip is the defacto package manager for software packages developed with Python and ships with most Python distributions. As such its user base is almost as large as the entire Python community of developers. It is notable for the ease of its command-line interface, which simplifies the installation and uninstallation of Python software packages. </w:t>
+      </w:r>
+    </w:p>
+    <w:p>
+      <w:pPr>
         <w:spacing w:line="360" w:lineRule="auto"/>
         <w:jc w:val="both"/>
         <w:rPr>
@@ -190,6 +268,15 @@
           <w:szCs w:val="36"/>
         </w:rPr>
       </w:pPr>
+    </w:p>
+    <w:p>
+      <w:pPr>
+        <w:spacing w:line="360" w:lineRule="auto"/>
+        <w:jc w:val="both"/>
+        <w:rPr>
+          <w:rFonts w:asciiTheme="majorHAnsi" w:hAnsiTheme="majorHAnsi"/>
+        </w:rPr>
+      </w:pPr>
       <w:r>
         <w:rPr>
           <w:rFonts w:asciiTheme="majorHAnsi" w:eastAsia="PT Serif" w:hAnsiTheme="majorHAnsi" w:cstheme="majorHAnsi"/>
@@ -197,126 +284,6 @@
           <w:sz w:val="36"/>
           <w:szCs w:val="36"/>
         </w:rPr>
-        <w:t xml:space="preserve">Introduction </w:t>
-      </w:r>
-    </w:p>
-    <w:p>
-      <w:pPr>
-        <w:pStyle w:val="LO-normal"/>
-        <w:spacing w:line="360" w:lineRule="auto"/>
-        <w:jc w:val="both"/>
-        <w:rPr>
-          <w:rFonts w:asciiTheme="majorHAnsi" w:eastAsia="PT Serif" w:hAnsiTheme="majorHAnsi" w:cstheme="majorHAnsi"/>
-          <w:sz w:val="24"/>
-          <w:szCs w:val="24"/>
-        </w:rPr>
-      </w:pPr>
-      <w:r>
-        <w:rPr>
-          <w:rFonts w:asciiTheme="majorHAnsi" w:eastAsia="PT Serif" w:hAnsiTheme="majorHAnsi" w:cstheme="majorHAnsi"/>
-          <w:sz w:val="24"/>
-          <w:szCs w:val="24"/>
-        </w:rPr>
-        <w:t>pip is a recursive acronym that stands for Pip installs Pac</w:t>
-      </w:r>
-      <w:r>
-        <w:rPr>
-          <w:rFonts w:asciiTheme="majorHAnsi" w:eastAsia="PT Serif" w:hAnsiTheme="majorHAnsi" w:cstheme="majorHAnsi"/>
-          <w:sz w:val="24"/>
-          <w:szCs w:val="24"/>
-        </w:rPr>
-        <w:t>kages. It is a package management system for installing and managing Python software packages. It is an open source software by the Python Packaging Authority (PyPA)</w:t>
-      </w:r>
-      <w:r>
-        <w:rPr>
-          <w:rFonts w:asciiTheme="majorHAnsi" w:eastAsia="PT Serif" w:hAnsiTheme="majorHAnsi" w:cstheme="majorHAnsi"/>
-          <w:sz w:val="24"/>
-          <w:szCs w:val="24"/>
-        </w:rPr>
-        <w:t xml:space="preserve"> initiated and led by Donald Stufft</w:t>
-      </w:r>
-      <w:r>
-        <w:rPr>
-          <w:rFonts w:asciiTheme="majorHAnsi" w:eastAsia="PT Serif" w:hAnsiTheme="majorHAnsi" w:cstheme="majorHAnsi"/>
-          <w:sz w:val="24"/>
-          <w:szCs w:val="24"/>
-        </w:rPr>
-        <w:t xml:space="preserve"> and was initially released on 4th April, 2011. The most recent stable release was on 6th N</w:t>
-      </w:r>
-      <w:r>
-        <w:rPr>
-          <w:rFonts w:asciiTheme="majorHAnsi" w:eastAsia="PT Serif" w:hAnsiTheme="majorHAnsi" w:cstheme="majorHAnsi"/>
-          <w:sz w:val="24"/>
-          <w:szCs w:val="24"/>
-        </w:rPr>
-        <w:t>ovember, 2016.</w:t>
-      </w:r>
-    </w:p>
-    <w:p>
-      <w:pPr>
-        <w:pStyle w:val="LO-normal"/>
-        <w:spacing w:line="360" w:lineRule="auto"/>
-        <w:jc w:val="both"/>
-        <w:rPr>
-          <w:rFonts w:asciiTheme="majorHAnsi" w:eastAsia="PT Serif" w:hAnsiTheme="majorHAnsi" w:cstheme="majorHAnsi"/>
-          <w:sz w:val="24"/>
-          <w:szCs w:val="24"/>
-        </w:rPr>
-      </w:pPr>
-    </w:p>
-    <w:p>
-      <w:pPr>
-        <w:pStyle w:val="LO-normal"/>
-        <w:spacing w:line="360" w:lineRule="auto"/>
-        <w:jc w:val="both"/>
-        <w:rPr>
-          <w:rFonts w:asciiTheme="majorHAnsi" w:hAnsiTheme="majorHAnsi" w:cstheme="majorHAnsi"/>
-        </w:rPr>
-      </w:pPr>
-      <w:r>
-        <w:rPr>
-          <w:rFonts w:asciiTheme="majorHAnsi" w:eastAsia="PT Serif" w:hAnsiTheme="majorHAnsi" w:cstheme="majorHAnsi"/>
-          <w:sz w:val="24"/>
-          <w:szCs w:val="24"/>
-        </w:rPr>
-        <w:t>pip is the defacto package manager for software packages developed with Python and ships with most Python distributions. As such its user base is almost as large as the entire Python community of developers. It is notable for the ease of its command-line i</w:t>
-      </w:r>
-      <w:r>
-        <w:rPr>
-          <w:rFonts w:asciiTheme="majorHAnsi" w:eastAsia="PT Serif" w:hAnsiTheme="majorHAnsi" w:cstheme="majorHAnsi"/>
-          <w:sz w:val="24"/>
-          <w:szCs w:val="24"/>
-        </w:rPr>
-        <w:t xml:space="preserve">nterface, which simplifies the installation and uninstallation of Python software packages. </w:t>
-      </w:r>
-    </w:p>
-    <w:p>
-      <w:pPr>
-        <w:spacing w:line="360" w:lineRule="auto"/>
-        <w:jc w:val="both"/>
-        <w:rPr>
-          <w:rFonts w:asciiTheme="majorHAnsi" w:eastAsia="PT Serif" w:hAnsiTheme="majorHAnsi" w:cstheme="majorHAnsi"/>
-          <w:b/>
-          <w:sz w:val="36"/>
-          <w:szCs w:val="36"/>
-        </w:rPr>
-      </w:pPr>
-    </w:p>
-    <w:p>
-      <w:pPr>
-        <w:spacing w:line="360" w:lineRule="auto"/>
-        <w:jc w:val="both"/>
-        <w:rPr>
-          <w:rFonts w:asciiTheme="majorHAnsi" w:hAnsiTheme="majorHAnsi"/>
-        </w:rPr>
-      </w:pPr>
-      <w:r>
-        <w:rPr>
-          <w:rFonts w:asciiTheme="majorHAnsi" w:eastAsia="PT Serif" w:hAnsiTheme="majorHAnsi" w:cstheme="majorHAnsi"/>
-          <w:b/>
-          <w:sz w:val="36"/>
-          <w:szCs w:val="36"/>
-        </w:rPr>
         <w:t xml:space="preserve">Stakeholders </w:t>
       </w:r>
     </w:p>
@@ -374,13 +341,7 @@
         <w:rPr>
           <w:rFonts w:asciiTheme="majorHAnsi" w:eastAsia="PT Serif" w:hAnsiTheme="majorHAnsi" w:cstheme="majorHAnsi"/>
         </w:rPr>
-        <w:t>The following bullets explain in brief diff</w:t>
-      </w:r>
-      <w:r>
-        <w:rPr>
-          <w:rFonts w:asciiTheme="majorHAnsi" w:eastAsia="PT Serif" w:hAnsiTheme="majorHAnsi" w:cstheme="majorHAnsi"/>
-        </w:rPr>
-        <w:t>erent stakeholders who are involved in pip.</w:t>
+        <w:t>The following bullets explain in brief different stakeholders who are involved in pip.</w:t>
       </w:r>
     </w:p>
     <w:p>
@@ -483,14 +444,7 @@
           <w:rFonts w:asciiTheme="majorHAnsi" w:eastAsia="PT Serif" w:hAnsiTheme="majorHAnsi" w:cstheme="majorHAnsi"/>
           <w:b/>
         </w:rPr>
-        <w:t>C</w:t>
-      </w:r>
-      <w:r>
-        <w:rPr>
-          <w:rFonts w:asciiTheme="majorHAnsi" w:eastAsia="PT Serif" w:hAnsiTheme="majorHAnsi" w:cstheme="majorHAnsi"/>
-          <w:b/>
-        </w:rPr>
-        <w:t>ommunicators</w:t>
+        <w:t>Communicators</w:t>
       </w:r>
       <w:r>
         <w:rPr>
@@ -574,13 +528,7 @@
         <w:rPr>
           <w:rFonts w:asciiTheme="majorHAnsi" w:eastAsia="PT Serif" w:hAnsiTheme="majorHAnsi" w:cstheme="majorHAnsi"/>
         </w:rPr>
-        <w:t xml:space="preserve"> developers and other contributors from </w:t>
-      </w:r>
-      <w:r>
-        <w:rPr>
-          <w:rFonts w:asciiTheme="majorHAnsi" w:eastAsia="PT Serif" w:hAnsiTheme="majorHAnsi" w:cstheme="majorHAnsi"/>
-        </w:rPr>
-        <w:t>Python Developers community.</w:t>
+        <w:t xml:space="preserve"> developers and other contributors from Python Developers community.</w:t>
       </w:r>
     </w:p>
     <w:p>
@@ -682,15 +630,7 @@
           <w:color w:val="333333"/>
           <w:shd w:val="clear" w:color="auto" w:fill="F8F8F8"/>
         </w:rPr>
-        <w:t>Production engineers are the core</w:t>
-      </w:r>
-      <w:r>
-        <w:rPr>
-          <w:rFonts w:asciiTheme="majorHAnsi" w:eastAsia="PT Serif" w:hAnsiTheme="majorHAnsi" w:cstheme="majorHAnsi"/>
-          <w:color w:val="333333"/>
-          <w:shd w:val="clear" w:color="auto" w:fill="F8F8F8"/>
-        </w:rPr>
-        <w:t xml:space="preserve"> developers. </w:t>
+        <w:t xml:space="preserve">Production engineers are the core developers. </w:t>
       </w:r>
     </w:p>
     <w:p>
@@ -807,15 +747,7 @@
           <w:color w:val="222222"/>
           <w:highlight w:val="white"/>
         </w:rPr>
-        <w:t xml:space="preserve">) is a </w:t>
-      </w:r>
-      <w:r>
-        <w:rPr>
-          <w:rFonts w:asciiTheme="majorHAnsi" w:eastAsia="PT Serif" w:hAnsiTheme="majorHAnsi" w:cstheme="majorHAnsi"/>
-          <w:color w:val="222222"/>
-          <w:highlight w:val="white"/>
-        </w:rPr>
-        <w:t>working group</w:t>
+        <w:t>) is a working group</w:t>
       </w:r>
       <w:r>
         <w:rPr>
@@ -919,13 +851,7 @@
         <w:rPr>
           <w:rFonts w:asciiTheme="majorHAnsi" w:eastAsia="PT Serif" w:hAnsiTheme="majorHAnsi" w:cstheme="majorHAnsi"/>
         </w:rPr>
-        <w:t xml:space="preserve"> is responsible for the </w:t>
-      </w:r>
-      <w:r>
-        <w:rPr>
-          <w:rFonts w:asciiTheme="majorHAnsi" w:eastAsia="PT Serif" w:hAnsiTheme="majorHAnsi" w:cstheme="majorHAnsi"/>
-        </w:rPr>
-        <w:t>system administration.</w:t>
+        <w:t xml:space="preserve"> is responsible for the system administration.</w:t>
       </w:r>
     </w:p>
     <w:p>
@@ -1037,8 +963,6 @@
           <w:szCs w:val="36"/>
         </w:rPr>
       </w:pPr>
-      <w:bookmarkStart w:id="0" w:name="_GoBack"/>
-      <w:bookmarkEnd w:id="0"/>
       <w:r>
         <w:rPr>
           <w:rFonts w:asciiTheme="majorHAnsi" w:eastAsia="PT Serif" w:hAnsiTheme="majorHAnsi" w:cs="PT Serif"/>
@@ -1057,20 +981,70 @@
         <w:jc w:val="both"/>
         <w:rPr>
           <w:rFonts w:asciiTheme="majorHAnsi" w:eastAsia="PT Serif" w:hAnsiTheme="majorHAnsi" w:cs="PT Serif"/>
+          <w:b/>
           <w:color w:val="262626"/>
-          <w:sz w:val="36"/>
-          <w:szCs w:val="36"/>
-        </w:rPr>
-      </w:pPr>
-      <w:r>
+          <w:sz w:val="24"/>
+          <w:szCs w:val="24"/>
+        </w:rPr>
+      </w:pPr>
+    </w:p>
+    <w:p>
+      <w:pPr>
+        <w:pStyle w:val="normal0"/>
+        <w:spacing w:line="360" w:lineRule="auto"/>
+        <w:jc w:val="both"/>
         <w:rPr>
           <w:rFonts w:asciiTheme="majorHAnsi" w:eastAsia="PT Serif" w:hAnsiTheme="majorHAnsi" w:cs="PT Serif"/>
+          <w:b/>
           <w:color w:val="262626"/>
-          <w:sz w:val="36"/>
-          <w:szCs w:val="36"/>
-        </w:rPr>
-        <w:t>&lt;Todo Sanjog add the grid here&gt;</w:t>
-      </w:r>
+          <w:sz w:val="24"/>
+          <w:szCs w:val="24"/>
+        </w:rPr>
+      </w:pPr>
+      <w:r>
+        <w:rPr>
+          <w:rFonts w:asciiTheme="majorHAnsi" w:eastAsia="PT Serif" w:hAnsiTheme="majorHAnsi" w:cs="PT Serif"/>
+          <w:b/>
+          <w:color w:val="262626"/>
+          <w:sz w:val="24"/>
+          <w:szCs w:val="24"/>
+        </w:rPr>
+        <w:t>&lt;Todo</w:t>
+      </w:r>
+      <w:r>
+        <w:rPr>
+          <w:rFonts w:asciiTheme="majorHAnsi" w:eastAsia="PT Serif" w:hAnsiTheme="majorHAnsi" w:cs="PT Serif"/>
+          <w:b/>
+          <w:color w:val="262626"/>
+          <w:sz w:val="24"/>
+          <w:szCs w:val="24"/>
+        </w:rPr>
+        <w:t>:</w:t>
+      </w:r>
+      <w:r>
+        <w:rPr>
+          <w:rFonts w:asciiTheme="majorHAnsi" w:eastAsia="PT Serif" w:hAnsiTheme="majorHAnsi" w:cs="PT Serif"/>
+          <w:b/>
+          <w:color w:val="262626"/>
+          <w:sz w:val="24"/>
+          <w:szCs w:val="24"/>
+        </w:rPr>
+        <w:t xml:space="preserve"> Sanjog add the grid here&gt;</w:t>
+      </w:r>
+    </w:p>
+    <w:p>
+      <w:pPr>
+        <w:pStyle w:val="normal0"/>
+        <w:spacing w:line="360" w:lineRule="auto"/>
+        <w:jc w:val="both"/>
+        <w:rPr>
+          <w:rFonts w:asciiTheme="majorHAnsi" w:eastAsia="PT Serif" w:hAnsiTheme="majorHAnsi" w:cs="PT Serif"/>
+          <w:b/>
+          <w:color w:val="262626"/>
+          <w:sz w:val="24"/>
+          <w:szCs w:val="24"/>
+        </w:rPr>
+      </w:pPr>
     </w:p>
     <w:p>
       <w:pPr>
@@ -1092,26 +1066,147 @@
           <w:sz w:val="24"/>
           <w:szCs w:val="24"/>
         </w:rPr>
-        <w:t xml:space="preserve">Figure 1 above visualizes the level of interest and power of the different stakeholders in the pip project. From the figure, PyPA at the top right corner of the grid, as the acquirer and </w:t>
-      </w:r>
-      <w:r>
+        <w:t>Figure 1 above visualizes the level of interest and power of the different stakeholders in the pip project. From the figure, PyPA at the top right corner of the grid, as the acquirer and represented by Donald Stufft, has the highest interest and power in the project. The success of the project is of utmost importance to  it and it has the final say on important decisions concerning the project. At the top left corner of the grid is PyPA again, this time as the accessor. In this role, it has very little or no interest in the project but has significant power regarding decision making in the direction of the project. At the bottom right corner of the grid are the developers and maintainers, which include PyPA core developers, led by Donald Stufft, and other contributors from the Python developers community, and the users, which include Python developers. These do not have much say in the decision making concerning the project but they have relatively high interest in the success of the project. Lastly, at the bottom left corner of the grid are the communicators, testers, support staff, etc. Although these play significant role in the project’s life cycle as stakeholders, they have relatively low power and interest in the project.</w:t>
+      </w:r>
+    </w:p>
+    <w:p>
+      <w:pPr>
+        <w:spacing w:line="360" w:lineRule="auto"/>
+        <w:contextualSpacing/>
+        <w:jc w:val="both"/>
+        <w:rPr>
+          <w:rFonts w:asciiTheme="majorHAnsi" w:hAnsiTheme="majorHAnsi" w:cstheme="majorHAnsi"/>
+          <w:b/>
+          <w:sz w:val="36"/>
+          <w:szCs w:val="36"/>
+        </w:rPr>
+      </w:pPr>
+    </w:p>
+    <w:p>
+      <w:pPr>
+        <w:pStyle w:val="normal0"/>
+        <w:spacing w:line="360" w:lineRule="auto"/>
+        <w:jc w:val="both"/>
+        <w:rPr>
+          <w:rFonts w:asciiTheme="majorHAnsi" w:eastAsia="PT Serif" w:hAnsiTheme="majorHAnsi" w:cs="PT Serif"/>
+          <w:b/>
+          <w:color w:val="262626"/>
+          <w:sz w:val="36"/>
+          <w:szCs w:val="36"/>
+        </w:rPr>
+      </w:pPr>
+      <w:r>
+        <w:rPr>
+          <w:rFonts w:asciiTheme="majorHAnsi" w:eastAsia="PT Serif" w:hAnsiTheme="majorHAnsi" w:cs="PT Serif"/>
+          <w:b/>
+          <w:color w:val="262626"/>
+          <w:sz w:val="36"/>
+          <w:szCs w:val="36"/>
+        </w:rPr>
+        <w:t>The Context View</w:t>
+      </w:r>
+    </w:p>
+    <w:p>
+      <w:pPr>
+        <w:spacing w:line="360" w:lineRule="auto"/>
+        <w:contextualSpacing/>
+        <w:jc w:val="both"/>
+        <w:rPr>
+          <w:rFonts w:asciiTheme="majorHAnsi" w:eastAsia="PT Serif" w:hAnsiTheme="majorHAnsi" w:cs="PT Serif"/>
+          <w:color w:val="262626"/>
+        </w:rPr>
+      </w:pPr>
+      <w:r>
+        <w:rPr>
+          <w:rFonts w:asciiTheme="majorHAnsi" w:eastAsia="PT Serif" w:hAnsiTheme="majorHAnsi" w:cs="PT Serif"/>
+          <w:color w:val="262626"/>
+        </w:rPr>
+        <w:lastRenderedPageBreak/>
+        <w:t>The Context viewpoint describes the relationships, communication interfaces and channels, interdependencies between a system and its environment, which includes users, developers, maintainers, other systems, data input source, etc. Its concern is to describe the nature of the contents of the system’s environment (context), how the system relates with the different players and systems within its context, the nature of the interfaces between the system and its environment, what the system needs from its dependencies and what it does and does not do (scope).</w:t>
+      </w:r>
+    </w:p>
+    <w:p>
+      <w:pPr>
+        <w:spacing w:line="360" w:lineRule="auto"/>
+        <w:contextualSpacing/>
+        <w:jc w:val="both"/>
+        <w:rPr>
+          <w:rFonts w:asciiTheme="majorHAnsi" w:eastAsia="PT Serif" w:hAnsiTheme="majorHAnsi" w:cs="PT Serif"/>
+          <w:color w:val="262626"/>
+        </w:rPr>
+      </w:pPr>
+    </w:p>
+    <w:p>
+      <w:pPr>
+        <w:pStyle w:val="normal0"/>
+        <w:spacing w:line="360" w:lineRule="auto"/>
+        <w:jc w:val="both"/>
+        <w:rPr>
+          <w:rFonts w:asciiTheme="majorHAnsi" w:eastAsia="PT Serif" w:hAnsiTheme="majorHAnsi" w:cs="PT Serif"/>
+          <w:b/>
+          <w:color w:val="262626"/>
+          <w:sz w:val="24"/>
+          <w:szCs w:val="24"/>
+        </w:rPr>
+      </w:pPr>
+      <w:r>
+        <w:rPr>
+          <w:rFonts w:asciiTheme="majorHAnsi" w:eastAsia="PT Serif" w:hAnsiTheme="majorHAnsi" w:cs="PT Serif"/>
+          <w:b/>
+          <w:color w:val="262626"/>
+          <w:sz w:val="24"/>
+          <w:szCs w:val="24"/>
+        </w:rPr>
+        <w:t>&lt;Todo</w:t>
+      </w:r>
+      <w:r>
+        <w:rPr>
+          <w:rFonts w:asciiTheme="majorHAnsi" w:eastAsia="PT Serif" w:hAnsiTheme="majorHAnsi" w:cs="PT Serif"/>
+          <w:b/>
+          <w:color w:val="262626"/>
+          <w:sz w:val="24"/>
+          <w:szCs w:val="24"/>
+        </w:rPr>
+        <w:t>:</w:t>
+      </w:r>
+      <w:bookmarkStart w:id="0" w:name="_GoBack"/>
+      <w:bookmarkEnd w:id="0"/>
+      <w:r>
+        <w:rPr>
+          <w:rFonts w:asciiTheme="majorHAnsi" w:eastAsia="PT Serif" w:hAnsiTheme="majorHAnsi" w:cs="PT Serif"/>
+          <w:b/>
+          <w:color w:val="262626"/>
+          <w:sz w:val="24"/>
+          <w:szCs w:val="24"/>
+        </w:rPr>
+        <w:t xml:space="preserve"> Sanjog add the context view diagram here&gt;</w:t>
+      </w:r>
+    </w:p>
+    <w:p>
+      <w:pPr>
+        <w:pStyle w:val="normal0"/>
+        <w:spacing w:line="360" w:lineRule="auto"/>
+        <w:jc w:val="both"/>
         <w:rPr>
           <w:rFonts w:asciiTheme="majorHAnsi" w:eastAsia="PT Serif" w:hAnsiTheme="majorHAnsi" w:cs="PT Serif"/>
           <w:color w:val="262626"/>
           <w:sz w:val="24"/>
           <w:szCs w:val="24"/>
         </w:rPr>
-        <w:t>represented by Donald Stufft</w:t>
-      </w:r>
-      <w:r>
+      </w:pPr>
+    </w:p>
+    <w:p>
+      <w:pPr>
+        <w:pStyle w:val="normal0"/>
+        <w:spacing w:line="360" w:lineRule="auto"/>
+        <w:jc w:val="both"/>
         <w:rPr>
           <w:rFonts w:asciiTheme="majorHAnsi" w:eastAsia="PT Serif" w:hAnsiTheme="majorHAnsi" w:cs="PT Serif"/>
           <w:color w:val="262626"/>
           <w:sz w:val="24"/>
           <w:szCs w:val="24"/>
         </w:rPr>
-        <w:t>, has the highest interest and power in the project. The success of the project is of utmost importance to  it and it has the final say on important decisions concerning the project. At the top left corner of the grid is PyPA again, this time as the accessor. In this role, it has very little or no interest in the project but has significant power regarding decision making in the direction of the project. At the bottom right corner of the grid are the developers and maintainers, which include PyPA core developers</w:t>
-      </w:r>
+      </w:pPr>
       <w:r>
         <w:rPr>
           <w:rFonts w:asciiTheme="majorHAnsi" w:eastAsia="PT Serif" w:hAnsiTheme="majorHAnsi" w:cs="PT Serif"/>
@@ -1119,16 +1214,7 @@
           <w:sz w:val="24"/>
           <w:szCs w:val="24"/>
         </w:rPr>
-        <w:t>, led by Donald Stufft,</w:t>
-      </w:r>
-      <w:r>
-        <w:rPr>
-          <w:rFonts w:asciiTheme="majorHAnsi" w:eastAsia="PT Serif" w:hAnsiTheme="majorHAnsi" w:cs="PT Serif"/>
-          <w:color w:val="262626"/>
-          <w:sz w:val="24"/>
-          <w:szCs w:val="24"/>
-        </w:rPr>
-        <w:t xml:space="preserve"> and other contributors from the Python developers community, and the users, which include Python developers. These do not have much say in the decision making concerning the project but they have relatively high interest in the success of the project. Lastly, at the bottom left corner of the grid are the communicators, testers, support staff, etc. Although these play significant role in the project’s life cycle as stakeholders, they have relatively low power and interest in the project.</w:t>
+        <w:t>The fig 2 above is a pictorial overview of pip’s context. Pip is written in Python and has support for the three major operating system platforms, Windows, Mac and Linux. It depends on github for issue tracking and version control and is licensed under the MIT license. Pip installs python packages from a repository of software for the Python programming language called the Python Package Index (PyPI).  It was developed, and is being maintained by PyPa core developers and contributors from the Python developers community. PyPa is responsible for moderating and supervising inputs from contributors. As a package manager for the Python programming language, pip is used by Python developers to install and manage Python packages in their Python-based projects.</w:t>
       </w:r>
     </w:p>
     <w:p>
@@ -1146,37 +1232,48 @@
     </w:p>
     <w:p>
       <w:pPr>
-        <w:pStyle w:val="normal0"/>
-        <w:spacing w:line="360" w:lineRule="auto"/>
-        <w:jc w:val="both"/>
-        <w:rPr>
-          <w:rFonts w:ascii="PT Serif" w:eastAsia="PT Serif" w:hAnsi="PT Serif" w:cs="PT Serif"/>
-          <w:b/>
-          <w:color w:val="262626"/>
+        <w:spacing w:line="360" w:lineRule="auto"/>
+        <w:contextualSpacing/>
+        <w:jc w:val="both"/>
+        <w:rPr>
+          <w:rFonts w:asciiTheme="majorHAnsi" w:hAnsiTheme="majorHAnsi" w:cstheme="majorHAnsi"/>
+          <w:b/>
           <w:sz w:val="36"/>
           <w:szCs w:val="36"/>
         </w:rPr>
       </w:pPr>
-      <w:r>
-        <w:rPr>
-          <w:rFonts w:ascii="PT Serif" w:eastAsia="PT Serif" w:hAnsi="PT Serif" w:cs="PT Serif"/>
-          <w:b/>
-          <w:color w:val="262626"/>
+    </w:p>
+    <w:p>
+      <w:pPr>
+        <w:spacing w:line="360" w:lineRule="auto"/>
+        <w:contextualSpacing/>
+        <w:jc w:val="both"/>
+        <w:rPr>
+          <w:rFonts w:asciiTheme="majorHAnsi" w:hAnsiTheme="majorHAnsi"/>
+        </w:rPr>
+      </w:pPr>
+      <w:r>
+        <w:rPr>
+          <w:rFonts w:asciiTheme="majorHAnsi" w:hAnsiTheme="majorHAnsi" w:cstheme="majorHAnsi"/>
+          <w:b/>
           <w:sz w:val="36"/>
           <w:szCs w:val="36"/>
         </w:rPr>
-        <w:t xml:space="preserve">The </w:t>
-      </w:r>
-      <w:r>
-        <w:rPr>
-          <w:rFonts w:ascii="PT Serif" w:eastAsia="PT Serif" w:hAnsi="PT Serif" w:cs="PT Serif"/>
-          <w:b/>
-          <w:color w:val="262626"/>
+        <w:t>Development</w:t>
+      </w:r>
+    </w:p>
+    <w:p>
+      <w:pPr>
+        <w:spacing w:line="360" w:lineRule="auto"/>
+        <w:contextualSpacing/>
+        <w:jc w:val="both"/>
+        <w:rPr>
+          <w:rFonts w:asciiTheme="majorHAnsi" w:hAnsiTheme="majorHAnsi" w:cstheme="majorHAnsi"/>
+          <w:b/>
           <w:sz w:val="36"/>
           <w:szCs w:val="36"/>
         </w:rPr>
-        <w:t>Context View</w:t>
-      </w:r>
+      </w:pPr>
     </w:p>
     <w:p>
       <w:pPr>
@@ -1185,53 +1282,88 @@
         <w:jc w:val="both"/>
         <w:rPr>
           <w:rFonts w:asciiTheme="majorHAnsi" w:hAnsiTheme="majorHAnsi" w:cstheme="majorHAnsi"/>
-          <w:b/>
-          <w:sz w:val="36"/>
-          <w:szCs w:val="36"/>
-        </w:rPr>
-      </w:pPr>
-      <w:r>
-        <w:rPr>
-          <w:rFonts w:ascii="PT Serif" w:eastAsia="PT Serif" w:hAnsi="PT Serif" w:cs="PT Serif"/>
-          <w:color w:val="262626"/>
+        </w:rPr>
+      </w:pPr>
+      <w:r>
+        <w:rPr>
+          <w:rFonts w:asciiTheme="majorHAnsi" w:hAnsiTheme="majorHAnsi" w:cstheme="majorHAnsi"/>
+        </w:rPr>
+        <w:t>The open source project pip is maintained by The Python Packaging Authority (</w:t>
+      </w:r>
+      <w:proofErr w:type="spellStart"/>
+      <w:r>
+        <w:rPr>
+          <w:rFonts w:asciiTheme="majorHAnsi" w:hAnsiTheme="majorHAnsi" w:cstheme="majorHAnsi"/>
+        </w:rPr>
+        <w:t>PyPA</w:t>
+      </w:r>
+      <w:proofErr w:type="spellEnd"/>
+      <w:r>
+        <w:rPr>
+          <w:rFonts w:asciiTheme="majorHAnsi" w:hAnsiTheme="majorHAnsi" w:cstheme="majorHAnsi"/>
+        </w:rPr>
+        <w:t xml:space="preserve">), and is developed by Python core developer and other community hosted in </w:t>
+      </w:r>
+      <w:proofErr w:type="spellStart"/>
+      <w:r>
+        <w:rPr>
+          <w:rFonts w:asciiTheme="majorHAnsi" w:hAnsiTheme="majorHAnsi" w:cstheme="majorHAnsi"/>
+        </w:rPr>
+        <w:t>GitHub</w:t>
+      </w:r>
+      <w:proofErr w:type="spellEnd"/>
+      <w:r>
+        <w:rPr>
+          <w:rFonts w:asciiTheme="majorHAnsi" w:hAnsiTheme="majorHAnsi" w:cstheme="majorHAnsi"/>
+        </w:rPr>
+        <w:t xml:space="preserve">. Any contributor can contribute in development of pip through </w:t>
+      </w:r>
+      <w:proofErr w:type="spellStart"/>
+      <w:r>
+        <w:rPr>
+          <w:rFonts w:asciiTheme="majorHAnsi" w:hAnsiTheme="majorHAnsi" w:cstheme="majorHAnsi"/>
+        </w:rPr>
+        <w:t>GitHub</w:t>
+      </w:r>
+      <w:proofErr w:type="spellEnd"/>
+      <w:r>
+        <w:rPr>
+          <w:rFonts w:asciiTheme="majorHAnsi" w:hAnsiTheme="majorHAnsi" w:cstheme="majorHAnsi"/>
+        </w:rPr>
+        <w:t>.</w:t>
+      </w:r>
+    </w:p>
+    <w:p>
+      <w:pPr>
+        <w:spacing w:line="360" w:lineRule="auto"/>
+        <w:contextualSpacing/>
+        <w:jc w:val="both"/>
+        <w:rPr>
+          <w:rFonts w:asciiTheme="majorHAnsi" w:hAnsiTheme="majorHAnsi" w:cstheme="majorHAnsi"/>
+        </w:rPr>
+      </w:pPr>
+    </w:p>
+    <w:p>
+      <w:pPr>
+        <w:spacing w:line="360" w:lineRule="auto"/>
+        <w:contextualSpacing/>
+        <w:jc w:val="both"/>
+        <w:rPr>
+          <w:rFonts w:asciiTheme="majorHAnsi" w:hAnsiTheme="majorHAnsi" w:cstheme="majorHAnsi"/>
+        </w:rPr>
+      </w:pPr>
+      <w:r>
+        <w:rPr>
+          <w:rFonts w:asciiTheme="majorHAnsi" w:hAnsiTheme="majorHAnsi" w:cstheme="majorHAnsi"/>
+        </w:rPr>
+        <w:t xml:space="preserve">In terms of software development Model-View-Controller (MVC) is a design pattern for software development and Python uses MVC architecture. The concept of MVC </w:t>
+      </w:r>
+      <w:r>
+        <w:rPr>
+          <w:rFonts w:asciiTheme="majorHAnsi" w:hAnsiTheme="majorHAnsi" w:cstheme="majorHAnsi"/>
         </w:rPr>
         <w:lastRenderedPageBreak/>
-        <w:t xml:space="preserve">The </w:t>
-      </w:r>
-      <w:r>
-        <w:rPr>
-          <w:rFonts w:ascii="PT Serif" w:eastAsia="PT Serif" w:hAnsi="PT Serif" w:cs="PT Serif"/>
-          <w:color w:val="262626"/>
-        </w:rPr>
-        <w:t>Context viewpoint describes the relationships, communication interfaces and channels, interdependencies between a system and its environment, which includes users, developers, maintainers, other systems, data input source, etc. Its concern is to describe the nature of the contents of the system’s environment (context), how the system relates with the different players and systems within its context, the nature of the interface</w:t>
-      </w:r>
-      <w:r>
-        <w:rPr>
-          <w:rFonts w:ascii="PT Serif" w:eastAsia="PT Serif" w:hAnsi="PT Serif" w:cs="PT Serif"/>
-          <w:color w:val="262626"/>
-        </w:rPr>
-        <w:t>s</w:t>
-      </w:r>
-      <w:r>
-        <w:rPr>
-          <w:rFonts w:ascii="PT Serif" w:eastAsia="PT Serif" w:hAnsi="PT Serif" w:cs="PT Serif"/>
-          <w:color w:val="262626"/>
-        </w:rPr>
-        <w:t xml:space="preserve"> between the system and its environment, what the system needs fr</w:t>
-      </w:r>
-      <w:r>
-        <w:rPr>
-          <w:rFonts w:ascii="PT Serif" w:eastAsia="PT Serif" w:hAnsi="PT Serif" w:cs="PT Serif"/>
-          <w:color w:val="262626"/>
-        </w:rPr>
-        <w:t>om its dependencies and what it does and does not do (scope)</w:t>
-      </w:r>
-      <w:r>
-        <w:rPr>
-          <w:rFonts w:ascii="PT Serif" w:eastAsia="PT Serif" w:hAnsi="PT Serif" w:cs="PT Serif"/>
-          <w:color w:val="262626"/>
-        </w:rPr>
-        <w:t>.</w:t>
+        <w:t>is, it split the full system into three interconnected segments, and that are a Model, View, and Controller. The Model part represents the domain, and domain is used for data storing and data retrieving. The View represents to the user and the Controller is used to make communication between the Model and The View.</w:t>
       </w:r>
     </w:p>
     <w:p>
@@ -1241,9 +1373,6 @@
         <w:jc w:val="both"/>
         <w:rPr>
           <w:rFonts w:asciiTheme="majorHAnsi" w:hAnsiTheme="majorHAnsi" w:cstheme="majorHAnsi"/>
-          <w:b/>
-          <w:sz w:val="36"/>
-          <w:szCs w:val="36"/>
         </w:rPr>
       </w:pPr>
     </w:p>
@@ -1253,178 +1382,28 @@
         <w:contextualSpacing/>
         <w:jc w:val="both"/>
         <w:rPr>
-          <w:rFonts w:asciiTheme="majorHAnsi" w:hAnsiTheme="majorHAnsi"/>
-        </w:rPr>
-      </w:pPr>
-      <w:r>
-        <w:rPr>
-          <w:rFonts w:asciiTheme="majorHAnsi" w:hAnsiTheme="majorHAnsi" w:cstheme="majorHAnsi"/>
-          <w:b/>
-          <w:sz w:val="36"/>
-          <w:szCs w:val="36"/>
-        </w:rPr>
-        <w:t>Development</w:t>
-      </w:r>
-    </w:p>
-    <w:p>
-      <w:pPr>
-        <w:spacing w:line="360" w:lineRule="auto"/>
-        <w:contextualSpacing/>
-        <w:jc w:val="both"/>
-        <w:rPr>
-          <w:rFonts w:asciiTheme="majorHAnsi" w:hAnsiTheme="majorHAnsi" w:cstheme="majorHAnsi"/>
-          <w:b/>
-          <w:sz w:val="36"/>
-          <w:szCs w:val="36"/>
-        </w:rPr>
-      </w:pPr>
-    </w:p>
-    <w:p>
-      <w:pPr>
-        <w:spacing w:line="360" w:lineRule="auto"/>
-        <w:contextualSpacing/>
-        <w:jc w:val="both"/>
-        <w:rPr>
-          <w:rFonts w:asciiTheme="majorHAnsi" w:hAnsiTheme="majorHAnsi" w:cstheme="majorHAnsi"/>
-        </w:rPr>
-      </w:pPr>
-      <w:r>
-        <w:rPr>
-          <w:rFonts w:asciiTheme="majorHAnsi" w:hAnsiTheme="majorHAnsi" w:cstheme="majorHAnsi"/>
-        </w:rPr>
-        <w:t xml:space="preserve">The open source project pip is maintained by The Python Packaging Authority </w:t>
-      </w:r>
-      <w:r>
-        <w:rPr>
-          <w:rFonts w:asciiTheme="majorHAnsi" w:hAnsiTheme="majorHAnsi" w:cstheme="majorHAnsi"/>
-        </w:rPr>
-        <w:t>(</w:t>
+          <w:rFonts w:asciiTheme="majorHAnsi" w:hAnsiTheme="majorHAnsi" w:cstheme="majorHAnsi"/>
+        </w:rPr>
+      </w:pPr>
+      <w:r>
+        <w:rPr>
+          <w:rFonts w:asciiTheme="majorHAnsi" w:hAnsiTheme="majorHAnsi" w:cstheme="majorHAnsi"/>
+        </w:rPr>
+        <w:t xml:space="preserve">However, to contribute in pip development the contributor needs to submit a Pull Request against the master branch in </w:t>
       </w:r>
       <w:proofErr w:type="spellStart"/>
       <w:r>
         <w:rPr>
           <w:rFonts w:asciiTheme="majorHAnsi" w:hAnsiTheme="majorHAnsi" w:cstheme="majorHAnsi"/>
         </w:rPr>
-        <w:t>PyPA</w:t>
+        <w:t>GitHub</w:t>
       </w:r>
       <w:proofErr w:type="spellEnd"/>
       <w:r>
         <w:rPr>
           <w:rFonts w:asciiTheme="majorHAnsi" w:hAnsiTheme="majorHAnsi" w:cstheme="majorHAnsi"/>
         </w:rPr>
-        <w:t xml:space="preserve">), and is developed by Python core developer and other community hosted in </w:t>
-      </w:r>
-      <w:proofErr w:type="spellStart"/>
-      <w:r>
-        <w:rPr>
-          <w:rFonts w:asciiTheme="majorHAnsi" w:hAnsiTheme="majorHAnsi" w:cstheme="majorHAnsi"/>
-        </w:rPr>
-        <w:t>GitHub</w:t>
-      </w:r>
-      <w:proofErr w:type="spellEnd"/>
-      <w:r>
-        <w:rPr>
-          <w:rFonts w:asciiTheme="majorHAnsi" w:hAnsiTheme="majorHAnsi" w:cstheme="majorHAnsi"/>
-        </w:rPr>
-        <w:t xml:space="preserve">. Any contributor can contribute in development of pip through </w:t>
-      </w:r>
-      <w:proofErr w:type="spellStart"/>
-      <w:r>
-        <w:rPr>
-          <w:rFonts w:asciiTheme="majorHAnsi" w:hAnsiTheme="majorHAnsi" w:cstheme="majorHAnsi"/>
-        </w:rPr>
-        <w:t>GitHub</w:t>
-      </w:r>
-      <w:proofErr w:type="spellEnd"/>
-      <w:r>
-        <w:rPr>
-          <w:rFonts w:asciiTheme="majorHAnsi" w:hAnsiTheme="majorHAnsi" w:cstheme="majorHAnsi"/>
-        </w:rPr>
-        <w:t>.</w:t>
-      </w:r>
-    </w:p>
-    <w:p>
-      <w:pPr>
-        <w:spacing w:line="360" w:lineRule="auto"/>
-        <w:contextualSpacing/>
-        <w:jc w:val="both"/>
-        <w:rPr>
-          <w:rFonts w:asciiTheme="majorHAnsi" w:hAnsiTheme="majorHAnsi" w:cstheme="majorHAnsi"/>
-        </w:rPr>
-      </w:pPr>
-    </w:p>
-    <w:p>
-      <w:pPr>
-        <w:spacing w:line="360" w:lineRule="auto"/>
-        <w:contextualSpacing/>
-        <w:jc w:val="both"/>
-        <w:rPr>
-          <w:rFonts w:asciiTheme="majorHAnsi" w:hAnsiTheme="majorHAnsi" w:cstheme="majorHAnsi"/>
-        </w:rPr>
-      </w:pPr>
-      <w:r>
-        <w:rPr>
-          <w:rFonts w:asciiTheme="majorHAnsi" w:hAnsiTheme="majorHAnsi" w:cstheme="majorHAnsi"/>
-        </w:rPr>
-        <w:t>In terms of software development Model-View-Controller (MVC) is a design pattern for software deve</w:t>
-      </w:r>
-      <w:r>
-        <w:rPr>
-          <w:rFonts w:asciiTheme="majorHAnsi" w:hAnsiTheme="majorHAnsi" w:cstheme="majorHAnsi"/>
-        </w:rPr>
-        <w:t>lopment and Python uses MVC architecture. The concept of MVC is, it split the full system into three interconnected segments, and that are a Model, View, and Controller. The Model part represents the domain, and domain is used for data storing and data ret</w:t>
-      </w:r>
-      <w:r>
-        <w:rPr>
-          <w:rFonts w:asciiTheme="majorHAnsi" w:hAnsiTheme="majorHAnsi" w:cstheme="majorHAnsi"/>
-        </w:rPr>
-        <w:t>rieving. The View represents to the user and the Controller is used to make communication between the Model and The View.</w:t>
-      </w:r>
-    </w:p>
-    <w:p>
-      <w:pPr>
-        <w:spacing w:line="360" w:lineRule="auto"/>
-        <w:contextualSpacing/>
-        <w:jc w:val="both"/>
-        <w:rPr>
-          <w:rFonts w:asciiTheme="majorHAnsi" w:hAnsiTheme="majorHAnsi" w:cstheme="majorHAnsi"/>
-        </w:rPr>
-      </w:pPr>
-    </w:p>
-    <w:p>
-      <w:pPr>
-        <w:spacing w:line="360" w:lineRule="auto"/>
-        <w:contextualSpacing/>
-        <w:jc w:val="both"/>
-        <w:rPr>
-          <w:rFonts w:asciiTheme="majorHAnsi" w:hAnsiTheme="majorHAnsi" w:cstheme="majorHAnsi"/>
-        </w:rPr>
-      </w:pPr>
-      <w:r>
-        <w:rPr>
-          <w:rFonts w:asciiTheme="majorHAnsi" w:hAnsiTheme="majorHAnsi" w:cstheme="majorHAnsi"/>
-        </w:rPr>
-        <w:t xml:space="preserve">However, to contribute in pip development the contributor needs to submit a Pull Request against the master branch in </w:t>
-      </w:r>
-      <w:proofErr w:type="spellStart"/>
-      <w:r>
-        <w:rPr>
-          <w:rFonts w:asciiTheme="majorHAnsi" w:hAnsiTheme="majorHAnsi" w:cstheme="majorHAnsi"/>
-        </w:rPr>
-        <w:t>GitHub</w:t>
-      </w:r>
-      <w:proofErr w:type="spellEnd"/>
-      <w:r>
-        <w:rPr>
-          <w:rFonts w:asciiTheme="majorHAnsi" w:hAnsiTheme="majorHAnsi" w:cstheme="majorHAnsi"/>
-        </w:rPr>
-        <w:t>. The con</w:t>
-      </w:r>
-      <w:r>
-        <w:rPr>
-          <w:rFonts w:asciiTheme="majorHAnsi" w:hAnsiTheme="majorHAnsi" w:cstheme="majorHAnsi"/>
-        </w:rPr>
-        <w:t>tributor must provide an explicit description about the tasks what he/she going to do. The task is tested locally first.</w:t>
+        <w:t>. The contributor must provide an explicit description about the tasks what he/she going to do. The task is tested locally first.</w:t>
       </w:r>
     </w:p>
     <w:p>
@@ -1479,13 +1458,7 @@
         <w:rPr>
           <w:rFonts w:asciiTheme="majorHAnsi" w:hAnsiTheme="majorHAnsi" w:cstheme="majorHAnsi"/>
         </w:rPr>
-        <w:t xml:space="preserve"> file. Jenk</w:t>
-      </w:r>
-      <w:r>
-        <w:rPr>
-          <w:rFonts w:asciiTheme="majorHAnsi" w:hAnsiTheme="majorHAnsi" w:cstheme="majorHAnsi"/>
-        </w:rPr>
-        <w:t>ins CI is used for certain versions of Python on centos and windows.</w:t>
+        <w:t xml:space="preserve"> file. Jenkins CI is used for certain versions of Python on centos and windows.</w:t>
       </w:r>
     </w:p>
     <w:p>
@@ -1502,7 +1475,6 @@
           <w:rFonts w:asciiTheme="majorHAnsi" w:hAnsiTheme="majorHAnsi" w:cstheme="majorHAnsi"/>
           <w:b/>
         </w:rPr>
-        <w:lastRenderedPageBreak/>
         <w:t>Tests running:</w:t>
       </w:r>
       <w:r>
@@ -1757,13 +1729,7 @@
         <w:rPr>
           <w:rFonts w:asciiTheme="majorHAnsi" w:eastAsia="PT Serif" w:hAnsiTheme="majorHAnsi" w:cstheme="majorHAnsi"/>
         </w:rPr>
-        <w:t xml:space="preserve"> is a core deve</w:t>
-      </w:r>
-      <w:r>
-        <w:rPr>
-          <w:rFonts w:asciiTheme="majorHAnsi" w:eastAsia="PT Serif" w:hAnsiTheme="majorHAnsi" w:cstheme="majorHAnsi"/>
-        </w:rPr>
-        <w:t xml:space="preserve">loper of pip, and </w:t>
+        <w:t xml:space="preserve"> is a core developer of pip, and </w:t>
       </w:r>
       <w:proofErr w:type="spellStart"/>
       <w:r>
@@ -1800,6 +1766,7 @@
           <w:rFonts w:asciiTheme="majorHAnsi" w:eastAsia="PT Serif" w:hAnsiTheme="majorHAnsi" w:cs="PT Serif"/>
           <w:noProof/>
         </w:rPr>
+        <w:lastRenderedPageBreak/>
         <w:drawing>
           <wp:anchor distT="0" distB="0" distL="114300" distR="114300" simplePos="0" relativeHeight="2" behindDoc="0" locked="0" layoutInCell="1" allowOverlap="1" wp14:anchorId="7B04E205" wp14:editId="055FDA79">
             <wp:simplePos x="0" y="0"/>
@@ -2027,7 +1994,6 @@
         <w:rPr>
           <w:rFonts w:asciiTheme="majorHAnsi" w:eastAsia="PT Serif" w:hAnsiTheme="majorHAnsi" w:cstheme="majorHAnsi"/>
         </w:rPr>
-        <w:lastRenderedPageBreak/>
         <w:t xml:space="preserve">Packager can register/upload their own work in </w:t>
       </w:r>
       <w:proofErr w:type="spellStart"/>
@@ -2042,13 +2008,7 @@
         <w:rPr>
           <w:rFonts w:asciiTheme="majorHAnsi" w:eastAsia="PT Serif" w:hAnsiTheme="majorHAnsi" w:cstheme="majorHAnsi"/>
         </w:rPr>
-        <w:t xml:space="preserve"> using pip command and other users can browse existing projects. </w:t>
-      </w:r>
-      <w:r>
-        <w:rPr>
-          <w:rFonts w:asciiTheme="majorHAnsi" w:eastAsia="PT Serif" w:hAnsiTheme="majorHAnsi" w:cstheme="majorHAnsi"/>
-        </w:rPr>
-        <w:t xml:space="preserve">Source can be uploaded to an existing package. Pip uses </w:t>
+        <w:t xml:space="preserve"> using pip command and other users can browse existing projects. Source can be uploaded to an existing package. Pip uses </w:t>
       </w:r>
       <w:proofErr w:type="spellStart"/>
       <w:r>
@@ -2393,15 +2353,7 @@
                 <w:color w:val="262626"/>
                 <w:lang w:val="en-GB" w:eastAsia="en-GB"/>
               </w:rPr>
-              <w:t xml:space="preserve">Output </w:t>
-            </w:r>
-            <w:r>
-              <w:rPr>
-                <w:rFonts w:asciiTheme="majorHAnsi" w:eastAsia="Times New Roman" w:hAnsiTheme="majorHAnsi" w:cstheme="majorHAnsi"/>
-                <w:color w:val="262626"/>
-                <w:lang w:val="en-GB" w:eastAsia="en-GB"/>
-              </w:rPr>
-              <w:t>installed packages in requirements format</w:t>
+              <w:t>Output installed packages in requirements format</w:t>
             </w:r>
           </w:p>
         </w:tc>
@@ -2723,6 +2675,7 @@
                 <w:color w:val="262626"/>
                 <w:lang w:val="en-GB" w:eastAsia="en-GB"/>
               </w:rPr>
+              <w:lastRenderedPageBreak/>
               <w:t>Pip unzip</w:t>
             </w:r>
           </w:p>

</xml_diff>

<commit_message>
pip context viewpoint description and diagram
</commit_message>
<xml_diff>
--- a/report.docx
+++ b/report.docx
@@ -46,16 +46,16 @@
           <w:rFonts w:asciiTheme="majorHAnsi" w:eastAsia="PT Serif" w:hAnsiTheme="majorHAnsi" w:cstheme="majorHAnsi"/>
           <w:b/>
           <w:color w:val="262626"/>
-          <w:sz w:val="24"/>
-          <w:szCs w:val="24"/>
-        </w:rPr>
-      </w:pPr>
-      <w:r>
-        <w:rPr>
-          <w:rFonts w:asciiTheme="majorHAnsi" w:eastAsia="PT Serif" w:hAnsiTheme="majorHAnsi" w:cstheme="majorHAnsi"/>
-          <w:b/>
-          <w:sz w:val="24"/>
-          <w:szCs w:val="24"/>
+          <w:sz w:val="36"/>
+          <w:szCs w:val="36"/>
+        </w:rPr>
+      </w:pPr>
+      <w:r>
+        <w:rPr>
+          <w:rFonts w:asciiTheme="majorHAnsi" w:eastAsia="PT Serif" w:hAnsiTheme="majorHAnsi" w:cstheme="majorHAnsi"/>
+          <w:b/>
+          <w:sz w:val="36"/>
+          <w:szCs w:val="36"/>
         </w:rPr>
         <w:t xml:space="preserve">By </w:t>
       </w:r>
@@ -63,11 +63,88 @@
         <w:rPr>
           <w:rFonts w:asciiTheme="majorHAnsi" w:eastAsia="PT Serif" w:hAnsiTheme="majorHAnsi" w:cstheme="majorHAnsi"/>
           <w:b/>
+          <w:color w:val="262626"/>
+          <w:sz w:val="36"/>
+          <w:szCs w:val="36"/>
+        </w:rPr>
+        <w:t>Augustine, Arif, Sanjog, Masinde</w:t>
+      </w:r>
+    </w:p>
+    <w:p>
+      <w:pPr>
+        <w:pStyle w:val="LO-normal"/>
+        <w:spacing w:line="360" w:lineRule="auto"/>
+        <w:jc w:val="both"/>
+        <w:rPr>
+          <w:rFonts w:asciiTheme="majorHAnsi" w:hAnsiTheme="majorHAnsi"/>
+          <w:sz w:val="36"/>
+          <w:szCs w:val="36"/>
+        </w:rPr>
+      </w:pPr>
+      <w:r>
+        <w:rPr>
+          <w:rFonts w:asciiTheme="majorHAnsi" w:eastAsia="PT Serif" w:hAnsiTheme="majorHAnsi" w:cstheme="majorHAnsi"/>
+          <w:b/>
+          <w:color w:val="262626"/>
+          <w:sz w:val="36"/>
+          <w:szCs w:val="36"/>
+        </w:rPr>
+        <w:t>Åbo Akademi University</w:t>
+      </w:r>
+    </w:p>
+    <w:p>
+      <w:pPr>
+        <w:pStyle w:val="LO-normal"/>
+        <w:spacing w:line="360" w:lineRule="auto"/>
+        <w:jc w:val="both"/>
+        <w:rPr>
+          <w:rFonts w:asciiTheme="majorHAnsi" w:eastAsia="PT Serif" w:hAnsiTheme="majorHAnsi" w:cstheme="majorHAnsi"/>
+          <w:b/>
+          <w:color w:val="262626"/>
+          <w:sz w:val="36"/>
+          <w:szCs w:val="36"/>
+        </w:rPr>
+      </w:pPr>
+    </w:p>
+    <w:p>
+      <w:pPr>
+        <w:pStyle w:val="LO-normal"/>
+        <w:spacing w:line="360" w:lineRule="auto"/>
+        <w:jc w:val="both"/>
+        <w:rPr>
+          <w:rFonts w:asciiTheme="majorHAnsi" w:hAnsiTheme="majorHAnsi"/>
+          <w:sz w:val="36"/>
+          <w:szCs w:val="36"/>
+        </w:rPr>
+      </w:pPr>
+      <w:r>
+        <w:rPr>
+          <w:rFonts w:asciiTheme="majorHAnsi" w:eastAsia="PT Serif" w:hAnsiTheme="majorHAnsi" w:cstheme="majorHAnsi"/>
+          <w:b/>
+          <w:color w:val="262626"/>
+          <w:sz w:val="36"/>
+          <w:szCs w:val="36"/>
+        </w:rPr>
+        <w:t>Abstract</w:t>
+      </w:r>
+    </w:p>
+    <w:p>
+      <w:pPr>
+        <w:pStyle w:val="LO-normal"/>
+        <w:spacing w:line="360" w:lineRule="auto"/>
+        <w:jc w:val="both"/>
+        <w:rPr>
+          <w:rFonts w:asciiTheme="majorHAnsi" w:hAnsiTheme="majorHAnsi"/>
+        </w:rPr>
+      </w:pPr>
+      <w:r>
+        <w:rPr>
+          <w:rFonts w:asciiTheme="majorHAnsi" w:eastAsia="PT Serif" w:hAnsiTheme="majorHAnsi" w:cstheme="majorHAnsi"/>
           <w:color w:val="262626"/>
           <w:sz w:val="24"/>
           <w:szCs w:val="24"/>
         </w:rPr>
-        <w:t>Augustine, Arif, Sanjog, Masinde</w:t>
+        <w:t>Pip is the your friend when doing any python project. It is availble in all platfroms, i.e windows, linux and mac. It is used in installing different python packages. In this report we will give an overview of this open source project. We will view different stakeholders, the models of the project and we will conclude the way we see it from our findings.</w:t>
       </w:r>
     </w:p>
     <w:p>
@@ -76,19 +153,12 @@
         <w:spacing w:line="360" w:lineRule="auto"/>
         <w:jc w:val="both"/>
         <w:rPr>
-          <w:rFonts w:asciiTheme="majorHAnsi" w:hAnsiTheme="majorHAnsi"/>
-        </w:rPr>
-      </w:pPr>
-      <w:r>
-        <w:rPr>
-          <w:rFonts w:asciiTheme="majorHAnsi" w:eastAsia="PT Serif" w:hAnsiTheme="majorHAnsi" w:cstheme="majorHAnsi"/>
-          <w:b/>
-          <w:color w:val="262626"/>
+          <w:rFonts w:asciiTheme="majorHAnsi" w:eastAsia="PT Serif" w:hAnsiTheme="majorHAnsi" w:cstheme="majorHAnsi"/>
+          <w:b/>
           <w:sz w:val="24"/>
           <w:szCs w:val="24"/>
         </w:rPr>
-        <w:t>Åbo Akademi University</w:t>
-      </w:r>
+      </w:pPr>
     </w:p>
     <w:p>
       <w:pPr>
@@ -98,62 +168,54 @@
         <w:rPr>
           <w:rFonts w:asciiTheme="majorHAnsi" w:eastAsia="PT Serif" w:hAnsiTheme="majorHAnsi" w:cstheme="majorHAnsi"/>
           <w:b/>
-          <w:color w:val="262626"/>
+          <w:sz w:val="36"/>
+          <w:szCs w:val="36"/>
+        </w:rPr>
+      </w:pPr>
+      <w:r>
+        <w:rPr>
+          <w:rFonts w:asciiTheme="majorHAnsi" w:eastAsia="PT Serif" w:hAnsiTheme="majorHAnsi" w:cstheme="majorHAnsi"/>
+          <w:b/>
+          <w:sz w:val="36"/>
+          <w:szCs w:val="36"/>
+        </w:rPr>
+        <w:t xml:space="preserve">Introduction </w:t>
+      </w:r>
+    </w:p>
+    <w:p>
+      <w:pPr>
+        <w:pStyle w:val="LO-normal"/>
+        <w:spacing w:line="360" w:lineRule="auto"/>
+        <w:jc w:val="both"/>
+        <w:rPr>
+          <w:rFonts w:asciiTheme="majorHAnsi" w:eastAsia="PT Serif" w:hAnsiTheme="majorHAnsi" w:cstheme="majorHAnsi"/>
           <w:sz w:val="24"/>
           <w:szCs w:val="24"/>
         </w:rPr>
       </w:pPr>
-    </w:p>
-    <w:p>
-      <w:pPr>
-        <w:pStyle w:val="LO-normal"/>
-        <w:spacing w:line="360" w:lineRule="auto"/>
-        <w:jc w:val="both"/>
-        <w:rPr>
-          <w:rFonts w:asciiTheme="majorHAnsi" w:hAnsiTheme="majorHAnsi"/>
-        </w:rPr>
-      </w:pPr>
-      <w:r>
-        <w:rPr>
-          <w:rFonts w:asciiTheme="majorHAnsi" w:eastAsia="PT Serif" w:hAnsiTheme="majorHAnsi" w:cstheme="majorHAnsi"/>
-          <w:b/>
-          <w:color w:val="262626"/>
+      <w:r>
+        <w:rPr>
+          <w:rFonts w:asciiTheme="majorHAnsi" w:eastAsia="PT Serif" w:hAnsiTheme="majorHAnsi" w:cstheme="majorHAnsi"/>
           <w:sz w:val="24"/>
           <w:szCs w:val="24"/>
         </w:rPr>
-        <w:t>Abstract</w:t>
-      </w:r>
-    </w:p>
-    <w:p>
-      <w:pPr>
-        <w:pStyle w:val="LO-normal"/>
-        <w:spacing w:line="360" w:lineRule="auto"/>
-        <w:jc w:val="both"/>
-        <w:rPr>
-          <w:rFonts w:asciiTheme="majorHAnsi" w:eastAsia="PT Serif" w:hAnsiTheme="majorHAnsi" w:cstheme="majorHAnsi"/>
-          <w:color w:val="262626"/>
+        <w:t>pip is a recursive acronym that stands for Pip installs Packages. It is a package management system for installing and managing Python software packages. It is an open source software by the Python Packaging Authority (PyPA)</w:t>
+      </w:r>
+      <w:r>
+        <w:rPr>
+          <w:rFonts w:asciiTheme="majorHAnsi" w:eastAsia="PT Serif" w:hAnsiTheme="majorHAnsi" w:cstheme="majorHAnsi"/>
           <w:sz w:val="24"/>
           <w:szCs w:val="24"/>
         </w:rPr>
-      </w:pPr>
-    </w:p>
-    <w:p>
-      <w:pPr>
-        <w:pStyle w:val="LO-normal"/>
-        <w:spacing w:line="360" w:lineRule="auto"/>
-        <w:jc w:val="both"/>
-        <w:rPr>
-          <w:rFonts w:asciiTheme="majorHAnsi" w:hAnsiTheme="majorHAnsi"/>
-        </w:rPr>
-      </w:pPr>
-      <w:r>
-        <w:rPr>
-          <w:rFonts w:asciiTheme="majorHAnsi" w:eastAsia="PT Serif" w:hAnsiTheme="majorHAnsi" w:cstheme="majorHAnsi"/>
-          <w:color w:val="262626"/>
+        <w:t xml:space="preserve"> initiated and led by Donald Stufft</w:t>
+      </w:r>
+      <w:r>
+        <w:rPr>
+          <w:rFonts w:asciiTheme="majorHAnsi" w:eastAsia="PT Serif" w:hAnsiTheme="majorHAnsi" w:cstheme="majorHAnsi"/>
           <w:sz w:val="24"/>
           <w:szCs w:val="24"/>
         </w:rPr>
-        <w:t>Pip is the your friend when doing any python project. It is availble in all platfroms, i.e windows, linux and mac. It is used in installing different python packages. In this report we will give an overview of this open source project. We will view different stakeholders, the models of the project and we will conclude the way we see it from our findings.</w:t>
+        <w:t xml:space="preserve"> and was initially released on 4th April, 2011. The most recent stable release was on 6th November, 2016.</w:t>
       </w:r>
     </w:p>
     <w:p>
@@ -163,7 +225,6 @@
         <w:jc w:val="both"/>
         <w:rPr>
           <w:rFonts w:asciiTheme="majorHAnsi" w:eastAsia="PT Serif" w:hAnsiTheme="majorHAnsi" w:cstheme="majorHAnsi"/>
-          <w:b/>
           <w:sz w:val="24"/>
           <w:szCs w:val="24"/>
         </w:rPr>
@@ -175,12 +236,38 @@
         <w:spacing w:line="360" w:lineRule="auto"/>
         <w:jc w:val="both"/>
         <w:rPr>
+          <w:rFonts w:asciiTheme="majorHAnsi" w:hAnsiTheme="majorHAnsi" w:cstheme="majorHAnsi"/>
+        </w:rPr>
+      </w:pPr>
+      <w:r>
+        <w:rPr>
+          <w:rFonts w:asciiTheme="majorHAnsi" w:eastAsia="PT Serif" w:hAnsiTheme="majorHAnsi" w:cstheme="majorHAnsi"/>
+          <w:sz w:val="24"/>
+          <w:szCs w:val="24"/>
+        </w:rPr>
+        <w:t xml:space="preserve">pip is the defacto package manager for software packages developed with Python and ships with most Python distributions. As such its user base is almost as large as the entire Python community of developers. It is notable for the ease of its command-line interface, which simplifies the installation and uninstallation of Python software packages. </w:t>
+      </w:r>
+    </w:p>
+    <w:p>
+      <w:pPr>
+        <w:spacing w:line="360" w:lineRule="auto"/>
+        <w:jc w:val="both"/>
+        <w:rPr>
           <w:rFonts w:asciiTheme="majorHAnsi" w:eastAsia="PT Serif" w:hAnsiTheme="majorHAnsi" w:cstheme="majorHAnsi"/>
           <w:b/>
           <w:sz w:val="36"/>
           <w:szCs w:val="36"/>
         </w:rPr>
       </w:pPr>
+    </w:p>
+    <w:p>
+      <w:pPr>
+        <w:spacing w:line="360" w:lineRule="auto"/>
+        <w:jc w:val="both"/>
+        <w:rPr>
+          <w:rFonts w:asciiTheme="majorHAnsi" w:hAnsiTheme="majorHAnsi"/>
+        </w:rPr>
+      </w:pPr>
       <w:r>
         <w:rPr>
           <w:rFonts w:asciiTheme="majorHAnsi" w:eastAsia="PT Serif" w:hAnsiTheme="majorHAnsi" w:cstheme="majorHAnsi"/>
@@ -188,86 +275,8 @@
           <w:sz w:val="36"/>
           <w:szCs w:val="36"/>
         </w:rPr>
-        <w:t xml:space="preserve">Introduction </w:t>
-      </w:r>
-    </w:p>
-    <w:p>
-      <w:pPr>
-        <w:pStyle w:val="LO-normal"/>
-        <w:spacing w:line="360" w:lineRule="auto"/>
-        <w:jc w:val="both"/>
-        <w:rPr>
-          <w:rFonts w:asciiTheme="majorHAnsi" w:eastAsia="PT Serif" w:hAnsiTheme="majorHAnsi" w:cstheme="majorHAnsi"/>
-          <w:sz w:val="24"/>
-          <w:szCs w:val="24"/>
-        </w:rPr>
-      </w:pPr>
-      <w:r>
-        <w:rPr>
-          <w:rFonts w:asciiTheme="majorHAnsi" w:eastAsia="PT Serif" w:hAnsiTheme="majorHAnsi" w:cstheme="majorHAnsi"/>
-          <w:sz w:val="24"/>
-          <w:szCs w:val="24"/>
-        </w:rPr>
-        <w:t>pip is a recursive acronym that stands for Pip installs Packages. It is a package management system for installing and managing Python software packages. It is an open source software by the Python Packaging Authority (PyPA)</w:t>
-      </w:r>
-      <w:r>
-        <w:rPr>
-          <w:rFonts w:asciiTheme="majorHAnsi" w:eastAsia="PT Serif" w:hAnsiTheme="majorHAnsi" w:cstheme="majorHAnsi"/>
-          <w:sz w:val="24"/>
-          <w:szCs w:val="24"/>
-        </w:rPr>
-        <w:t xml:space="preserve"> initiated and led by Donald Stufft</w:t>
-      </w:r>
-      <w:r>
-        <w:rPr>
-          <w:rFonts w:asciiTheme="majorHAnsi" w:eastAsia="PT Serif" w:hAnsiTheme="majorHAnsi" w:cstheme="majorHAnsi"/>
-          <w:sz w:val="24"/>
-          <w:szCs w:val="24"/>
-        </w:rPr>
-        <w:t xml:space="preserve"> and was initially released on 4th April, 2011. The most recent stable release was on 6th November, 2016.</w:t>
-      </w:r>
-    </w:p>
-    <w:p>
-      <w:pPr>
-        <w:pStyle w:val="LO-normal"/>
-        <w:spacing w:line="360" w:lineRule="auto"/>
-        <w:jc w:val="both"/>
-        <w:rPr>
-          <w:rFonts w:asciiTheme="majorHAnsi" w:eastAsia="PT Serif" w:hAnsiTheme="majorHAnsi" w:cstheme="majorHAnsi"/>
-          <w:sz w:val="24"/>
-          <w:szCs w:val="24"/>
-        </w:rPr>
-      </w:pPr>
-    </w:p>
-    <w:p>
-      <w:pPr>
-        <w:pStyle w:val="LO-normal"/>
-        <w:spacing w:line="360" w:lineRule="auto"/>
-        <w:jc w:val="both"/>
-        <w:rPr>
-          <w:rFonts w:asciiTheme="majorHAnsi" w:hAnsiTheme="majorHAnsi" w:cstheme="majorHAnsi"/>
-        </w:rPr>
-      </w:pPr>
-      <w:r>
-        <w:rPr>
-          <w:rFonts w:asciiTheme="majorHAnsi" w:eastAsia="PT Serif" w:hAnsiTheme="majorHAnsi" w:cstheme="majorHAnsi"/>
-          <w:sz w:val="24"/>
-          <w:szCs w:val="24"/>
-        </w:rPr>
-        <w:t xml:space="preserve">pip is the defacto package manager for software packages developed with Python and ships with most Python distributions. As such its user base is almost as large as the entire Python community of developers. It is notable for the ease of its command-line interface, which simplifies the installation and uninstallation of Python software packages. </w:t>
-      </w:r>
-    </w:p>
-    <w:p>
-      <w:pPr>
-        <w:spacing w:line="360" w:lineRule="auto"/>
-        <w:jc w:val="both"/>
-        <w:rPr>
-          <w:rFonts w:asciiTheme="majorHAnsi" w:eastAsia="PT Serif" w:hAnsiTheme="majorHAnsi" w:cstheme="majorHAnsi"/>
-          <w:b/>
-          <w:sz w:val="36"/>
-          <w:szCs w:val="36"/>
-        </w:rPr>
-      </w:pPr>
+        <w:t xml:space="preserve">Stakeholders </w:t>
+      </w:r>
     </w:p>
     <w:p>
       <w:pPr>
@@ -280,25 +289,8 @@
       <w:r>
         <w:rPr>
           <w:rFonts w:asciiTheme="majorHAnsi" w:eastAsia="PT Serif" w:hAnsiTheme="majorHAnsi" w:cstheme="majorHAnsi"/>
-          <w:b/>
-          <w:sz w:val="36"/>
-          <w:szCs w:val="36"/>
-        </w:rPr>
-        <w:t xml:space="preserve">Stakeholders </w:t>
-      </w:r>
-    </w:p>
-    <w:p>
-      <w:pPr>
-        <w:spacing w:line="360" w:lineRule="auto"/>
-        <w:jc w:val="both"/>
-        <w:rPr>
-          <w:rFonts w:asciiTheme="majorHAnsi" w:hAnsiTheme="majorHAnsi"/>
-        </w:rPr>
-      </w:pPr>
-      <w:r>
-        <w:rPr>
-          <w:rFonts w:asciiTheme="majorHAnsi" w:eastAsia="PT Serif" w:hAnsiTheme="majorHAnsi" w:cstheme="majorHAnsi"/>
-        </w:rPr>
+        </w:rPr>
+        <w:lastRenderedPageBreak/>
         <w:t>Stakeholders are people who have direct impact with the product/project of the organization.</w:t>
       </w:r>
     </w:p>
@@ -830,7 +822,6 @@
           <w:rFonts w:asciiTheme="majorHAnsi" w:eastAsia="PT Serif" w:hAnsiTheme="majorHAnsi" w:cstheme="majorHAnsi"/>
           <w:b/>
         </w:rPr>
-        <w:lastRenderedPageBreak/>
         <w:t xml:space="preserve">System Administrators: </w:t>
       </w:r>
       <w:r>
@@ -1103,7 +1094,18 @@
           <w:sz w:val="36"/>
           <w:szCs w:val="36"/>
         </w:rPr>
+        <w:lastRenderedPageBreak/>
         <w:t>The Context View</w:t>
+      </w:r>
+      <w:r>
+        <w:rPr>
+          <w:rFonts w:asciiTheme="majorHAnsi" w:eastAsia="PT Serif" w:hAnsiTheme="majorHAnsi" w:cs="PT Serif"/>
+          <w:b/>
+          <w:color w:val="262626"/>
+          <w:sz w:val="36"/>
+          <w:szCs w:val="36"/>
+        </w:rPr>
+        <w:t>point</w:t>
       </w:r>
     </w:p>
     <w:p>
@@ -1121,7 +1123,6 @@
           <w:rFonts w:asciiTheme="majorHAnsi" w:eastAsia="PT Serif" w:hAnsiTheme="majorHAnsi" w:cs="PT Serif"/>
           <w:color w:val="262626"/>
         </w:rPr>
-        <w:lastRenderedPageBreak/>
         <w:t>The Context viewpoint describes the relationships, communication interfaces and channels, interdependencies between a system and its environment, which includes users, developers, maintainers, other systems, data input source, etc. Its concern is to describe the nature of the contents of the system’s environment (context), how the system relates with the different players and systems within its context, the nature of the interfaces between the system and its environment, what the system needs from its dependencies and what it does and does not do (scope).</w:t>
       </w:r>
     </w:p>
@@ -1169,8 +1170,6 @@
         </w:rPr>
         <w:t>:</w:t>
       </w:r>
-      <w:bookmarkStart w:id="0" w:name="_GoBack"/>
-      <w:bookmarkEnd w:id="0"/>
       <w:r>
         <w:rPr>
           <w:rFonts w:asciiTheme="majorHAnsi" w:eastAsia="PT Serif" w:hAnsiTheme="majorHAnsi" w:cs="PT Serif"/>
@@ -1259,21 +1258,26 @@
           <w:sz w:val="36"/>
           <w:szCs w:val="36"/>
         </w:rPr>
-        <w:t>Development</w:t>
-      </w:r>
-    </w:p>
-    <w:p>
-      <w:pPr>
-        <w:spacing w:line="360" w:lineRule="auto"/>
-        <w:contextualSpacing/>
-        <w:jc w:val="both"/>
+        <w:t xml:space="preserve">The </w:t>
+      </w:r>
+      <w:r>
         <w:rPr>
           <w:rFonts w:asciiTheme="majorHAnsi" w:hAnsiTheme="majorHAnsi" w:cstheme="majorHAnsi"/>
           <w:b/>
           <w:sz w:val="36"/>
           <w:szCs w:val="36"/>
         </w:rPr>
-      </w:pPr>
+        <w:t>Development</w:t>
+      </w:r>
+      <w:r>
+        <w:rPr>
+          <w:rFonts w:asciiTheme="majorHAnsi" w:hAnsiTheme="majorHAnsi" w:cstheme="majorHAnsi"/>
+          <w:b/>
+          <w:sz w:val="36"/>
+          <w:szCs w:val="36"/>
+        </w:rPr>
+        <w:t xml:space="preserve"> Viewpoint</w:t>
+      </w:r>
     </w:p>
     <w:p>
       <w:pPr>
@@ -1288,6 +1292,2511 @@
         <w:rPr>
           <w:rFonts w:asciiTheme="majorHAnsi" w:hAnsiTheme="majorHAnsi" w:cstheme="majorHAnsi"/>
         </w:rPr>
+        <w:t>The development viewpoint refers to a description of the architecture that supports a system’s development process. It</w:t>
+      </w:r>
+      <w:r>
+        <w:rPr>
+          <w:rFonts w:asciiTheme="majorHAnsi" w:hAnsiTheme="majorHAnsi" w:cstheme="majorHAnsi"/>
+        </w:rPr>
+        <w:t xml:space="preserve"> is concerned with module structure and organization, module dependencies, standardization of design and testing, and </w:t>
+      </w:r>
+      <w:proofErr w:type="spellStart"/>
+      <w:r>
+        <w:rPr>
+          <w:rFonts w:asciiTheme="majorHAnsi" w:hAnsiTheme="majorHAnsi" w:cstheme="majorHAnsi"/>
+        </w:rPr>
+        <w:t>codeline</w:t>
+      </w:r>
+      <w:proofErr w:type="spellEnd"/>
+      <w:r>
+        <w:rPr>
+          <w:rFonts w:asciiTheme="majorHAnsi" w:hAnsiTheme="majorHAnsi" w:cstheme="majorHAnsi"/>
+        </w:rPr>
+        <w:t xml:space="preserve"> organization and cons</w:t>
+      </w:r>
+      <w:r>
+        <w:rPr>
+          <w:rFonts w:asciiTheme="majorHAnsi" w:hAnsiTheme="majorHAnsi" w:cstheme="majorHAnsi"/>
+        </w:rPr>
+        <w:t xml:space="preserve">istency for technical integrity. This directly addresses the concerns of the stakeholders within the development and testing groups. </w:t>
+      </w:r>
+    </w:p>
+    <w:p>
+      <w:pPr>
+        <w:spacing w:line="360" w:lineRule="auto"/>
+        <w:contextualSpacing/>
+        <w:jc w:val="both"/>
+        <w:rPr>
+          <w:rFonts w:asciiTheme="majorHAnsi" w:hAnsiTheme="majorHAnsi" w:cstheme="majorHAnsi"/>
+        </w:rPr>
+      </w:pPr>
+    </w:p>
+    <w:p>
+      <w:pPr>
+        <w:spacing w:line="360" w:lineRule="auto"/>
+        <w:contextualSpacing/>
+        <w:jc w:val="both"/>
+        <w:rPr>
+          <w:rFonts w:asciiTheme="majorHAnsi" w:hAnsiTheme="majorHAnsi" w:cstheme="majorHAnsi"/>
+        </w:rPr>
+      </w:pPr>
+      <w:r>
+        <w:rPr>
+          <w:rFonts w:asciiTheme="majorHAnsi" w:hAnsiTheme="majorHAnsi" w:cstheme="majorHAnsi"/>
+        </w:rPr>
+        <w:lastRenderedPageBreak/>
+        <w:t xml:space="preserve">Pip is basically a command line based utility software for installing, uninstalling, and managing software packages developed with the </w:t>
+      </w:r>
+      <w:r>
+        <w:rPr>
+          <w:rFonts w:asciiTheme="majorHAnsi" w:hAnsiTheme="majorHAnsi" w:cstheme="majorHAnsi"/>
+        </w:rPr>
+        <w:t>Python programming language. Pip was originally developed to be self-contained</w:t>
+      </w:r>
+      <w:r>
+        <w:rPr>
+          <w:rFonts w:asciiTheme="majorHAnsi" w:hAnsiTheme="majorHAnsi" w:cstheme="majorHAnsi"/>
+        </w:rPr>
+        <w:t xml:space="preserve">, implementing all the functionalities it needed to eliminate the need for dependencies and its attendant challenges and problems. However, with version 1.5, pip introduced the idea of dependencies replacing some codes implemented internally with reusable libraries from </w:t>
+      </w:r>
+      <w:proofErr w:type="spellStart"/>
+      <w:r>
+        <w:rPr>
+          <w:rFonts w:asciiTheme="majorHAnsi" w:hAnsiTheme="majorHAnsi" w:cstheme="majorHAnsi"/>
+        </w:rPr>
+        <w:t>PyPi</w:t>
+      </w:r>
+      <w:proofErr w:type="spellEnd"/>
+      <w:r>
+        <w:rPr>
+          <w:rFonts w:asciiTheme="majorHAnsi" w:hAnsiTheme="majorHAnsi" w:cstheme="majorHAnsi"/>
+        </w:rPr>
+        <w:t xml:space="preserve"> in order to leverage the benefits of reusing libraries other than re-inventing the wheel. </w:t>
+      </w:r>
+    </w:p>
+    <w:p>
+      <w:pPr>
+        <w:spacing w:line="360" w:lineRule="auto"/>
+        <w:contextualSpacing/>
+        <w:jc w:val="both"/>
+        <w:rPr>
+          <w:rFonts w:asciiTheme="majorHAnsi" w:hAnsiTheme="majorHAnsi" w:cstheme="majorHAnsi"/>
+        </w:rPr>
+      </w:pPr>
+    </w:p>
+    <w:p>
+      <w:pPr>
+        <w:spacing w:line="360" w:lineRule="auto"/>
+        <w:contextualSpacing/>
+        <w:jc w:val="both"/>
+        <w:rPr>
+          <w:rFonts w:asciiTheme="majorHAnsi" w:hAnsiTheme="majorHAnsi" w:cstheme="majorHAnsi"/>
+        </w:rPr>
+      </w:pPr>
+      <w:r>
+        <w:rPr>
+          <w:rFonts w:asciiTheme="majorHAnsi" w:hAnsiTheme="majorHAnsi" w:cstheme="majorHAnsi"/>
+        </w:rPr>
+        <w:t xml:space="preserve">The approach to dependency in pip is different from the </w:t>
+      </w:r>
+      <w:r>
+        <w:rPr>
+          <w:rFonts w:asciiTheme="majorHAnsi" w:hAnsiTheme="majorHAnsi" w:cstheme="majorHAnsi"/>
+        </w:rPr>
+        <w:t xml:space="preserve">traditional way (that is via </w:t>
+      </w:r>
+      <w:proofErr w:type="spellStart"/>
+      <w:r>
+        <w:rPr>
+          <w:rFonts w:asciiTheme="majorHAnsi" w:hAnsiTheme="majorHAnsi" w:cstheme="majorHAnsi"/>
+          <w:i/>
+        </w:rPr>
+        <w:t>install_requires</w:t>
+      </w:r>
+      <w:proofErr w:type="spellEnd"/>
+      <w:r>
+        <w:rPr>
+          <w:rFonts w:asciiTheme="majorHAnsi" w:hAnsiTheme="majorHAnsi" w:cstheme="majorHAnsi"/>
+        </w:rPr>
+        <w:t xml:space="preserve">). In pip, </w:t>
+      </w:r>
+      <w:r>
+        <w:rPr>
+          <w:rFonts w:asciiTheme="majorHAnsi" w:hAnsiTheme="majorHAnsi" w:cstheme="majorHAnsi"/>
+        </w:rPr>
+        <w:t xml:space="preserve">to avoid dependency-related issues, </w:t>
+      </w:r>
+      <w:r>
+        <w:rPr>
+          <w:rFonts w:asciiTheme="majorHAnsi" w:hAnsiTheme="majorHAnsi" w:cstheme="majorHAnsi"/>
+        </w:rPr>
+        <w:t>dependencies are bundled with the source</w:t>
+      </w:r>
+      <w:r>
+        <w:rPr>
+          <w:rFonts w:asciiTheme="majorHAnsi" w:hAnsiTheme="majorHAnsi" w:cstheme="majorHAnsi"/>
+        </w:rPr>
+        <w:t xml:space="preserve">. So pip’s source directory contains two main directories: </w:t>
+      </w:r>
+      <w:r>
+        <w:rPr>
+          <w:rFonts w:asciiTheme="majorHAnsi" w:hAnsiTheme="majorHAnsi" w:cstheme="majorHAnsi"/>
+          <w:b/>
+        </w:rPr>
+        <w:t>_internal</w:t>
+      </w:r>
+      <w:r>
+        <w:rPr>
+          <w:rFonts w:asciiTheme="majorHAnsi" w:hAnsiTheme="majorHAnsi" w:cstheme="majorHAnsi"/>
+        </w:rPr>
+        <w:t xml:space="preserve"> and </w:t>
+      </w:r>
+      <w:r>
+        <w:rPr>
+          <w:rFonts w:asciiTheme="majorHAnsi" w:hAnsiTheme="majorHAnsi" w:cstheme="majorHAnsi"/>
+          <w:b/>
+        </w:rPr>
+        <w:t>_vendor</w:t>
+      </w:r>
+      <w:r>
+        <w:rPr>
+          <w:rFonts w:asciiTheme="majorHAnsi" w:hAnsiTheme="majorHAnsi" w:cstheme="majorHAnsi"/>
+          <w:b/>
+        </w:rPr>
+        <w:t xml:space="preserve">. </w:t>
+      </w:r>
+    </w:p>
+    <w:p>
+      <w:pPr>
+        <w:spacing w:line="360" w:lineRule="auto"/>
+        <w:contextualSpacing/>
+        <w:jc w:val="both"/>
+        <w:rPr>
+          <w:rFonts w:asciiTheme="majorHAnsi" w:hAnsiTheme="majorHAnsi" w:cstheme="majorHAnsi"/>
+        </w:rPr>
+      </w:pPr>
+      <w:r>
+        <w:rPr>
+          <w:rFonts w:asciiTheme="majorHAnsi" w:hAnsiTheme="majorHAnsi" w:cstheme="majorHAnsi"/>
+          <w:b/>
+        </w:rPr>
+        <w:t>_</w:t>
+      </w:r>
+      <w:proofErr w:type="gramStart"/>
+      <w:r>
+        <w:rPr>
+          <w:rFonts w:asciiTheme="majorHAnsi" w:hAnsiTheme="majorHAnsi" w:cstheme="majorHAnsi"/>
+          <w:b/>
+        </w:rPr>
+        <w:t>internal</w:t>
+      </w:r>
+      <w:proofErr w:type="gramEnd"/>
+      <w:r>
+        <w:rPr>
+          <w:rFonts w:asciiTheme="majorHAnsi" w:hAnsiTheme="majorHAnsi" w:cstheme="majorHAnsi"/>
+        </w:rPr>
+        <w:t xml:space="preserve"> : This contains pip’s int</w:t>
+      </w:r>
+      <w:r>
+        <w:rPr>
+          <w:rFonts w:asciiTheme="majorHAnsi" w:hAnsiTheme="majorHAnsi" w:cstheme="majorHAnsi"/>
+        </w:rPr>
+        <w:t>ernal API and helper functions. All the implementations of pip’s functionalities as a package manager are contained in this directory. It contains several directories</w:t>
+      </w:r>
+      <w:r>
+        <w:rPr>
+          <w:rFonts w:asciiTheme="majorHAnsi" w:hAnsiTheme="majorHAnsi" w:cstheme="majorHAnsi"/>
+        </w:rPr>
+        <w:t xml:space="preserve"> and files</w:t>
+      </w:r>
+      <w:r>
+        <w:rPr>
+          <w:rFonts w:asciiTheme="majorHAnsi" w:hAnsiTheme="majorHAnsi" w:cstheme="majorHAnsi"/>
+        </w:rPr>
+        <w:t xml:space="preserve"> </w:t>
+      </w:r>
+      <w:r>
+        <w:rPr>
+          <w:rFonts w:asciiTheme="majorHAnsi" w:hAnsiTheme="majorHAnsi" w:cstheme="majorHAnsi"/>
+        </w:rPr>
+        <w:t>one of which is the commands directory, which contains implementations of all pip’s commands.</w:t>
+      </w:r>
+    </w:p>
+    <w:p>
+      <w:pPr>
+        <w:spacing w:line="360" w:lineRule="auto"/>
+        <w:contextualSpacing/>
+        <w:jc w:val="both"/>
+        <w:rPr>
+          <w:rFonts w:asciiTheme="majorHAnsi" w:hAnsiTheme="majorHAnsi" w:cstheme="majorHAnsi"/>
+        </w:rPr>
+      </w:pPr>
+      <w:r>
+        <w:rPr>
+          <w:rFonts w:asciiTheme="majorHAnsi" w:hAnsiTheme="majorHAnsi" w:cstheme="majorHAnsi"/>
+          <w:b/>
+        </w:rPr>
+        <w:t>_</w:t>
+      </w:r>
+      <w:proofErr w:type="gramStart"/>
+      <w:r>
+        <w:rPr>
+          <w:rFonts w:asciiTheme="majorHAnsi" w:hAnsiTheme="majorHAnsi" w:cstheme="majorHAnsi"/>
+          <w:b/>
+        </w:rPr>
+        <w:t>vendor</w:t>
+      </w:r>
+      <w:proofErr w:type="gramEnd"/>
+      <w:r>
+        <w:rPr>
+          <w:rFonts w:asciiTheme="majorHAnsi" w:hAnsiTheme="majorHAnsi" w:cstheme="majorHAnsi"/>
+        </w:rPr>
+        <w:t xml:space="preserve"> : This contains basically pip’s bundled dependencies (implementations of the libraries from </w:t>
+      </w:r>
+      <w:proofErr w:type="spellStart"/>
+      <w:r>
+        <w:rPr>
+          <w:rFonts w:asciiTheme="majorHAnsi" w:hAnsiTheme="majorHAnsi" w:cstheme="majorHAnsi"/>
+        </w:rPr>
+        <w:t>PyPi</w:t>
+      </w:r>
+      <w:proofErr w:type="spellEnd"/>
+      <w:r>
+        <w:rPr>
+          <w:rFonts w:asciiTheme="majorHAnsi" w:hAnsiTheme="majorHAnsi" w:cstheme="majorHAnsi"/>
+        </w:rPr>
+        <w:t xml:space="preserve"> on which pip depends)</w:t>
+      </w:r>
+      <w:r>
+        <w:rPr>
+          <w:rFonts w:asciiTheme="majorHAnsi" w:hAnsiTheme="majorHAnsi" w:cstheme="majorHAnsi"/>
+        </w:rPr>
+        <w:t xml:space="preserve">. Each of these dependencies with its version is listed in the file vendor.txt also contained in this directory. This list is used for automatic dependency update. </w:t>
+      </w:r>
+    </w:p>
+    <w:p>
+      <w:pPr>
+        <w:spacing w:line="360" w:lineRule="auto"/>
+        <w:contextualSpacing/>
+        <w:jc w:val="both"/>
+        <w:rPr>
+          <w:rFonts w:asciiTheme="majorHAnsi" w:hAnsiTheme="majorHAnsi" w:cstheme="majorHAnsi"/>
+        </w:rPr>
+      </w:pPr>
+    </w:p>
+    <w:p>
+      <w:pPr>
+        <w:spacing w:line="360" w:lineRule="auto"/>
+        <w:contextualSpacing/>
+        <w:jc w:val="both"/>
+        <w:rPr>
+          <w:rFonts w:asciiTheme="majorHAnsi" w:hAnsiTheme="majorHAnsi" w:cstheme="majorHAnsi"/>
+        </w:rPr>
+      </w:pPr>
+    </w:p>
+    <w:p>
+      <w:pPr>
+        <w:spacing w:line="360" w:lineRule="auto"/>
+        <w:contextualSpacing/>
+        <w:jc w:val="both"/>
+        <w:rPr>
+          <w:rFonts w:asciiTheme="majorHAnsi" w:hAnsiTheme="majorHAnsi" w:cstheme="majorHAnsi"/>
+        </w:rPr>
+      </w:pPr>
+    </w:p>
+    <w:p>
+      <w:pPr>
+        <w:spacing w:line="360" w:lineRule="auto"/>
+        <w:contextualSpacing/>
+        <w:jc w:val="both"/>
+        <w:rPr>
+          <w:rFonts w:asciiTheme="majorHAnsi" w:hAnsiTheme="majorHAnsi" w:cstheme="majorHAnsi"/>
+        </w:rPr>
+      </w:pPr>
+    </w:p>
+    <w:p>
+      <w:pPr>
+        <w:spacing w:line="360" w:lineRule="auto"/>
+        <w:contextualSpacing/>
+        <w:jc w:val="both"/>
+        <w:rPr>
+          <w:rFonts w:asciiTheme="majorHAnsi" w:hAnsiTheme="majorHAnsi" w:cstheme="majorHAnsi"/>
+        </w:rPr>
+      </w:pPr>
+    </w:p>
+    <w:p>
+      <w:pPr>
+        <w:spacing w:line="360" w:lineRule="auto"/>
+        <w:contextualSpacing/>
+        <w:jc w:val="both"/>
+        <w:rPr>
+          <w:rFonts w:asciiTheme="majorHAnsi" w:hAnsiTheme="majorHAnsi" w:cstheme="majorHAnsi"/>
+        </w:rPr>
+      </w:pPr>
+    </w:p>
+    <w:p>
+      <w:pPr>
+        <w:spacing w:line="360" w:lineRule="auto"/>
+        <w:contextualSpacing/>
+        <w:jc w:val="both"/>
+        <w:rPr>
+          <w:rFonts w:asciiTheme="majorHAnsi" w:hAnsiTheme="majorHAnsi" w:cstheme="majorHAnsi"/>
+        </w:rPr>
+      </w:pPr>
+    </w:p>
+    <w:p>
+      <w:pPr>
+        <w:spacing w:line="360" w:lineRule="auto"/>
+        <w:contextualSpacing/>
+        <w:jc w:val="both"/>
+        <w:rPr>
+          <w:rFonts w:asciiTheme="majorHAnsi" w:hAnsiTheme="majorHAnsi" w:cstheme="majorHAnsi"/>
+        </w:rPr>
+      </w:pPr>
+    </w:p>
+    <w:p>
+      <w:pPr>
+        <w:spacing w:line="360" w:lineRule="auto"/>
+        <w:contextualSpacing/>
+        <w:jc w:val="both"/>
+        <w:rPr>
+          <w:rFonts w:asciiTheme="majorHAnsi" w:hAnsiTheme="majorHAnsi" w:cstheme="majorHAnsi"/>
+        </w:rPr>
+      </w:pPr>
+    </w:p>
+    <w:p>
+      <w:pPr>
+        <w:spacing w:line="360" w:lineRule="auto"/>
+        <w:contextualSpacing/>
+        <w:jc w:val="both"/>
+        <w:rPr>
+          <w:rFonts w:asciiTheme="majorHAnsi" w:hAnsiTheme="majorHAnsi" w:cstheme="majorHAnsi"/>
+        </w:rPr>
+      </w:pPr>
+    </w:p>
+    <w:p>
+      <w:pPr>
+        <w:spacing w:line="360" w:lineRule="auto"/>
+        <w:contextualSpacing/>
+        <w:jc w:val="both"/>
+        <w:rPr>
+          <w:rFonts w:asciiTheme="majorHAnsi" w:hAnsiTheme="majorHAnsi" w:cstheme="majorHAnsi"/>
+        </w:rPr>
+      </w:pPr>
+    </w:p>
+    <w:p>
+      <w:pPr>
+        <w:spacing w:line="360" w:lineRule="auto"/>
+        <w:contextualSpacing/>
+        <w:jc w:val="both"/>
+        <w:rPr>
+          <w:rFonts w:asciiTheme="majorHAnsi" w:hAnsiTheme="majorHAnsi" w:cstheme="majorHAnsi"/>
+        </w:rPr>
+      </w:pPr>
+      <w:r>
+        <w:rPr>
+          <w:rFonts w:asciiTheme="majorHAnsi" w:hAnsiTheme="majorHAnsi" w:cstheme="majorHAnsi"/>
+          <w:noProof/>
+        </w:rPr>
+        <w:lastRenderedPageBreak/>
+        <mc:AlternateContent>
+          <mc:Choice Requires="wps">
+            <w:drawing>
+              <wp:anchor distT="0" distB="0" distL="114300" distR="114300" simplePos="0" relativeHeight="251681792" behindDoc="0" locked="0" layoutInCell="1" allowOverlap="1" wp14:anchorId="09853725" wp14:editId="4B2EE669">
+                <wp:simplePos x="0" y="0"/>
+                <wp:positionH relativeFrom="column">
+                  <wp:posOffset>-571500</wp:posOffset>
+                </wp:positionH>
+                <wp:positionV relativeFrom="paragraph">
+                  <wp:posOffset>685800</wp:posOffset>
+                </wp:positionV>
+                <wp:extent cx="0" cy="3771900"/>
+                <wp:effectExtent l="50800" t="25400" r="76200" b="88900"/>
+                <wp:wrapNone/>
+                <wp:docPr id="21" name="Straight Connector 21"/>
+                <wp:cNvGraphicFramePr/>
+                <a:graphic xmlns:a="http://schemas.openxmlformats.org/drawingml/2006/main">
+                  <a:graphicData uri="http://schemas.microsoft.com/office/word/2010/wordprocessingShape">
+                    <wps:wsp>
+                      <wps:cNvCnPr/>
+                      <wps:spPr>
+                        <a:xfrm>
+                          <a:off x="0" y="0"/>
+                          <a:ext cx="0" cy="3771900"/>
+                        </a:xfrm>
+                        <a:prstGeom prst="line">
+                          <a:avLst/>
+                        </a:prstGeom>
+                      </wps:spPr>
+                      <wps:style>
+                        <a:lnRef idx="2">
+                          <a:schemeClr val="accent1"/>
+                        </a:lnRef>
+                        <a:fillRef idx="0">
+                          <a:schemeClr val="accent1"/>
+                        </a:fillRef>
+                        <a:effectRef idx="1">
+                          <a:schemeClr val="accent1"/>
+                        </a:effectRef>
+                        <a:fontRef idx="minor">
+                          <a:schemeClr val="tx1"/>
+                        </a:fontRef>
+                      </wps:style>
+                      <wps:bodyPr/>
+                    </wps:wsp>
+                  </a:graphicData>
+                </a:graphic>
+              </wp:anchor>
+            </w:drawing>
+          </mc:Choice>
+          <mc:Fallback>
+            <w:pict>
+              <v:line id="Straight Connector 21" o:spid="_x0000_s1026" style="position:absolute;z-index:251681792;visibility:visible;mso-wrap-style:square;mso-wrap-distance-left:9pt;mso-wrap-distance-top:0;mso-wrap-distance-right:9pt;mso-wrap-distance-bottom:0;mso-position-horizontal:absolute;mso-position-horizontal-relative:text;mso-position-vertical:absolute;mso-position-vertical-relative:text" from="-44.95pt,54pt" to="-44.95pt,351pt" o:gfxdata="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" strokecolor="#4f81bd [3204]" strokeweight="2pt">
+                <v:shadow on="t" opacity="24903f" mv:blur="40000f" origin=",.5" offset="0,20000emu"/>
+              </v:line>
+            </w:pict>
+          </mc:Fallback>
+        </mc:AlternateContent>
+      </w:r>
+      <w:r>
+        <w:rPr>
+          <w:rFonts w:asciiTheme="majorHAnsi" w:hAnsiTheme="majorHAnsi" w:cstheme="majorHAnsi"/>
+          <w:noProof/>
+        </w:rPr>
+        <mc:AlternateContent>
+          <mc:Choice Requires="wps">
+            <w:drawing>
+              <wp:anchor distT="0" distB="0" distL="114300" distR="114300" simplePos="0" relativeHeight="251680768" behindDoc="0" locked="0" layoutInCell="1" allowOverlap="1" wp14:anchorId="4CDCF735" wp14:editId="0A5457AD">
+                <wp:simplePos x="0" y="0"/>
+                <wp:positionH relativeFrom="column">
+                  <wp:posOffset>-571500</wp:posOffset>
+                </wp:positionH>
+                <wp:positionV relativeFrom="paragraph">
+                  <wp:posOffset>685800</wp:posOffset>
+                </wp:positionV>
+                <wp:extent cx="571500" cy="0"/>
+                <wp:effectExtent l="50800" t="25400" r="63500" b="101600"/>
+                <wp:wrapNone/>
+                <wp:docPr id="20" name="Straight Connector 20"/>
+                <wp:cNvGraphicFramePr/>
+                <a:graphic xmlns:a="http://schemas.openxmlformats.org/drawingml/2006/main">
+                  <a:graphicData uri="http://schemas.microsoft.com/office/word/2010/wordprocessingShape">
+                    <wps:wsp>
+                      <wps:cNvCnPr/>
+                      <wps:spPr>
+                        <a:xfrm flipH="1">
+                          <a:off x="0" y="0"/>
+                          <a:ext cx="571500" cy="0"/>
+                        </a:xfrm>
+                        <a:prstGeom prst="line">
+                          <a:avLst/>
+                        </a:prstGeom>
+                      </wps:spPr>
+                      <wps:style>
+                        <a:lnRef idx="2">
+                          <a:schemeClr val="accent1"/>
+                        </a:lnRef>
+                        <a:fillRef idx="0">
+                          <a:schemeClr val="accent1"/>
+                        </a:fillRef>
+                        <a:effectRef idx="1">
+                          <a:schemeClr val="accent1"/>
+                        </a:effectRef>
+                        <a:fontRef idx="minor">
+                          <a:schemeClr val="tx1"/>
+                        </a:fontRef>
+                      </wps:style>
+                      <wps:bodyPr/>
+                    </wps:wsp>
+                  </a:graphicData>
+                </a:graphic>
+              </wp:anchor>
+            </w:drawing>
+          </mc:Choice>
+          <mc:Fallback>
+            <w:pict>
+              <v:line id="Straight Connector 20" o:spid="_x0000_s1026" style="position:absolute;flip:x;z-index:251680768;visibility:visible;mso-wrap-style:square;mso-wrap-distance-left:9pt;mso-wrap-distance-top:0;mso-wrap-distance-right:9pt;mso-wrap-distance-bottom:0;mso-position-horizontal:absolute;mso-position-horizontal-relative:text;mso-position-vertical:absolute;mso-position-vertical-relative:text" from="-44.95pt,54pt" to=".05pt,54pt" o:gfxdata="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" strokecolor="#4f81bd [3204]" strokeweight="2pt">
+                <v:shadow on="t" opacity="24903f" mv:blur="40000f" origin=",.5" offset="0,20000emu"/>
+              </v:line>
+            </w:pict>
+          </mc:Fallback>
+        </mc:AlternateContent>
+      </w:r>
+      <w:r>
+        <w:rPr>
+          <w:rFonts w:asciiTheme="majorHAnsi" w:hAnsiTheme="majorHAnsi" w:cstheme="majorHAnsi"/>
+          <w:noProof/>
+        </w:rPr>
+        <mc:AlternateContent>
+          <mc:Choice Requires="wps">
+            <w:drawing>
+              <wp:anchor distT="0" distB="0" distL="114300" distR="114300" simplePos="0" relativeHeight="251661312" behindDoc="0" locked="0" layoutInCell="1" allowOverlap="1" wp14:anchorId="3EFD7F71" wp14:editId="416B6210">
+                <wp:simplePos x="0" y="0"/>
+                <wp:positionH relativeFrom="column">
+                  <wp:posOffset>114300</wp:posOffset>
+                </wp:positionH>
+                <wp:positionV relativeFrom="paragraph">
+                  <wp:posOffset>705485</wp:posOffset>
+                </wp:positionV>
+                <wp:extent cx="4914900" cy="457200"/>
+                <wp:effectExtent l="50800" t="25400" r="88900" b="101600"/>
+                <wp:wrapThrough wrapText="bothSides">
+                  <wp:wrapPolygon edited="0">
+                    <wp:start x="-223" y="-1200"/>
+                    <wp:lineTo x="-223" y="25200"/>
+                    <wp:lineTo x="21879" y="25200"/>
+                    <wp:lineTo x="21879" y="-1200"/>
+                    <wp:lineTo x="-223" y="-1200"/>
+                  </wp:wrapPolygon>
+                </wp:wrapThrough>
+                <wp:docPr id="5" name="Text Box 5"/>
+                <wp:cNvGraphicFramePr/>
+                <a:graphic xmlns:a="http://schemas.openxmlformats.org/drawingml/2006/main">
+                  <a:graphicData uri="http://schemas.microsoft.com/office/word/2010/wordprocessingShape">
+                    <wps:wsp>
+                      <wps:cNvSpPr txBox="1"/>
+                      <wps:spPr>
+                        <a:xfrm>
+                          <a:off x="0" y="0"/>
+                          <a:ext cx="4914900" cy="457200"/>
+                        </a:xfrm>
+                        <a:prstGeom prst="rect">
+                          <a:avLst/>
+                        </a:prstGeom>
+                        <a:extLst>
+                          <a:ext uri="{C572A759-6A51-4108-AA02-DFA0A04FC94B}">
+                            <ma14:wrappingTextBoxFlag xmlns:ma14="http://schemas.microsoft.com/office/mac/drawingml/2011/main"/>
+                          </a:ext>
+                        </a:extLst>
+                      </wps:spPr>
+                      <wps:style>
+                        <a:lnRef idx="1">
+                          <a:schemeClr val="accent1"/>
+                        </a:lnRef>
+                        <a:fillRef idx="3">
+                          <a:schemeClr val="accent1"/>
+                        </a:fillRef>
+                        <a:effectRef idx="2">
+                          <a:schemeClr val="accent1"/>
+                        </a:effectRef>
+                        <a:fontRef idx="minor">
+                          <a:schemeClr val="lt1"/>
+                        </a:fontRef>
+                      </wps:style>
+                      <wps:txbx>
+                        <w:txbxContent>
+                          <w:p>
+                            <w:r>
+                              <w:t>INSTALL, UNINSTALL, SHOW, CHECK, FREEZE, DOWNLOAD, LIST, …</w:t>
+                            </w:r>
+                          </w:p>
+                        </w:txbxContent>
+                      </wps:txbx>
+                      <wps:bodyPr rot="0" spcFirstLastPara="0" vertOverflow="overflow" horzOverflow="overflow" vert="horz" wrap="square" lIns="91440" tIns="45720" rIns="91440" bIns="45720" numCol="1" spcCol="0" rtlCol="0" fromWordArt="0" anchor="t" anchorCtr="0" forceAA="0" compatLnSpc="1">
+                        <a:prstTxWarp prst="textNoShape">
+                          <a:avLst/>
+                        </a:prstTxWarp>
+                        <a:noAutofit/>
+                      </wps:bodyPr>
+                    </wps:wsp>
+                  </a:graphicData>
+                </a:graphic>
+              </wp:anchor>
+            </w:drawing>
+          </mc:Choice>
+          <mc:Fallback>
+            <w:pict>
+              <v:shapetype id="_x0000_t202" coordsize="21600,21600" o:spt="202" path="m0,0l0,21600,21600,21600,21600,0xe">
+                <v:stroke joinstyle="miter"/>
+                <v:path gradientshapeok="t" o:connecttype="rect"/>
+              </v:shapetype>
+              <v:shape id="Text Box 5" o:spid="_x0000_s1026" type="#_x0000_t202" style="position:absolute;left:0;text-align:left;margin-left:9pt;margin-top:55.55pt;width:387pt;height:36pt;z-index:251661312;visibility:visible;mso-wrap-style:square;mso-wrap-distance-left:9pt;mso-wrap-distance-top:0;mso-wrap-distance-right:9pt;mso-wrap-distance-bottom:0;mso-position-horizontal:absolute;mso-position-horizontal-relative:text;mso-position-vertical:absolute;mso-position-vertical-relative:text;v-text-anchor:top" o:gfxdata="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" fillcolor="#4f81bd [3204]" strokecolor="#4579b8 [3044]">
+                <v:fill color2="#a7bfde [1620]" rotate="t" type="gradient">
+                  <o:fill v:ext="view" type="gradientUnscaled"/>
+                </v:fill>
+                <v:shadow on="t" opacity="22937f" mv:blur="40000f" origin=",.5" offset="0,23000emu"/>
+                <v:textbox>
+                  <w:txbxContent>
+                    <w:p>
+                      <w:r>
+                        <w:t>INSTALL, UNINSTALL, SHOW, CHECK, FREEZE, DOWNLOAD, LIST, …</w:t>
+                      </w:r>
+                    </w:p>
+                  </w:txbxContent>
+                </v:textbox>
+                <w10:wrap type="through"/>
+              </v:shape>
+            </w:pict>
+          </mc:Fallback>
+        </mc:AlternateContent>
+      </w:r>
+      <w:r>
+        <w:rPr>
+          <w:rFonts w:asciiTheme="majorHAnsi" w:hAnsiTheme="majorHAnsi" w:cstheme="majorHAnsi"/>
+          <w:noProof/>
+        </w:rPr>
+        <mc:AlternateContent>
+          <mc:Choice Requires="wps">
+            <w:drawing>
+              <wp:anchor distT="0" distB="0" distL="114300" distR="114300" simplePos="0" relativeHeight="251660288" behindDoc="0" locked="0" layoutInCell="1" allowOverlap="1" wp14:anchorId="48A5881F" wp14:editId="4E3CC582">
+                <wp:simplePos x="0" y="0"/>
+                <wp:positionH relativeFrom="column">
+                  <wp:posOffset>114300</wp:posOffset>
+                </wp:positionH>
+                <wp:positionV relativeFrom="paragraph">
+                  <wp:posOffset>362585</wp:posOffset>
+                </wp:positionV>
+                <wp:extent cx="1028700" cy="342900"/>
+                <wp:effectExtent l="0" t="0" r="0" b="12700"/>
+                <wp:wrapSquare wrapText="bothSides"/>
+                <wp:docPr id="4" name="Text Box 4"/>
+                <wp:cNvGraphicFramePr/>
+                <a:graphic xmlns:a="http://schemas.openxmlformats.org/drawingml/2006/main">
+                  <a:graphicData uri="http://schemas.microsoft.com/office/word/2010/wordprocessingShape">
+                    <wps:wsp>
+                      <wps:cNvSpPr txBox="1"/>
+                      <wps:spPr>
+                        <a:xfrm>
+                          <a:off x="0" y="0"/>
+                          <a:ext cx="1028700" cy="342900"/>
+                        </a:xfrm>
+                        <a:prstGeom prst="rect">
+                          <a:avLst/>
+                        </a:prstGeom>
+                        <a:noFill/>
+                        <a:ln>
+                          <a:noFill/>
+                        </a:ln>
+                        <a:effectLst/>
+                        <a:extLst>
+                          <a:ext uri="{C572A759-6A51-4108-AA02-DFA0A04FC94B}">
+                            <ma14:wrappingTextBoxFlag xmlns:ma14="http://schemas.microsoft.com/office/mac/drawingml/2011/main"/>
+                          </a:ext>
+                        </a:extLst>
+                      </wps:spPr>
+                      <wps:style>
+                        <a:lnRef idx="0">
+                          <a:schemeClr val="accent1"/>
+                        </a:lnRef>
+                        <a:fillRef idx="0">
+                          <a:schemeClr val="accent1"/>
+                        </a:fillRef>
+                        <a:effectRef idx="0">
+                          <a:schemeClr val="accent1"/>
+                        </a:effectRef>
+                        <a:fontRef idx="minor">
+                          <a:schemeClr val="dk1"/>
+                        </a:fontRef>
+                      </wps:style>
+                      <wps:txbx>
+                        <w:txbxContent>
+                          <w:p>
+                            <w:r>
+                              <w:t>COMMANDS</w:t>
+                            </w:r>
+                          </w:p>
+                        </w:txbxContent>
+                      </wps:txbx>
+                      <wps:bodyPr rot="0" spcFirstLastPara="0" vertOverflow="overflow" horzOverflow="overflow" vert="horz" wrap="square" lIns="91440" tIns="45720" rIns="91440" bIns="45720" numCol="1" spcCol="0" rtlCol="0" fromWordArt="0" anchor="t" anchorCtr="0" forceAA="0" compatLnSpc="1">
+                        <a:prstTxWarp prst="textNoShape">
+                          <a:avLst/>
+                        </a:prstTxWarp>
+                        <a:noAutofit/>
+                      </wps:bodyPr>
+                    </wps:wsp>
+                  </a:graphicData>
+                </a:graphic>
+                <wp14:sizeRelH relativeFrom="margin">
+                  <wp14:pctWidth>0</wp14:pctWidth>
+                </wp14:sizeRelH>
+                <wp14:sizeRelV relativeFrom="margin">
+                  <wp14:pctHeight>0</wp14:pctHeight>
+                </wp14:sizeRelV>
+              </wp:anchor>
+            </w:drawing>
+          </mc:Choice>
+          <mc:Fallback>
+            <w:pict>
+              <v:shape id="Text Box 4" o:spid="_x0000_s1027" type="#_x0000_t202" style="position:absolute;left:0;text-align:left;margin-left:9pt;margin-top:28.55pt;width:81pt;height:27pt;z-index:251660288;visibility:visible;mso-wrap-style:square;mso-width-percent:0;mso-height-percent:0;mso-wrap-distance-left:9pt;mso-wrap-distance-top:0;mso-wrap-distance-right:9pt;mso-wrap-distance-bottom:0;mso-position-horizontal:absolute;mso-position-horizontal-relative:text;mso-position-vertical:absolute;mso-position-vertical-relative:text;mso-width-percent:0;mso-height-percent:0;mso-width-relative:margin;mso-height-relative:margin;v-text-anchor:top" o:gfxdata="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" filled="f" stroked="f">
+                <v:textbox>
+                  <w:txbxContent>
+                    <w:p>
+                      <w:r>
+                        <w:t>COMMANDS</w:t>
+                      </w:r>
+                    </w:p>
+                  </w:txbxContent>
+                </v:textbox>
+                <w10:wrap type="square"/>
+              </v:shape>
+            </w:pict>
+          </mc:Fallback>
+        </mc:AlternateContent>
+      </w:r>
+      <w:r>
+        <w:rPr>
+          <w:rFonts w:asciiTheme="majorHAnsi" w:hAnsiTheme="majorHAnsi" w:cstheme="majorHAnsi"/>
+          <w:noProof/>
+        </w:rPr>
+        <mc:AlternateContent>
+          <mc:Choice Requires="wps">
+            <w:drawing>
+              <wp:anchor distT="0" distB="0" distL="114300" distR="114300" simplePos="0" relativeHeight="251659264" behindDoc="0" locked="0" layoutInCell="1" allowOverlap="1" wp14:anchorId="29FD5D37" wp14:editId="2A6590C9">
+                <wp:simplePos x="0" y="0"/>
+                <wp:positionH relativeFrom="column">
+                  <wp:posOffset>0</wp:posOffset>
+                </wp:positionH>
+                <wp:positionV relativeFrom="paragraph">
+                  <wp:posOffset>248285</wp:posOffset>
+                </wp:positionV>
+                <wp:extent cx="5143500" cy="1028700"/>
+                <wp:effectExtent l="50800" t="25400" r="88900" b="114300"/>
+                <wp:wrapThrough wrapText="bothSides">
+                  <wp:wrapPolygon edited="0">
+                    <wp:start x="107" y="-533"/>
+                    <wp:lineTo x="-213" y="0"/>
+                    <wp:lineTo x="-213" y="21867"/>
+                    <wp:lineTo x="213" y="23467"/>
+                    <wp:lineTo x="21440" y="23467"/>
+                    <wp:lineTo x="21867" y="17600"/>
+                    <wp:lineTo x="21867" y="8533"/>
+                    <wp:lineTo x="21653" y="1600"/>
+                    <wp:lineTo x="21547" y="-533"/>
+                    <wp:lineTo x="107" y="-533"/>
+                  </wp:wrapPolygon>
+                </wp:wrapThrough>
+                <wp:docPr id="3" name="Rounded Rectangle 3"/>
+                <wp:cNvGraphicFramePr/>
+                <a:graphic xmlns:a="http://schemas.openxmlformats.org/drawingml/2006/main">
+                  <a:graphicData uri="http://schemas.microsoft.com/office/word/2010/wordprocessingShape">
+                    <wps:wsp>
+                      <wps:cNvSpPr/>
+                      <wps:spPr>
+                        <a:xfrm>
+                          <a:off x="0" y="0"/>
+                          <a:ext cx="5143500" cy="1028700"/>
+                        </a:xfrm>
+                        <a:prstGeom prst="roundRect">
+                          <a:avLst/>
+                        </a:prstGeom>
+                      </wps:spPr>
+                      <wps:style>
+                        <a:lnRef idx="1">
+                          <a:schemeClr val="accent1"/>
+                        </a:lnRef>
+                        <a:fillRef idx="3">
+                          <a:schemeClr val="accent1"/>
+                        </a:fillRef>
+                        <a:effectRef idx="2">
+                          <a:schemeClr val="accent1"/>
+                        </a:effectRef>
+                        <a:fontRef idx="minor">
+                          <a:schemeClr val="lt1"/>
+                        </a:fontRef>
+                      </wps:style>
+                      <wps:bodyPr rot="0" spcFirstLastPara="0" vertOverflow="overflow" horzOverflow="overflow" vert="horz" wrap="square" lIns="91440" tIns="45720" rIns="91440" bIns="45720" numCol="1" spcCol="0" rtlCol="0" fromWordArt="0" anchor="ctr" anchorCtr="0" forceAA="0" compatLnSpc="1">
+                        <a:prstTxWarp prst="textNoShape">
+                          <a:avLst/>
+                        </a:prstTxWarp>
+                        <a:noAutofit/>
+                      </wps:bodyPr>
+                    </wps:wsp>
+                  </a:graphicData>
+                </a:graphic>
+                <wp14:sizeRelV relativeFrom="margin">
+                  <wp14:pctHeight>0</wp14:pctHeight>
+                </wp14:sizeRelV>
+              </wp:anchor>
+            </w:drawing>
+          </mc:Choice>
+          <mc:Fallback>
+            <w:pict>
+              <v:roundrect id="Rounded Rectangle 3" o:spid="_x0000_s1026" style="position:absolute;margin-left:0;margin-top:19.55pt;width:405pt;height:81pt;z-index:251659264;visibility:visible;mso-wrap-style:square;mso-height-percent:0;mso-wrap-distance-left:9pt;mso-wrap-distance-top:0;mso-wrap-distance-right:9pt;mso-wrap-distance-bottom:0;mso-position-horizontal:absolute;mso-position-horizontal-relative:text;mso-position-vertical:absolute;mso-position-vertical-relative:text;mso-height-percent:0;mso-height-relative:margin;v-text-anchor:middle" arcsize="10923f" o:gfxdata="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" fillcolor="#4f81bd [3204]" strokecolor="#4579b8 [3044]">
+                <v:fill color2="#a7bfde [1620]" rotate="t" type="gradient">
+                  <o:fill v:ext="view" type="gradientUnscaled"/>
+                </v:fill>
+                <v:shadow on="t" opacity="22937f" mv:blur="40000f" origin=",.5" offset="0,23000emu"/>
+                <w10:wrap type="through"/>
+              </v:roundrect>
+            </w:pict>
+          </mc:Fallback>
+        </mc:AlternateContent>
+      </w:r>
+    </w:p>
+    <w:p>
+      <w:pPr>
+        <w:spacing w:line="360" w:lineRule="auto"/>
+        <w:contextualSpacing/>
+        <w:jc w:val="both"/>
+        <w:rPr>
+          <w:rFonts w:asciiTheme="majorHAnsi" w:hAnsiTheme="majorHAnsi" w:cstheme="majorHAnsi"/>
+        </w:rPr>
+      </w:pPr>
+      <w:r>
+        <w:rPr>
+          <w:rFonts w:asciiTheme="majorHAnsi" w:hAnsiTheme="majorHAnsi" w:cstheme="majorHAnsi"/>
+          <w:noProof/>
+        </w:rPr>
+        <mc:AlternateContent>
+          <mc:Choice Requires="wps">
+            <w:drawing>
+              <wp:anchor distT="0" distB="0" distL="114300" distR="114300" simplePos="0" relativeHeight="251683840" behindDoc="0" locked="0" layoutInCell="1" allowOverlap="1" wp14:anchorId="67895E58" wp14:editId="0AC2A9FC">
+                <wp:simplePos x="0" y="0"/>
+                <wp:positionH relativeFrom="column">
+                  <wp:posOffset>2400300</wp:posOffset>
+                </wp:positionH>
+                <wp:positionV relativeFrom="paragraph">
+                  <wp:posOffset>-167005</wp:posOffset>
+                </wp:positionV>
+                <wp:extent cx="0" cy="800100"/>
+                <wp:effectExtent l="127000" t="25400" r="101600" b="114300"/>
+                <wp:wrapNone/>
+                <wp:docPr id="23" name="Straight Arrow Connector 23"/>
+                <wp:cNvGraphicFramePr/>
+                <a:graphic xmlns:a="http://schemas.openxmlformats.org/drawingml/2006/main">
+                  <a:graphicData uri="http://schemas.microsoft.com/office/word/2010/wordprocessingShape">
+                    <wps:wsp>
+                      <wps:cNvCnPr/>
+                      <wps:spPr>
+                        <a:xfrm>
+                          <a:off x="0" y="0"/>
+                          <a:ext cx="0" cy="800100"/>
+                        </a:xfrm>
+                        <a:prstGeom prst="straightConnector1">
+                          <a:avLst/>
+                        </a:prstGeom>
+                        <a:ln>
+                          <a:tailEnd type="arrow"/>
+                        </a:ln>
+                      </wps:spPr>
+                      <wps:style>
+                        <a:lnRef idx="2">
+                          <a:schemeClr val="accent1"/>
+                        </a:lnRef>
+                        <a:fillRef idx="0">
+                          <a:schemeClr val="accent1"/>
+                        </a:fillRef>
+                        <a:effectRef idx="1">
+                          <a:schemeClr val="accent1"/>
+                        </a:effectRef>
+                        <a:fontRef idx="minor">
+                          <a:schemeClr val="tx1"/>
+                        </a:fontRef>
+                      </wps:style>
+                      <wps:bodyPr/>
+                    </wps:wsp>
+                  </a:graphicData>
+                </a:graphic>
+              </wp:anchor>
+            </w:drawing>
+          </mc:Choice>
+          <mc:Fallback>
+            <w:pict>
+              <v:shapetype id="_x0000_t32" coordsize="21600,21600" o:spt="32" o:oned="t" path="m0,0l21600,21600e" filled="f">
+                <v:path arrowok="t" fillok="f" o:connecttype="none"/>
+                <o:lock v:ext="edit" shapetype="t"/>
+              </v:shapetype>
+              <v:shape id="Straight Arrow Connector 23" o:spid="_x0000_s1026" type="#_x0000_t32" style="position:absolute;margin-left:189pt;margin-top:-13.1pt;width:0;height:63pt;z-index:251683840;visibility:visible;mso-wrap-style:square;mso-wrap-distance-left:9pt;mso-wrap-distance-top:0;mso-wrap-distance-right:9pt;mso-wrap-distance-bottom:0;mso-position-horizontal:absolute;mso-position-horizontal-relative:text;mso-position-vertical:absolute;mso-position-vertical-relative:text" o:gfxdata="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" strokecolor="#4f81bd [3204]" strokeweight="2pt">
+                <v:stroke endarrow="open"/>
+                <v:shadow on="t" opacity="24903f" mv:blur="40000f" origin=",.5" offset="0,20000emu"/>
+              </v:shape>
+            </w:pict>
+          </mc:Fallback>
+        </mc:AlternateContent>
+      </w:r>
+    </w:p>
+    <w:p>
+      <w:pPr>
+        <w:spacing w:line="360" w:lineRule="auto"/>
+        <w:contextualSpacing/>
+        <w:jc w:val="both"/>
+        <w:rPr>
+          <w:rFonts w:asciiTheme="majorHAnsi" w:hAnsiTheme="majorHAnsi" w:cstheme="majorHAnsi"/>
+        </w:rPr>
+      </w:pPr>
+    </w:p>
+    <w:p>
+      <w:pPr>
+        <w:spacing w:line="360" w:lineRule="auto"/>
+        <w:contextualSpacing/>
+        <w:jc w:val="both"/>
+        <w:rPr>
+          <w:rFonts w:asciiTheme="majorHAnsi" w:hAnsiTheme="majorHAnsi" w:cstheme="majorHAnsi"/>
+        </w:rPr>
+      </w:pPr>
+      <w:r>
+        <w:rPr>
+          <w:rFonts w:asciiTheme="majorHAnsi" w:hAnsiTheme="majorHAnsi" w:cstheme="majorHAnsi"/>
+          <w:noProof/>
+        </w:rPr>
+        <mc:AlternateContent>
+          <mc:Choice Requires="wps">
+            <w:drawing>
+              <wp:anchor distT="0" distB="0" distL="114300" distR="114300" simplePos="0" relativeHeight="251684864" behindDoc="0" locked="0" layoutInCell="1" allowOverlap="1" wp14:anchorId="2DE1816D" wp14:editId="2166D6EF">
+                <wp:simplePos x="0" y="0"/>
+                <wp:positionH relativeFrom="column">
+                  <wp:posOffset>2400300</wp:posOffset>
+                </wp:positionH>
+                <wp:positionV relativeFrom="paragraph">
+                  <wp:posOffset>-225425</wp:posOffset>
+                </wp:positionV>
+                <wp:extent cx="0" cy="914400"/>
+                <wp:effectExtent l="127000" t="25400" r="152400" b="101600"/>
+                <wp:wrapNone/>
+                <wp:docPr id="24" name="Straight Arrow Connector 24"/>
+                <wp:cNvGraphicFramePr/>
+                <a:graphic xmlns:a="http://schemas.openxmlformats.org/drawingml/2006/main">
+                  <a:graphicData uri="http://schemas.microsoft.com/office/word/2010/wordprocessingShape">
+                    <wps:wsp>
+                      <wps:cNvCnPr/>
+                      <wps:spPr>
+                        <a:xfrm>
+                          <a:off x="0" y="0"/>
+                          <a:ext cx="0" cy="914400"/>
+                        </a:xfrm>
+                        <a:prstGeom prst="straightConnector1">
+                          <a:avLst/>
+                        </a:prstGeom>
+                        <a:ln>
+                          <a:tailEnd type="arrow"/>
+                        </a:ln>
+                      </wps:spPr>
+                      <wps:style>
+                        <a:lnRef idx="2">
+                          <a:schemeClr val="accent1"/>
+                        </a:lnRef>
+                        <a:fillRef idx="0">
+                          <a:schemeClr val="accent1"/>
+                        </a:fillRef>
+                        <a:effectRef idx="1">
+                          <a:schemeClr val="accent1"/>
+                        </a:effectRef>
+                        <a:fontRef idx="minor">
+                          <a:schemeClr val="tx1"/>
+                        </a:fontRef>
+                      </wps:style>
+                      <wps:bodyPr/>
+                    </wps:wsp>
+                  </a:graphicData>
+                </a:graphic>
+              </wp:anchor>
+            </w:drawing>
+          </mc:Choice>
+          <mc:Fallback>
+            <w:pict>
+              <v:shape id="Straight Arrow Connector 24" o:spid="_x0000_s1026" type="#_x0000_t32" style="position:absolute;margin-left:189pt;margin-top:-17.7pt;width:0;height:1in;z-index:251684864;visibility:visible;mso-wrap-style:square;mso-wrap-distance-left:9pt;mso-wrap-distance-top:0;mso-wrap-distance-right:9pt;mso-wrap-distance-bottom:0;mso-position-horizontal:absolute;mso-position-horizontal-relative:text;mso-position-vertical:absolute;mso-position-vertical-relative:text" o:gfxdata="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" strokecolor="#4f81bd [3204]" strokeweight="2pt">
+                <v:stroke endarrow="open"/>
+                <v:shadow on="t" opacity="24903f" mv:blur="40000f" origin=",.5" offset="0,20000emu"/>
+              </v:shape>
+            </w:pict>
+          </mc:Fallback>
+        </mc:AlternateContent>
+      </w:r>
+      <w:r>
+        <w:rPr>
+          <w:rFonts w:asciiTheme="majorHAnsi" w:hAnsiTheme="majorHAnsi" w:cstheme="majorHAnsi"/>
+          <w:noProof/>
+        </w:rPr>
+        <mc:AlternateContent>
+          <mc:Choice Requires="wps">
+            <w:drawing>
+              <wp:anchor distT="0" distB="0" distL="114300" distR="114300" simplePos="0" relativeHeight="251676672" behindDoc="0" locked="0" layoutInCell="1" allowOverlap="1" wp14:anchorId="6A2829A4" wp14:editId="41898052">
+                <wp:simplePos x="0" y="0"/>
+                <wp:positionH relativeFrom="column">
+                  <wp:posOffset>114300</wp:posOffset>
+                </wp:positionH>
+                <wp:positionV relativeFrom="paragraph">
+                  <wp:posOffset>114300</wp:posOffset>
+                </wp:positionV>
+                <wp:extent cx="800100" cy="342900"/>
+                <wp:effectExtent l="0" t="0" r="0" b="12700"/>
+                <wp:wrapSquare wrapText="bothSides"/>
+                <wp:docPr id="15" name="Text Box 15"/>
+                <wp:cNvGraphicFramePr/>
+                <a:graphic xmlns:a="http://schemas.openxmlformats.org/drawingml/2006/main">
+                  <a:graphicData uri="http://schemas.microsoft.com/office/word/2010/wordprocessingShape">
+                    <wps:wsp>
+                      <wps:cNvSpPr txBox="1"/>
+                      <wps:spPr>
+                        <a:xfrm>
+                          <a:off x="0" y="0"/>
+                          <a:ext cx="800100" cy="342900"/>
+                        </a:xfrm>
+                        <a:prstGeom prst="rect">
+                          <a:avLst/>
+                        </a:prstGeom>
+                        <a:noFill/>
+                        <a:ln>
+                          <a:noFill/>
+                        </a:ln>
+                        <a:effectLst/>
+                        <a:extLst>
+                          <a:ext uri="{C572A759-6A51-4108-AA02-DFA0A04FC94B}">
+                            <ma14:wrappingTextBoxFlag xmlns:ma14="http://schemas.microsoft.com/office/mac/drawingml/2011/main"/>
+                          </a:ext>
+                        </a:extLst>
+                      </wps:spPr>
+                      <wps:style>
+                        <a:lnRef idx="0">
+                          <a:schemeClr val="accent1"/>
+                        </a:lnRef>
+                        <a:fillRef idx="0">
+                          <a:schemeClr val="accent1"/>
+                        </a:fillRef>
+                        <a:effectRef idx="0">
+                          <a:schemeClr val="accent1"/>
+                        </a:effectRef>
+                        <a:fontRef idx="minor">
+                          <a:schemeClr val="dk1"/>
+                        </a:fontRef>
+                      </wps:style>
+                      <wps:txbx>
+                        <w:txbxContent>
+                          <w:p>
+                            <w:r>
+                              <w:t>UTILITY</w:t>
+                            </w:r>
+                          </w:p>
+                        </w:txbxContent>
+                      </wps:txbx>
+                      <wps:bodyPr rot="0" spcFirstLastPara="0" vertOverflow="overflow" horzOverflow="overflow" vert="horz" wrap="square" lIns="91440" tIns="45720" rIns="91440" bIns="45720" numCol="1" spcCol="0" rtlCol="0" fromWordArt="0" anchor="t" anchorCtr="0" forceAA="0" compatLnSpc="1">
+                        <a:prstTxWarp prst="textNoShape">
+                          <a:avLst/>
+                        </a:prstTxWarp>
+                        <a:noAutofit/>
+                      </wps:bodyPr>
+                    </wps:wsp>
+                  </a:graphicData>
+                </a:graphic>
+                <wp14:sizeRelH relativeFrom="margin">
+                  <wp14:pctWidth>0</wp14:pctWidth>
+                </wp14:sizeRelH>
+                <wp14:sizeRelV relativeFrom="margin">
+                  <wp14:pctHeight>0</wp14:pctHeight>
+                </wp14:sizeRelV>
+              </wp:anchor>
+            </w:drawing>
+          </mc:Choice>
+          <mc:Fallback>
+            <w:pict>
+              <v:shape id="Text Box 15" o:spid="_x0000_s1028" type="#_x0000_t202" style="position:absolute;left:0;text-align:left;margin-left:9pt;margin-top:9pt;width:63pt;height:27pt;z-index:251676672;visibility:visible;mso-wrap-style:square;mso-width-percent:0;mso-height-percent:0;mso-wrap-distance-left:9pt;mso-wrap-distance-top:0;mso-wrap-distance-right:9pt;mso-wrap-distance-bottom:0;mso-position-horizontal:absolute;mso-position-horizontal-relative:text;mso-position-vertical:absolute;mso-position-vertical-relative:text;mso-width-percent:0;mso-height-percent:0;mso-width-relative:margin;mso-height-relative:margin;v-text-anchor:top" o:gfxdata="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" filled="f" stroked="f">
+                <v:textbox>
+                  <w:txbxContent>
+                    <w:p>
+                      <w:r>
+                        <w:t>UTILITY</w:t>
+                      </w:r>
+                    </w:p>
+                  </w:txbxContent>
+                </v:textbox>
+                <w10:wrap type="square"/>
+              </v:shape>
+            </w:pict>
+          </mc:Fallback>
+        </mc:AlternateContent>
+      </w:r>
+      <w:r>
+        <w:rPr>
+          <w:rFonts w:asciiTheme="majorHAnsi" w:hAnsiTheme="majorHAnsi" w:cstheme="majorHAnsi"/>
+          <w:noProof/>
+        </w:rPr>
+        <mc:AlternateContent>
+          <mc:Choice Requires="wps">
+            <w:drawing>
+              <wp:anchor distT="0" distB="0" distL="114300" distR="114300" simplePos="0" relativeHeight="251665408" behindDoc="0" locked="0" layoutInCell="1" allowOverlap="1" wp14:anchorId="4B93E7B3" wp14:editId="57E9DB28">
+                <wp:simplePos x="0" y="0"/>
+                <wp:positionH relativeFrom="column">
+                  <wp:posOffset>0</wp:posOffset>
+                </wp:positionH>
+                <wp:positionV relativeFrom="paragraph">
+                  <wp:posOffset>1943100</wp:posOffset>
+                </wp:positionV>
+                <wp:extent cx="5143500" cy="1028700"/>
+                <wp:effectExtent l="50800" t="25400" r="88900" b="114300"/>
+                <wp:wrapThrough wrapText="bothSides">
+                  <wp:wrapPolygon edited="0">
+                    <wp:start x="107" y="-533"/>
+                    <wp:lineTo x="-213" y="0"/>
+                    <wp:lineTo x="-213" y="21867"/>
+                    <wp:lineTo x="213" y="23467"/>
+                    <wp:lineTo x="21440" y="23467"/>
+                    <wp:lineTo x="21867" y="17600"/>
+                    <wp:lineTo x="21867" y="8533"/>
+                    <wp:lineTo x="21653" y="1600"/>
+                    <wp:lineTo x="21547" y="-533"/>
+                    <wp:lineTo x="107" y="-533"/>
+                  </wp:wrapPolygon>
+                </wp:wrapThrough>
+                <wp:docPr id="8" name="Rounded Rectangle 8"/>
+                <wp:cNvGraphicFramePr/>
+                <a:graphic xmlns:a="http://schemas.openxmlformats.org/drawingml/2006/main">
+                  <a:graphicData uri="http://schemas.microsoft.com/office/word/2010/wordprocessingShape">
+                    <wps:wsp>
+                      <wps:cNvSpPr/>
+                      <wps:spPr>
+                        <a:xfrm>
+                          <a:off x="0" y="0"/>
+                          <a:ext cx="5143500" cy="1028700"/>
+                        </a:xfrm>
+                        <a:prstGeom prst="roundRect">
+                          <a:avLst/>
+                        </a:prstGeom>
+                      </wps:spPr>
+                      <wps:style>
+                        <a:lnRef idx="1">
+                          <a:schemeClr val="accent1"/>
+                        </a:lnRef>
+                        <a:fillRef idx="3">
+                          <a:schemeClr val="accent1"/>
+                        </a:fillRef>
+                        <a:effectRef idx="2">
+                          <a:schemeClr val="accent1"/>
+                        </a:effectRef>
+                        <a:fontRef idx="minor">
+                          <a:schemeClr val="lt1"/>
+                        </a:fontRef>
+                      </wps:style>
+                      <wps:bodyPr rot="0" spcFirstLastPara="0" vertOverflow="overflow" horzOverflow="overflow" vert="horz" wrap="square" lIns="91440" tIns="45720" rIns="91440" bIns="45720" numCol="1" spcCol="0" rtlCol="0" fromWordArt="0" anchor="ctr" anchorCtr="0" forceAA="0" compatLnSpc="1">
+                        <a:prstTxWarp prst="textNoShape">
+                          <a:avLst/>
+                        </a:prstTxWarp>
+                        <a:noAutofit/>
+                      </wps:bodyPr>
+                    </wps:wsp>
+                  </a:graphicData>
+                </a:graphic>
+                <wp14:sizeRelV relativeFrom="margin">
+                  <wp14:pctHeight>0</wp14:pctHeight>
+                </wp14:sizeRelV>
+              </wp:anchor>
+            </w:drawing>
+          </mc:Choice>
+          <mc:Fallback>
+            <w:pict>
+              <v:roundrect id="Rounded Rectangle 8" o:spid="_x0000_s1026" style="position:absolute;margin-left:0;margin-top:153pt;width:405pt;height:81pt;z-index:251665408;visibility:visible;mso-wrap-style:square;mso-height-percent:0;mso-wrap-distance-left:9pt;mso-wrap-distance-top:0;mso-wrap-distance-right:9pt;mso-wrap-distance-bottom:0;mso-position-horizontal:absolute;mso-position-horizontal-relative:text;mso-position-vertical:absolute;mso-position-vertical-relative:text;mso-height-percent:0;mso-height-relative:margin;v-text-anchor:middle" arcsize="10923f" o:gfxdata="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" fillcolor="#4f81bd [3204]" strokecolor="#4579b8 [3044]">
+                <v:fill color2="#a7bfde [1620]" rotate="t" type="gradient">
+                  <o:fill v:ext="view" type="gradientUnscaled"/>
+                </v:fill>
+                <v:shadow on="t" opacity="22937f" mv:blur="40000f" origin=",.5" offset="0,23000emu"/>
+                <w10:wrap type="through"/>
+              </v:roundrect>
+            </w:pict>
+          </mc:Fallback>
+        </mc:AlternateContent>
+      </w:r>
+      <w:r>
+        <w:rPr>
+          <w:rFonts w:asciiTheme="majorHAnsi" w:hAnsiTheme="majorHAnsi" w:cstheme="majorHAnsi"/>
+          <w:noProof/>
+        </w:rPr>
+        <mc:AlternateContent>
+          <mc:Choice Requires="wps">
+            <w:drawing>
+              <wp:anchor distT="0" distB="0" distL="114300" distR="114300" simplePos="0" relativeHeight="251679744" behindDoc="0" locked="0" layoutInCell="1" allowOverlap="1" wp14:anchorId="516CC28F" wp14:editId="077A13CC">
+                <wp:simplePos x="0" y="0"/>
+                <wp:positionH relativeFrom="column">
+                  <wp:posOffset>4686300</wp:posOffset>
+                </wp:positionH>
+                <wp:positionV relativeFrom="paragraph">
+                  <wp:posOffset>424180</wp:posOffset>
+                </wp:positionV>
+                <wp:extent cx="342900" cy="342900"/>
+                <wp:effectExtent l="50800" t="25400" r="88900" b="114300"/>
+                <wp:wrapThrough wrapText="bothSides">
+                  <wp:wrapPolygon edited="0">
+                    <wp:start x="-3200" y="-1600"/>
+                    <wp:lineTo x="-3200" y="24000"/>
+                    <wp:lineTo x="-1600" y="27200"/>
+                    <wp:lineTo x="24000" y="27200"/>
+                    <wp:lineTo x="24000" y="25600"/>
+                    <wp:lineTo x="25600" y="1600"/>
+                    <wp:lineTo x="25600" y="-1600"/>
+                    <wp:lineTo x="-3200" y="-1600"/>
+                  </wp:wrapPolygon>
+                </wp:wrapThrough>
+                <wp:docPr id="19" name="Rounded Rectangle 19"/>
+                <wp:cNvGraphicFramePr/>
+                <a:graphic xmlns:a="http://schemas.openxmlformats.org/drawingml/2006/main">
+                  <a:graphicData uri="http://schemas.microsoft.com/office/word/2010/wordprocessingShape">
+                    <wps:wsp>
+                      <wps:cNvSpPr/>
+                      <wps:spPr>
+                        <a:xfrm>
+                          <a:off x="0" y="0"/>
+                          <a:ext cx="342900" cy="342900"/>
+                        </a:xfrm>
+                        <a:prstGeom prst="roundRect">
+                          <a:avLst/>
+                        </a:prstGeom>
+                      </wps:spPr>
+                      <wps:style>
+                        <a:lnRef idx="1">
+                          <a:schemeClr val="accent1"/>
+                        </a:lnRef>
+                        <a:fillRef idx="3">
+                          <a:schemeClr val="accent1"/>
+                        </a:fillRef>
+                        <a:effectRef idx="2">
+                          <a:schemeClr val="accent1"/>
+                        </a:effectRef>
+                        <a:fontRef idx="minor">
+                          <a:schemeClr val="lt1"/>
+                        </a:fontRef>
+                      </wps:style>
+                      <wps:txbx>
+                        <w:txbxContent>
+                          <w:p>
+                            <w:pPr>
+                              <w:jc w:val="center"/>
+                            </w:pPr>
+                            <w:r>
+                              <w:t>…</w:t>
+                            </w:r>
+                          </w:p>
+                        </w:txbxContent>
+                      </wps:txbx>
+                      <wps:bodyPr rot="0" spcFirstLastPara="0" vertOverflow="overflow" horzOverflow="overflow" vert="horz" wrap="square" lIns="91440" tIns="45720" rIns="91440" bIns="45720" numCol="1" spcCol="0" rtlCol="0" fromWordArt="0" anchor="ctr" anchorCtr="0" forceAA="0" compatLnSpc="1">
+                        <a:prstTxWarp prst="textNoShape">
+                          <a:avLst/>
+                        </a:prstTxWarp>
+                        <a:noAutofit/>
+                      </wps:bodyPr>
+                    </wps:wsp>
+                  </a:graphicData>
+                </a:graphic>
+              </wp:anchor>
+            </w:drawing>
+          </mc:Choice>
+          <mc:Fallback>
+            <w:pict>
+              <v:roundrect id="Rounded Rectangle 19" o:spid="_x0000_s1029" style="position:absolute;left:0;text-align:left;margin-left:369pt;margin-top:33.4pt;width:27pt;height:27pt;z-index:251679744;visibility:visible;mso-wrap-style:square;mso-wrap-distance-left:9pt;mso-wrap-distance-top:0;mso-wrap-distance-right:9pt;mso-wrap-distance-bottom:0;mso-position-horizontal:absolute;mso-position-horizontal-relative:text;mso-position-vertical:absolute;mso-position-vertical-relative:text;v-text-anchor:middle" arcsize="10923f" o:gfxdata="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" fillcolor="#4f81bd [3204]" strokecolor="#4579b8 [3044]">
+                <v:fill color2="#a7bfde [1620]" rotate="t" type="gradient">
+                  <o:fill v:ext="view" type="gradientUnscaled"/>
+                </v:fill>
+                <v:shadow on="t" opacity="22937f" mv:blur="40000f" origin=",.5" offset="0,23000emu"/>
+                <v:textbox>
+                  <w:txbxContent>
+                    <w:p>
+                      <w:pPr>
+                        <w:jc w:val="center"/>
+                      </w:pPr>
+                      <w:r>
+                        <w:t>…</w:t>
+                      </w:r>
+                    </w:p>
+                  </w:txbxContent>
+                </v:textbox>
+                <w10:wrap type="through"/>
+              </v:roundrect>
+            </w:pict>
+          </mc:Fallback>
+        </mc:AlternateContent>
+      </w:r>
+      <w:r>
+        <w:rPr>
+          <w:rFonts w:asciiTheme="majorHAnsi" w:hAnsiTheme="majorHAnsi" w:cstheme="majorHAnsi"/>
+          <w:noProof/>
+        </w:rPr>
+        <mc:AlternateContent>
+          <mc:Choice Requires="wps">
+            <w:drawing>
+              <wp:anchor distT="0" distB="0" distL="114300" distR="114300" simplePos="0" relativeHeight="251672576" behindDoc="0" locked="0" layoutInCell="1" allowOverlap="1" wp14:anchorId="3288D6FE" wp14:editId="3C80B987">
+                <wp:simplePos x="0" y="0"/>
+                <wp:positionH relativeFrom="column">
+                  <wp:posOffset>3771900</wp:posOffset>
+                </wp:positionH>
+                <wp:positionV relativeFrom="paragraph">
+                  <wp:posOffset>424180</wp:posOffset>
+                </wp:positionV>
+                <wp:extent cx="800100" cy="342900"/>
+                <wp:effectExtent l="50800" t="25400" r="88900" b="114300"/>
+                <wp:wrapThrough wrapText="bothSides">
+                  <wp:wrapPolygon edited="0">
+                    <wp:start x="-1371" y="-1600"/>
+                    <wp:lineTo x="-1371" y="24000"/>
+                    <wp:lineTo x="-686" y="27200"/>
+                    <wp:lineTo x="22629" y="27200"/>
+                    <wp:lineTo x="22629" y="25600"/>
+                    <wp:lineTo x="23314" y="1600"/>
+                    <wp:lineTo x="23314" y="-1600"/>
+                    <wp:lineTo x="-1371" y="-1600"/>
+                  </wp:wrapPolygon>
+                </wp:wrapThrough>
+                <wp:docPr id="12" name="Rounded Rectangle 12"/>
+                <wp:cNvGraphicFramePr/>
+                <a:graphic xmlns:a="http://schemas.openxmlformats.org/drawingml/2006/main">
+                  <a:graphicData uri="http://schemas.microsoft.com/office/word/2010/wordprocessingShape">
+                    <wps:wsp>
+                      <wps:cNvSpPr/>
+                      <wps:spPr>
+                        <a:xfrm>
+                          <a:off x="0" y="0"/>
+                          <a:ext cx="800100" cy="342900"/>
+                        </a:xfrm>
+                        <a:prstGeom prst="roundRect">
+                          <a:avLst/>
+                        </a:prstGeom>
+                      </wps:spPr>
+                      <wps:style>
+                        <a:lnRef idx="1">
+                          <a:schemeClr val="accent1"/>
+                        </a:lnRef>
+                        <a:fillRef idx="3">
+                          <a:schemeClr val="accent1"/>
+                        </a:fillRef>
+                        <a:effectRef idx="2">
+                          <a:schemeClr val="accent1"/>
+                        </a:effectRef>
+                        <a:fontRef idx="minor">
+                          <a:schemeClr val="lt1"/>
+                        </a:fontRef>
+                      </wps:style>
+                      <wps:txbx>
+                        <w:txbxContent>
+                          <w:p>
+                            <w:pPr>
+                              <w:jc w:val="center"/>
+                            </w:pPr>
+                            <w:r>
+                              <w:t>VCS</w:t>
+                            </w:r>
+                          </w:p>
+                        </w:txbxContent>
+                      </wps:txbx>
+                      <wps:bodyPr rot="0" spcFirstLastPara="0" vertOverflow="overflow" horzOverflow="overflow" vert="horz" wrap="square" lIns="91440" tIns="45720" rIns="91440" bIns="45720" numCol="1" spcCol="0" rtlCol="0" fromWordArt="0" anchor="ctr" anchorCtr="0" forceAA="0" compatLnSpc="1">
+                        <a:prstTxWarp prst="textNoShape">
+                          <a:avLst/>
+                        </a:prstTxWarp>
+                        <a:noAutofit/>
+                      </wps:bodyPr>
+                    </wps:wsp>
+                  </a:graphicData>
+                </a:graphic>
+                <wp14:sizeRelH relativeFrom="margin">
+                  <wp14:pctWidth>0</wp14:pctWidth>
+                </wp14:sizeRelH>
+                <wp14:sizeRelV relativeFrom="margin">
+                  <wp14:pctHeight>0</wp14:pctHeight>
+                </wp14:sizeRelV>
+              </wp:anchor>
+            </w:drawing>
+          </mc:Choice>
+          <mc:Fallback>
+            <w:pict>
+              <v:roundrect id="Rounded Rectangle 12" o:spid="_x0000_s1030" style="position:absolute;left:0;text-align:left;margin-left:297pt;margin-top:33.4pt;width:63pt;height:27pt;z-index:251672576;visibility:visible;mso-wrap-style:square;mso-width-percent:0;mso-height-percent:0;mso-wrap-distance-left:9pt;mso-wrap-distance-top:0;mso-wrap-distance-right:9pt;mso-wrap-distance-bottom:0;mso-position-horizontal:absolute;mso-position-horizontal-relative:text;mso-position-vertical:absolute;mso-position-vertical-relative:text;mso-width-percent:0;mso-height-percent:0;mso-width-relative:margin;mso-height-relative:margin;v-text-anchor:middle" arcsize="10923f" o:gfxdata="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" fillcolor="#4f81bd [3204]" strokecolor="#4579b8 [3044]">
+                <v:fill color2="#a7bfde [1620]" rotate="t" type="gradient">
+                  <o:fill v:ext="view" type="gradientUnscaled"/>
+                </v:fill>
+                <v:shadow on="t" opacity="22937f" mv:blur="40000f" origin=",.5" offset="0,23000emu"/>
+                <v:textbox>
+                  <w:txbxContent>
+                    <w:p>
+                      <w:pPr>
+                        <w:jc w:val="center"/>
+                      </w:pPr>
+                      <w:r>
+                        <w:t>VCS</w:t>
+                      </w:r>
+                    </w:p>
+                  </w:txbxContent>
+                </v:textbox>
+                <w10:wrap type="through"/>
+              </v:roundrect>
+            </w:pict>
+          </mc:Fallback>
+        </mc:AlternateContent>
+      </w:r>
+      <w:r>
+        <w:rPr>
+          <w:rFonts w:asciiTheme="majorHAnsi" w:hAnsiTheme="majorHAnsi" w:cstheme="majorHAnsi"/>
+          <w:noProof/>
+        </w:rPr>
+        <mc:AlternateContent>
+          <mc:Choice Requires="wps">
+            <w:drawing>
+              <wp:anchor distT="0" distB="0" distL="114300" distR="114300" simplePos="0" relativeHeight="251668480" behindDoc="0" locked="0" layoutInCell="1" allowOverlap="1" wp14:anchorId="6F78145E" wp14:editId="2622BBB2">
+                <wp:simplePos x="0" y="0"/>
+                <wp:positionH relativeFrom="column">
+                  <wp:posOffset>1943100</wp:posOffset>
+                </wp:positionH>
+                <wp:positionV relativeFrom="paragraph">
+                  <wp:posOffset>424180</wp:posOffset>
+                </wp:positionV>
+                <wp:extent cx="800100" cy="342900"/>
+                <wp:effectExtent l="50800" t="25400" r="88900" b="114300"/>
+                <wp:wrapThrough wrapText="bothSides">
+                  <wp:wrapPolygon edited="0">
+                    <wp:start x="-1371" y="-1600"/>
+                    <wp:lineTo x="-1371" y="24000"/>
+                    <wp:lineTo x="-686" y="27200"/>
+                    <wp:lineTo x="22629" y="27200"/>
+                    <wp:lineTo x="22629" y="25600"/>
+                    <wp:lineTo x="23314" y="1600"/>
+                    <wp:lineTo x="23314" y="-1600"/>
+                    <wp:lineTo x="-1371" y="-1600"/>
+                  </wp:wrapPolygon>
+                </wp:wrapThrough>
+                <wp:docPr id="10" name="Rounded Rectangle 10"/>
+                <wp:cNvGraphicFramePr/>
+                <a:graphic xmlns:a="http://schemas.openxmlformats.org/drawingml/2006/main">
+                  <a:graphicData uri="http://schemas.microsoft.com/office/word/2010/wordprocessingShape">
+                    <wps:wsp>
+                      <wps:cNvSpPr/>
+                      <wps:spPr>
+                        <a:xfrm>
+                          <a:off x="0" y="0"/>
+                          <a:ext cx="800100" cy="342900"/>
+                        </a:xfrm>
+                        <a:prstGeom prst="roundRect">
+                          <a:avLst/>
+                        </a:prstGeom>
+                      </wps:spPr>
+                      <wps:style>
+                        <a:lnRef idx="1">
+                          <a:schemeClr val="accent1"/>
+                        </a:lnRef>
+                        <a:fillRef idx="3">
+                          <a:schemeClr val="accent1"/>
+                        </a:fillRef>
+                        <a:effectRef idx="2">
+                          <a:schemeClr val="accent1"/>
+                        </a:effectRef>
+                        <a:fontRef idx="minor">
+                          <a:schemeClr val="lt1"/>
+                        </a:fontRef>
+                      </wps:style>
+                      <wps:txbx>
+                        <w:txbxContent>
+                          <w:p>
+                            <w:pPr>
+                              <w:jc w:val="center"/>
+                            </w:pPr>
+                            <w:r>
+                              <w:t>REQ</w:t>
+                            </w:r>
+                          </w:p>
+                        </w:txbxContent>
+                      </wps:txbx>
+                      <wps:bodyPr rot="0" spcFirstLastPara="0" vertOverflow="overflow" horzOverflow="overflow" vert="horz" wrap="square" lIns="91440" tIns="45720" rIns="91440" bIns="45720" numCol="1" spcCol="0" rtlCol="0" fromWordArt="0" anchor="ctr" anchorCtr="0" forceAA="0" compatLnSpc="1">
+                        <a:prstTxWarp prst="textNoShape">
+                          <a:avLst/>
+                        </a:prstTxWarp>
+                        <a:noAutofit/>
+                      </wps:bodyPr>
+                    </wps:wsp>
+                  </a:graphicData>
+                </a:graphic>
+                <wp14:sizeRelH relativeFrom="margin">
+                  <wp14:pctWidth>0</wp14:pctWidth>
+                </wp14:sizeRelH>
+                <wp14:sizeRelV relativeFrom="margin">
+                  <wp14:pctHeight>0</wp14:pctHeight>
+                </wp14:sizeRelV>
+              </wp:anchor>
+            </w:drawing>
+          </mc:Choice>
+          <mc:Fallback>
+            <w:pict>
+              <v:roundrect id="Rounded Rectangle 10" o:spid="_x0000_s1031" style="position:absolute;left:0;text-align:left;margin-left:153pt;margin-top:33.4pt;width:63pt;height:27pt;z-index:251668480;visibility:visible;mso-wrap-style:square;mso-width-percent:0;mso-height-percent:0;mso-wrap-distance-left:9pt;mso-wrap-distance-top:0;mso-wrap-distance-right:9pt;mso-wrap-distance-bottom:0;mso-position-horizontal:absolute;mso-position-horizontal-relative:text;mso-position-vertical:absolute;mso-position-vertical-relative:text;mso-width-percent:0;mso-height-percent:0;mso-width-relative:margin;mso-height-relative:margin;v-text-anchor:middle" arcsize="10923f" o:gfxdata="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" fillcolor="#4f81bd [3204]" strokecolor="#4579b8 [3044]">
+                <v:fill color2="#a7bfde [1620]" rotate="t" type="gradient">
+                  <o:fill v:ext="view" type="gradientUnscaled"/>
+                </v:fill>
+                <v:shadow on="t" opacity="22937f" mv:blur="40000f" origin=",.5" offset="0,23000emu"/>
+                <v:textbox>
+                  <w:txbxContent>
+                    <w:p>
+                      <w:pPr>
+                        <w:jc w:val="center"/>
+                      </w:pPr>
+                      <w:r>
+                        <w:t>REQ</w:t>
+                      </w:r>
+                    </w:p>
+                  </w:txbxContent>
+                </v:textbox>
+                <w10:wrap type="through"/>
+              </v:roundrect>
+            </w:pict>
+          </mc:Fallback>
+        </mc:AlternateContent>
+      </w:r>
+      <w:r>
+        <w:rPr>
+          <w:rFonts w:asciiTheme="majorHAnsi" w:hAnsiTheme="majorHAnsi" w:cstheme="majorHAnsi"/>
+          <w:noProof/>
+        </w:rPr>
+        <mc:AlternateContent>
+          <mc:Choice Requires="wps">
+            <w:drawing>
+              <wp:anchor distT="0" distB="0" distL="114300" distR="114300" simplePos="0" relativeHeight="251674624" behindDoc="0" locked="0" layoutInCell="1" allowOverlap="1" wp14:anchorId="7BA30BF2" wp14:editId="2F9E96D2">
+                <wp:simplePos x="0" y="0"/>
+                <wp:positionH relativeFrom="column">
+                  <wp:posOffset>1028700</wp:posOffset>
+                </wp:positionH>
+                <wp:positionV relativeFrom="paragraph">
+                  <wp:posOffset>424180</wp:posOffset>
+                </wp:positionV>
+                <wp:extent cx="800100" cy="342900"/>
+                <wp:effectExtent l="50800" t="25400" r="88900" b="114300"/>
+                <wp:wrapThrough wrapText="bothSides">
+                  <wp:wrapPolygon edited="0">
+                    <wp:start x="-1371" y="-1600"/>
+                    <wp:lineTo x="-1371" y="24000"/>
+                    <wp:lineTo x="-686" y="27200"/>
+                    <wp:lineTo x="22629" y="27200"/>
+                    <wp:lineTo x="22629" y="25600"/>
+                    <wp:lineTo x="23314" y="1600"/>
+                    <wp:lineTo x="23314" y="-1600"/>
+                    <wp:lineTo x="-1371" y="-1600"/>
+                  </wp:wrapPolygon>
+                </wp:wrapThrough>
+                <wp:docPr id="13" name="Rounded Rectangle 13"/>
+                <wp:cNvGraphicFramePr/>
+                <a:graphic xmlns:a="http://schemas.openxmlformats.org/drawingml/2006/main">
+                  <a:graphicData uri="http://schemas.microsoft.com/office/word/2010/wordprocessingShape">
+                    <wps:wsp>
+                      <wps:cNvSpPr/>
+                      <wps:spPr>
+                        <a:xfrm>
+                          <a:off x="0" y="0"/>
+                          <a:ext cx="800100" cy="342900"/>
+                        </a:xfrm>
+                        <a:prstGeom prst="roundRect">
+                          <a:avLst/>
+                        </a:prstGeom>
+                      </wps:spPr>
+                      <wps:style>
+                        <a:lnRef idx="1">
+                          <a:schemeClr val="accent1"/>
+                        </a:lnRef>
+                        <a:fillRef idx="3">
+                          <a:schemeClr val="accent1"/>
+                        </a:fillRef>
+                        <a:effectRef idx="2">
+                          <a:schemeClr val="accent1"/>
+                        </a:effectRef>
+                        <a:fontRef idx="minor">
+                          <a:schemeClr val="lt1"/>
+                        </a:fontRef>
+                      </wps:style>
+                      <wps:txbx>
+                        <w:txbxContent>
+                          <w:p>
+                            <w:pPr>
+                              <w:jc w:val="center"/>
+                            </w:pPr>
+                            <w:r>
+                              <w:t>OPS</w:t>
+                            </w:r>
+                          </w:p>
+                        </w:txbxContent>
+                      </wps:txbx>
+                      <wps:bodyPr rot="0" spcFirstLastPara="0" vertOverflow="overflow" horzOverflow="overflow" vert="horz" wrap="square" lIns="91440" tIns="45720" rIns="91440" bIns="45720" numCol="1" spcCol="0" rtlCol="0" fromWordArt="0" anchor="ctr" anchorCtr="0" forceAA="0" compatLnSpc="1">
+                        <a:prstTxWarp prst="textNoShape">
+                          <a:avLst/>
+                        </a:prstTxWarp>
+                        <a:noAutofit/>
+                      </wps:bodyPr>
+                    </wps:wsp>
+                  </a:graphicData>
+                </a:graphic>
+                <wp14:sizeRelH relativeFrom="margin">
+                  <wp14:pctWidth>0</wp14:pctWidth>
+                </wp14:sizeRelH>
+                <wp14:sizeRelV relativeFrom="margin">
+                  <wp14:pctHeight>0</wp14:pctHeight>
+                </wp14:sizeRelV>
+              </wp:anchor>
+            </w:drawing>
+          </mc:Choice>
+          <mc:Fallback>
+            <w:pict>
+              <v:roundrect id="Rounded Rectangle 13" o:spid="_x0000_s1032" style="position:absolute;left:0;text-align:left;margin-left:81pt;margin-top:33.4pt;width:63pt;height:27pt;z-index:251674624;visibility:visible;mso-wrap-style:square;mso-width-percent:0;mso-height-percent:0;mso-wrap-distance-left:9pt;mso-wrap-distance-top:0;mso-wrap-distance-right:9pt;mso-wrap-distance-bottom:0;mso-position-horizontal:absolute;mso-position-horizontal-relative:text;mso-position-vertical:absolute;mso-position-vertical-relative:text;mso-width-percent:0;mso-height-percent:0;mso-width-relative:margin;mso-height-relative:margin;v-text-anchor:middle" arcsize="10923f" o:gfxdata="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" fillcolor="#4f81bd [3204]" strokecolor="#4579b8 [3044]">
+                <v:fill color2="#a7bfde [1620]" rotate="t" type="gradient">
+                  <o:fill v:ext="view" type="gradientUnscaled"/>
+                </v:fill>
+                <v:shadow on="t" opacity="22937f" mv:blur="40000f" origin=",.5" offset="0,23000emu"/>
+                <v:textbox>
+                  <w:txbxContent>
+                    <w:p>
+                      <w:pPr>
+                        <w:jc w:val="center"/>
+                      </w:pPr>
+                      <w:r>
+                        <w:t>OPS</w:t>
+                      </w:r>
+                    </w:p>
+                  </w:txbxContent>
+                </v:textbox>
+                <w10:wrap type="through"/>
+              </v:roundrect>
+            </w:pict>
+          </mc:Fallback>
+        </mc:AlternateContent>
+      </w:r>
+      <w:r>
+        <w:rPr>
+          <w:rFonts w:asciiTheme="majorHAnsi" w:hAnsiTheme="majorHAnsi" w:cstheme="majorHAnsi"/>
+          <w:noProof/>
+        </w:rPr>
+        <mc:AlternateContent>
+          <mc:Choice Requires="wps">
+            <w:drawing>
+              <wp:anchor distT="0" distB="0" distL="114300" distR="114300" simplePos="0" relativeHeight="251670528" behindDoc="0" locked="0" layoutInCell="1" allowOverlap="1" wp14:anchorId="195E2988" wp14:editId="779B8382">
+                <wp:simplePos x="0" y="0"/>
+                <wp:positionH relativeFrom="column">
+                  <wp:posOffset>2857500</wp:posOffset>
+                </wp:positionH>
+                <wp:positionV relativeFrom="paragraph">
+                  <wp:posOffset>424180</wp:posOffset>
+                </wp:positionV>
+                <wp:extent cx="800100" cy="342900"/>
+                <wp:effectExtent l="50800" t="25400" r="88900" b="114300"/>
+                <wp:wrapThrough wrapText="bothSides">
+                  <wp:wrapPolygon edited="0">
+                    <wp:start x="-1371" y="-1600"/>
+                    <wp:lineTo x="-1371" y="24000"/>
+                    <wp:lineTo x="-686" y="27200"/>
+                    <wp:lineTo x="22629" y="27200"/>
+                    <wp:lineTo x="22629" y="25600"/>
+                    <wp:lineTo x="23314" y="1600"/>
+                    <wp:lineTo x="23314" y="-1600"/>
+                    <wp:lineTo x="-1371" y="-1600"/>
+                  </wp:wrapPolygon>
+                </wp:wrapThrough>
+                <wp:docPr id="11" name="Rounded Rectangle 11"/>
+                <wp:cNvGraphicFramePr/>
+                <a:graphic xmlns:a="http://schemas.openxmlformats.org/drawingml/2006/main">
+                  <a:graphicData uri="http://schemas.microsoft.com/office/word/2010/wordprocessingShape">
+                    <wps:wsp>
+                      <wps:cNvSpPr/>
+                      <wps:spPr>
+                        <a:xfrm>
+                          <a:off x="0" y="0"/>
+                          <a:ext cx="800100" cy="342900"/>
+                        </a:xfrm>
+                        <a:prstGeom prst="roundRect">
+                          <a:avLst/>
+                        </a:prstGeom>
+                      </wps:spPr>
+                      <wps:style>
+                        <a:lnRef idx="1">
+                          <a:schemeClr val="accent1"/>
+                        </a:lnRef>
+                        <a:fillRef idx="3">
+                          <a:schemeClr val="accent1"/>
+                        </a:fillRef>
+                        <a:effectRef idx="2">
+                          <a:schemeClr val="accent1"/>
+                        </a:effectRef>
+                        <a:fontRef idx="minor">
+                          <a:schemeClr val="lt1"/>
+                        </a:fontRef>
+                      </wps:style>
+                      <wps:txbx>
+                        <w:txbxContent>
+                          <w:p>
+                            <w:pPr>
+                              <w:jc w:val="center"/>
+                            </w:pPr>
+                            <w:r>
+                              <w:t>UTILS</w:t>
+                            </w:r>
+                          </w:p>
+                        </w:txbxContent>
+                      </wps:txbx>
+                      <wps:bodyPr rot="0" spcFirstLastPara="0" vertOverflow="overflow" horzOverflow="overflow" vert="horz" wrap="square" lIns="91440" tIns="45720" rIns="91440" bIns="45720" numCol="1" spcCol="0" rtlCol="0" fromWordArt="0" anchor="ctr" anchorCtr="0" forceAA="0" compatLnSpc="1">
+                        <a:prstTxWarp prst="textNoShape">
+                          <a:avLst/>
+                        </a:prstTxWarp>
+                        <a:noAutofit/>
+                      </wps:bodyPr>
+                    </wps:wsp>
+                  </a:graphicData>
+                </a:graphic>
+                <wp14:sizeRelH relativeFrom="margin">
+                  <wp14:pctWidth>0</wp14:pctWidth>
+                </wp14:sizeRelH>
+                <wp14:sizeRelV relativeFrom="margin">
+                  <wp14:pctHeight>0</wp14:pctHeight>
+                </wp14:sizeRelV>
+              </wp:anchor>
+            </w:drawing>
+          </mc:Choice>
+          <mc:Fallback>
+            <w:pict>
+              <v:roundrect id="Rounded Rectangle 11" o:spid="_x0000_s1033" style="position:absolute;left:0;text-align:left;margin-left:225pt;margin-top:33.4pt;width:63pt;height:27pt;z-index:251670528;visibility:visible;mso-wrap-style:square;mso-width-percent:0;mso-height-percent:0;mso-wrap-distance-left:9pt;mso-wrap-distance-top:0;mso-wrap-distance-right:9pt;mso-wrap-distance-bottom:0;mso-position-horizontal:absolute;mso-position-horizontal-relative:text;mso-position-vertical:absolute;mso-position-vertical-relative:text;mso-width-percent:0;mso-height-percent:0;mso-width-relative:margin;mso-height-relative:margin;v-text-anchor:middle" arcsize="10923f" o:gfxdata="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" fillcolor="#4f81bd [3204]" strokecolor="#4579b8 [3044]">
+                <v:fill color2="#a7bfde [1620]" rotate="t" type="gradient">
+                  <o:fill v:ext="view" type="gradientUnscaled"/>
+                </v:fill>
+                <v:shadow on="t" opacity="22937f" mv:blur="40000f" origin=",.5" offset="0,23000emu"/>
+                <v:textbox>
+                  <w:txbxContent>
+                    <w:p>
+                      <w:pPr>
+                        <w:jc w:val="center"/>
+                      </w:pPr>
+                      <w:r>
+                        <w:t>UTILS</w:t>
+                      </w:r>
+                    </w:p>
+                  </w:txbxContent>
+                </v:textbox>
+                <w10:wrap type="through"/>
+              </v:roundrect>
+            </w:pict>
+          </mc:Fallback>
+        </mc:AlternateContent>
+      </w:r>
+      <w:r>
+        <w:rPr>
+          <w:rFonts w:asciiTheme="majorHAnsi" w:hAnsiTheme="majorHAnsi" w:cstheme="majorHAnsi"/>
+          <w:noProof/>
+        </w:rPr>
+        <mc:AlternateContent>
+          <mc:Choice Requires="wps">
+            <w:drawing>
+              <wp:anchor distT="0" distB="0" distL="114300" distR="114300" simplePos="0" relativeHeight="251666432" behindDoc="0" locked="0" layoutInCell="1" allowOverlap="1" wp14:anchorId="15DBBA14" wp14:editId="09F1A264">
+                <wp:simplePos x="0" y="0"/>
+                <wp:positionH relativeFrom="column">
+                  <wp:posOffset>114300</wp:posOffset>
+                </wp:positionH>
+                <wp:positionV relativeFrom="paragraph">
+                  <wp:posOffset>424180</wp:posOffset>
+                </wp:positionV>
+                <wp:extent cx="800100" cy="342900"/>
+                <wp:effectExtent l="50800" t="25400" r="88900" b="114300"/>
+                <wp:wrapThrough wrapText="bothSides">
+                  <wp:wrapPolygon edited="0">
+                    <wp:start x="-1371" y="-1600"/>
+                    <wp:lineTo x="-1371" y="24000"/>
+                    <wp:lineTo x="-686" y="27200"/>
+                    <wp:lineTo x="22629" y="27200"/>
+                    <wp:lineTo x="22629" y="25600"/>
+                    <wp:lineTo x="23314" y="1600"/>
+                    <wp:lineTo x="23314" y="-1600"/>
+                    <wp:lineTo x="-1371" y="-1600"/>
+                  </wp:wrapPolygon>
+                </wp:wrapThrough>
+                <wp:docPr id="9" name="Rounded Rectangle 9"/>
+                <wp:cNvGraphicFramePr/>
+                <a:graphic xmlns:a="http://schemas.openxmlformats.org/drawingml/2006/main">
+                  <a:graphicData uri="http://schemas.microsoft.com/office/word/2010/wordprocessingShape">
+                    <wps:wsp>
+                      <wps:cNvSpPr/>
+                      <wps:spPr>
+                        <a:xfrm>
+                          <a:off x="0" y="0"/>
+                          <a:ext cx="800100" cy="342900"/>
+                        </a:xfrm>
+                        <a:prstGeom prst="roundRect">
+                          <a:avLst/>
+                        </a:prstGeom>
+                      </wps:spPr>
+                      <wps:style>
+                        <a:lnRef idx="1">
+                          <a:schemeClr val="accent1"/>
+                        </a:lnRef>
+                        <a:fillRef idx="3">
+                          <a:schemeClr val="accent1"/>
+                        </a:fillRef>
+                        <a:effectRef idx="2">
+                          <a:schemeClr val="accent1"/>
+                        </a:effectRef>
+                        <a:fontRef idx="minor">
+                          <a:schemeClr val="lt1"/>
+                        </a:fontRef>
+                      </wps:style>
+                      <wps:txbx>
+                        <w:txbxContent>
+                          <w:p>
+                            <w:pPr>
+                              <w:jc w:val="center"/>
+                            </w:pPr>
+                            <w:r>
+                              <w:t>MODELS</w:t>
+                            </w:r>
+                          </w:p>
+                        </w:txbxContent>
+                      </wps:txbx>
+                      <wps:bodyPr rot="0" spcFirstLastPara="0" vertOverflow="overflow" horzOverflow="overflow" vert="horz" wrap="square" lIns="91440" tIns="45720" rIns="91440" bIns="45720" numCol="1" spcCol="0" rtlCol="0" fromWordArt="0" anchor="ctr" anchorCtr="0" forceAA="0" compatLnSpc="1">
+                        <a:prstTxWarp prst="textNoShape">
+                          <a:avLst/>
+                        </a:prstTxWarp>
+                        <a:noAutofit/>
+                      </wps:bodyPr>
+                    </wps:wsp>
+                  </a:graphicData>
+                </a:graphic>
+                <wp14:sizeRelH relativeFrom="margin">
+                  <wp14:pctWidth>0</wp14:pctWidth>
+                </wp14:sizeRelH>
+                <wp14:sizeRelV relativeFrom="margin">
+                  <wp14:pctHeight>0</wp14:pctHeight>
+                </wp14:sizeRelV>
+              </wp:anchor>
+            </w:drawing>
+          </mc:Choice>
+          <mc:Fallback>
+            <w:pict>
+              <v:roundrect id="Rounded Rectangle 9" o:spid="_x0000_s1034" style="position:absolute;left:0;text-align:left;margin-left:9pt;margin-top:33.4pt;width:63pt;height:27pt;z-index:251666432;visibility:visible;mso-wrap-style:square;mso-width-percent:0;mso-height-percent:0;mso-wrap-distance-left:9pt;mso-wrap-distance-top:0;mso-wrap-distance-right:9pt;mso-wrap-distance-bottom:0;mso-position-horizontal:absolute;mso-position-horizontal-relative:text;mso-position-vertical:absolute;mso-position-vertical-relative:text;mso-width-percent:0;mso-height-percent:0;mso-width-relative:margin;mso-height-relative:margin;v-text-anchor:middle" arcsize="10923f" o:gfxdata="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" fillcolor="#4f81bd [3204]" strokecolor="#4579b8 [3044]">
+                <v:fill color2="#a7bfde [1620]" rotate="t" type="gradient">
+                  <o:fill v:ext="view" type="gradientUnscaled"/>
+                </v:fill>
+                <v:shadow on="t" opacity="22937f" mv:blur="40000f" origin=",.5" offset="0,23000emu"/>
+                <v:textbox>
+                  <w:txbxContent>
+                    <w:p>
+                      <w:pPr>
+                        <w:jc w:val="center"/>
+                      </w:pPr>
+                      <w:r>
+                        <w:t>MODELS</w:t>
+                      </w:r>
+                    </w:p>
+                  </w:txbxContent>
+                </v:textbox>
+                <w10:wrap type="through"/>
+              </v:roundrect>
+            </w:pict>
+          </mc:Fallback>
+        </mc:AlternateContent>
+      </w:r>
+      <w:r>
+        <w:rPr>
+          <w:rFonts w:asciiTheme="majorHAnsi" w:hAnsiTheme="majorHAnsi" w:cstheme="majorHAnsi"/>
+          <w:noProof/>
+        </w:rPr>
+        <mc:AlternateContent>
+          <mc:Choice Requires="wps">
+            <w:drawing>
+              <wp:anchor distT="0" distB="0" distL="114300" distR="114300" simplePos="0" relativeHeight="251663360" behindDoc="0" locked="0" layoutInCell="1" allowOverlap="1" wp14:anchorId="390EEE23" wp14:editId="2C688FAF">
+                <wp:simplePos x="0" y="0"/>
+                <wp:positionH relativeFrom="column">
+                  <wp:posOffset>0</wp:posOffset>
+                </wp:positionH>
+                <wp:positionV relativeFrom="paragraph">
+                  <wp:posOffset>81280</wp:posOffset>
+                </wp:positionV>
+                <wp:extent cx="5143500" cy="1028700"/>
+                <wp:effectExtent l="50800" t="25400" r="88900" b="114300"/>
+                <wp:wrapThrough wrapText="bothSides">
+                  <wp:wrapPolygon edited="0">
+                    <wp:start x="107" y="-533"/>
+                    <wp:lineTo x="-213" y="0"/>
+                    <wp:lineTo x="-213" y="21867"/>
+                    <wp:lineTo x="213" y="23467"/>
+                    <wp:lineTo x="21440" y="23467"/>
+                    <wp:lineTo x="21867" y="17600"/>
+                    <wp:lineTo x="21867" y="8533"/>
+                    <wp:lineTo x="21653" y="1600"/>
+                    <wp:lineTo x="21547" y="-533"/>
+                    <wp:lineTo x="107" y="-533"/>
+                  </wp:wrapPolygon>
+                </wp:wrapThrough>
+                <wp:docPr id="7" name="Rounded Rectangle 7"/>
+                <wp:cNvGraphicFramePr/>
+                <a:graphic xmlns:a="http://schemas.openxmlformats.org/drawingml/2006/main">
+                  <a:graphicData uri="http://schemas.microsoft.com/office/word/2010/wordprocessingShape">
+                    <wps:wsp>
+                      <wps:cNvSpPr/>
+                      <wps:spPr>
+                        <a:xfrm>
+                          <a:off x="0" y="0"/>
+                          <a:ext cx="5143500" cy="1028700"/>
+                        </a:xfrm>
+                        <a:prstGeom prst="roundRect">
+                          <a:avLst/>
+                        </a:prstGeom>
+                      </wps:spPr>
+                      <wps:style>
+                        <a:lnRef idx="1">
+                          <a:schemeClr val="accent1"/>
+                        </a:lnRef>
+                        <a:fillRef idx="3">
+                          <a:schemeClr val="accent1"/>
+                        </a:fillRef>
+                        <a:effectRef idx="2">
+                          <a:schemeClr val="accent1"/>
+                        </a:effectRef>
+                        <a:fontRef idx="minor">
+                          <a:schemeClr val="lt1"/>
+                        </a:fontRef>
+                      </wps:style>
+                      <wps:txbx>
+                        <w:txbxContent>
+                          <w:p>
+                            <w:pPr>
+                              <w:jc w:val="center"/>
+                            </w:pPr>
+                          </w:p>
+                          <w:p>
+                            <w:pPr>
+                              <w:jc w:val="center"/>
+                            </w:pPr>
+                          </w:p>
+                          <w:p>
+                            <w:pPr>
+                              <w:jc w:val="center"/>
+                            </w:pPr>
+                          </w:p>
+                          <w:p>
+                            <w:pPr>
+                              <w:jc w:val="center"/>
+                            </w:pPr>
+                          </w:p>
+                          <w:p>
+                            <w:pPr>
+                              <w:jc w:val="center"/>
+                            </w:pPr>
+                          </w:p>
+                          <w:p>
+                            <w:pPr>
+                              <w:jc w:val="center"/>
+                            </w:pPr>
+                          </w:p>
+                          <w:p>
+                            <w:pPr>
+                              <w:jc w:val="center"/>
+                            </w:pPr>
+                          </w:p>
+                          <w:p>
+                            <w:pPr>
+                              <w:jc w:val="center"/>
+                            </w:pPr>
+                          </w:p>
+                          <w:p>
+                            <w:pPr>
+                              <w:jc w:val="center"/>
+                            </w:pPr>
+                          </w:p>
+                          <w:p>
+                            <w:pPr>
+                              <w:jc w:val="center"/>
+                            </w:pPr>
+                          </w:p>
+                          <w:p>
+                            <w:pPr>
+                              <w:jc w:val="center"/>
+                            </w:pPr>
+                          </w:p>
+                        </w:txbxContent>
+                      </wps:txbx>
+                      <wps:bodyPr rot="0" spcFirstLastPara="0" vertOverflow="overflow" horzOverflow="overflow" vert="horz" wrap="square" lIns="91440" tIns="45720" rIns="91440" bIns="45720" numCol="1" spcCol="0" rtlCol="0" fromWordArt="0" anchor="ctr" anchorCtr="0" forceAA="0" compatLnSpc="1">
+                        <a:prstTxWarp prst="textNoShape">
+                          <a:avLst/>
+                        </a:prstTxWarp>
+                        <a:noAutofit/>
+                      </wps:bodyPr>
+                    </wps:wsp>
+                  </a:graphicData>
+                </a:graphic>
+                <wp14:sizeRelV relativeFrom="margin">
+                  <wp14:pctHeight>0</wp14:pctHeight>
+                </wp14:sizeRelV>
+              </wp:anchor>
+            </w:drawing>
+          </mc:Choice>
+          <mc:Fallback>
+            <w:pict>
+              <v:roundrect id="Rounded Rectangle 7" o:spid="_x0000_s1035" style="position:absolute;left:0;text-align:left;margin-left:0;margin-top:6.4pt;width:405pt;height:81pt;z-index:251663360;visibility:visible;mso-wrap-style:square;mso-height-percent:0;mso-wrap-distance-left:9pt;mso-wrap-distance-top:0;mso-wrap-distance-right:9pt;mso-wrap-distance-bottom:0;mso-position-horizontal:absolute;mso-position-horizontal-relative:text;mso-position-vertical:absolute;mso-position-vertical-relative:text;mso-height-percent:0;mso-height-relative:margin;v-text-anchor:middle" arcsize="10923f" o:gfxdata="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" fillcolor="#4f81bd [3204]" strokecolor="#4579b8 [3044]">
+                <v:fill color2="#a7bfde [1620]" rotate="t" type="gradient">
+                  <o:fill v:ext="view" type="gradientUnscaled"/>
+                </v:fill>
+                <v:shadow on="t" opacity="22937f" mv:blur="40000f" origin=",.5" offset="0,23000emu"/>
+                <v:textbox>
+                  <w:txbxContent>
+                    <w:p>
+                      <w:pPr>
+                        <w:jc w:val="center"/>
+                      </w:pPr>
+                    </w:p>
+                    <w:p>
+                      <w:pPr>
+                        <w:jc w:val="center"/>
+                      </w:pPr>
+                    </w:p>
+                    <w:p>
+                      <w:pPr>
+                        <w:jc w:val="center"/>
+                      </w:pPr>
+                    </w:p>
+                    <w:p>
+                      <w:pPr>
+                        <w:jc w:val="center"/>
+                      </w:pPr>
+                    </w:p>
+                    <w:p>
+                      <w:pPr>
+                        <w:jc w:val="center"/>
+                      </w:pPr>
+                    </w:p>
+                    <w:p>
+                      <w:pPr>
+                        <w:jc w:val="center"/>
+                      </w:pPr>
+                    </w:p>
+                    <w:p>
+                      <w:pPr>
+                        <w:jc w:val="center"/>
+                      </w:pPr>
+                    </w:p>
+                    <w:p>
+                      <w:pPr>
+                        <w:jc w:val="center"/>
+                      </w:pPr>
+                    </w:p>
+                    <w:p>
+                      <w:pPr>
+                        <w:jc w:val="center"/>
+                      </w:pPr>
+                    </w:p>
+                    <w:p>
+                      <w:pPr>
+                        <w:jc w:val="center"/>
+                      </w:pPr>
+                    </w:p>
+                    <w:p>
+                      <w:pPr>
+                        <w:jc w:val="center"/>
+                      </w:pPr>
+                    </w:p>
+                  </w:txbxContent>
+                </v:textbox>
+                <w10:wrap type="through"/>
+              </v:roundrect>
+            </w:pict>
+          </mc:Fallback>
+        </mc:AlternateContent>
+      </w:r>
+    </w:p>
+    <w:p>
+      <w:pPr>
+        <w:spacing w:line="360" w:lineRule="auto"/>
+        <w:contextualSpacing/>
+        <w:jc w:val="both"/>
+        <w:rPr>
+          <w:rFonts w:asciiTheme="majorHAnsi" w:hAnsiTheme="majorHAnsi" w:cstheme="majorHAnsi"/>
+        </w:rPr>
+      </w:pPr>
+      <w:r>
+        <w:rPr>
+          <w:rFonts w:asciiTheme="majorHAnsi" w:hAnsiTheme="majorHAnsi" w:cstheme="majorHAnsi"/>
+          <w:noProof/>
+        </w:rPr>
+        <mc:AlternateContent>
+          <mc:Choice Requires="wps">
+            <w:drawing>
+              <wp:anchor distT="0" distB="0" distL="114300" distR="114300" simplePos="0" relativeHeight="251682816" behindDoc="0" locked="0" layoutInCell="1" allowOverlap="1" wp14:anchorId="47EA479E" wp14:editId="74F45BFA">
+                <wp:simplePos x="0" y="0"/>
+                <wp:positionH relativeFrom="column">
+                  <wp:posOffset>-571500</wp:posOffset>
+                </wp:positionH>
+                <wp:positionV relativeFrom="paragraph">
+                  <wp:posOffset>867410</wp:posOffset>
+                </wp:positionV>
+                <wp:extent cx="571500" cy="0"/>
+                <wp:effectExtent l="0" t="101600" r="38100" b="177800"/>
+                <wp:wrapNone/>
+                <wp:docPr id="22" name="Straight Arrow Connector 22"/>
+                <wp:cNvGraphicFramePr/>
+                <a:graphic xmlns:a="http://schemas.openxmlformats.org/drawingml/2006/main">
+                  <a:graphicData uri="http://schemas.microsoft.com/office/word/2010/wordprocessingShape">
+                    <wps:wsp>
+                      <wps:cNvCnPr/>
+                      <wps:spPr>
+                        <a:xfrm>
+                          <a:off x="0" y="0"/>
+                          <a:ext cx="571500" cy="0"/>
+                        </a:xfrm>
+                        <a:prstGeom prst="straightConnector1">
+                          <a:avLst/>
+                        </a:prstGeom>
+                        <a:ln>
+                          <a:tailEnd type="arrow"/>
+                        </a:ln>
+                      </wps:spPr>
+                      <wps:style>
+                        <a:lnRef idx="2">
+                          <a:schemeClr val="accent1"/>
+                        </a:lnRef>
+                        <a:fillRef idx="0">
+                          <a:schemeClr val="accent1"/>
+                        </a:fillRef>
+                        <a:effectRef idx="1">
+                          <a:schemeClr val="accent1"/>
+                        </a:effectRef>
+                        <a:fontRef idx="minor">
+                          <a:schemeClr val="tx1"/>
+                        </a:fontRef>
+                      </wps:style>
+                      <wps:bodyPr/>
+                    </wps:wsp>
+                  </a:graphicData>
+                </a:graphic>
+              </wp:anchor>
+            </w:drawing>
+          </mc:Choice>
+          <mc:Fallback>
+            <w:pict>
+              <v:shape id="Straight Arrow Connector 22" o:spid="_x0000_s1026" type="#_x0000_t32" style="position:absolute;margin-left:-44.95pt;margin-top:68.3pt;width:45pt;height:0;z-index:251682816;visibility:visible;mso-wrap-style:square;mso-wrap-distance-left:9pt;mso-wrap-distance-top:0;mso-wrap-distance-right:9pt;mso-wrap-distance-bottom:0;mso-position-horizontal:absolute;mso-position-horizontal-relative:text;mso-position-vertical:absolute;mso-position-vertical-relative:text" o:gfxdata="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" strokecolor="#4f81bd [3204]" strokeweight="2pt">
+                <v:stroke endarrow="open"/>
+                <v:shadow on="t" opacity="24903f" mv:blur="40000f" origin=",.5" offset="0,20000emu"/>
+              </v:shape>
+            </w:pict>
+          </mc:Fallback>
+        </mc:AlternateContent>
+      </w:r>
+      <w:r>
+        <w:rPr>
+          <w:rFonts w:asciiTheme="majorHAnsi" w:hAnsiTheme="majorHAnsi" w:cstheme="majorHAnsi"/>
+          <w:noProof/>
+        </w:rPr>
+        <mc:AlternateContent>
+          <mc:Choice Requires="wps">
+            <w:drawing>
+              <wp:anchor distT="0" distB="0" distL="114300" distR="114300" simplePos="0" relativeHeight="251678720" behindDoc="0" locked="0" layoutInCell="1" allowOverlap="1" wp14:anchorId="1F1E5D31" wp14:editId="1CB1E535">
+                <wp:simplePos x="0" y="0"/>
+                <wp:positionH relativeFrom="column">
+                  <wp:posOffset>1371600</wp:posOffset>
+                </wp:positionH>
+                <wp:positionV relativeFrom="paragraph">
+                  <wp:posOffset>792480</wp:posOffset>
+                </wp:positionV>
+                <wp:extent cx="2286000" cy="457200"/>
+                <wp:effectExtent l="50800" t="25400" r="76200" b="101600"/>
+                <wp:wrapThrough wrapText="bothSides">
+                  <wp:wrapPolygon edited="0">
+                    <wp:start x="-240" y="-1200"/>
+                    <wp:lineTo x="-480" y="0"/>
+                    <wp:lineTo x="-480" y="19200"/>
+                    <wp:lineTo x="-240" y="25200"/>
+                    <wp:lineTo x="21840" y="25200"/>
+                    <wp:lineTo x="22080" y="19200"/>
+                    <wp:lineTo x="21840" y="1200"/>
+                    <wp:lineTo x="21840" y="-1200"/>
+                    <wp:lineTo x="-240" y="-1200"/>
+                  </wp:wrapPolygon>
+                </wp:wrapThrough>
+                <wp:docPr id="17" name="Rounded Rectangle 17"/>
+                <wp:cNvGraphicFramePr/>
+                <a:graphic xmlns:a="http://schemas.openxmlformats.org/drawingml/2006/main">
+                  <a:graphicData uri="http://schemas.microsoft.com/office/word/2010/wordprocessingShape">
+                    <wps:wsp>
+                      <wps:cNvSpPr/>
+                      <wps:spPr>
+                        <a:xfrm>
+                          <a:off x="0" y="0"/>
+                          <a:ext cx="2286000" cy="457200"/>
+                        </a:xfrm>
+                        <a:prstGeom prst="roundRect">
+                          <a:avLst/>
+                        </a:prstGeom>
+                      </wps:spPr>
+                      <wps:style>
+                        <a:lnRef idx="1">
+                          <a:schemeClr val="accent1"/>
+                        </a:lnRef>
+                        <a:fillRef idx="3">
+                          <a:schemeClr val="accent1"/>
+                        </a:fillRef>
+                        <a:effectRef idx="2">
+                          <a:schemeClr val="accent1"/>
+                        </a:effectRef>
+                        <a:fontRef idx="minor">
+                          <a:schemeClr val="lt1"/>
+                        </a:fontRef>
+                      </wps:style>
+                      <wps:txbx>
+                        <w:txbxContent>
+                          <w:p>
+                            <w:pPr>
+                              <w:jc w:val="center"/>
+                            </w:pPr>
+                            <w:proofErr w:type="gramStart"/>
+                            <w:r>
+                              <w:t>PYPI  LIBRARIES</w:t>
+                            </w:r>
+                            <w:proofErr w:type="gramEnd"/>
+                          </w:p>
+                        </w:txbxContent>
+                      </wps:txbx>
+                      <wps:bodyPr rot="0" spcFirstLastPara="0" vertOverflow="overflow" horzOverflow="overflow" vert="horz" wrap="square" lIns="91440" tIns="45720" rIns="91440" bIns="45720" numCol="1" spcCol="0" rtlCol="0" fromWordArt="0" anchor="ctr" anchorCtr="0" forceAA="0" compatLnSpc="1">
+                        <a:prstTxWarp prst="textNoShape">
+                          <a:avLst/>
+                        </a:prstTxWarp>
+                        <a:noAutofit/>
+                      </wps:bodyPr>
+                    </wps:wsp>
+                  </a:graphicData>
+                </a:graphic>
+              </wp:anchor>
+            </w:drawing>
+          </mc:Choice>
+          <mc:Fallback>
+            <w:pict>
+              <v:roundrect id="Rounded Rectangle 17" o:spid="_x0000_s1036" style="position:absolute;left:0;text-align:left;margin-left:108pt;margin-top:62.4pt;width:180pt;height:36pt;z-index:251678720;visibility:visible;mso-wrap-style:square;mso-wrap-distance-left:9pt;mso-wrap-distance-top:0;mso-wrap-distance-right:9pt;mso-wrap-distance-bottom:0;mso-position-horizontal:absolute;mso-position-horizontal-relative:text;mso-position-vertical:absolute;mso-position-vertical-relative:text;v-text-anchor:middle" arcsize="10923f" o:gfxdata="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" fillcolor="#4f81bd [3204]" strokecolor="#4579b8 [3044]">
+                <v:fill color2="#a7bfde [1620]" rotate="t" type="gradient">
+                  <o:fill v:ext="view" type="gradientUnscaled"/>
+                </v:fill>
+                <v:shadow on="t" opacity="22937f" mv:blur="40000f" origin=",.5" offset="0,23000emu"/>
+                <v:textbox>
+                  <w:txbxContent>
+                    <w:p>
+                      <w:pPr>
+                        <w:jc w:val="center"/>
+                      </w:pPr>
+                      <w:proofErr w:type="gramStart"/>
+                      <w:r>
+                        <w:t>PYPI  LIBRARIES</w:t>
+                      </w:r>
+                      <w:proofErr w:type="gramEnd"/>
+                    </w:p>
+                  </w:txbxContent>
+                </v:textbox>
+                <w10:wrap type="through"/>
+              </v:roundrect>
+            </w:pict>
+          </mc:Fallback>
+        </mc:AlternateContent>
+      </w:r>
+      <w:r>
+        <w:rPr>
+          <w:rFonts w:asciiTheme="majorHAnsi" w:hAnsiTheme="majorHAnsi" w:cstheme="majorHAnsi"/>
+          <w:noProof/>
+        </w:rPr>
+        <mc:AlternateContent>
+          <mc:Choice Requires="wps">
+            <w:drawing>
+              <wp:anchor distT="0" distB="0" distL="114300" distR="114300" simplePos="0" relativeHeight="251677696" behindDoc="0" locked="0" layoutInCell="1" allowOverlap="1" wp14:anchorId="5EE5E3BB" wp14:editId="5B9FCE15">
+                <wp:simplePos x="0" y="0"/>
+                <wp:positionH relativeFrom="column">
+                  <wp:posOffset>0</wp:posOffset>
+                </wp:positionH>
+                <wp:positionV relativeFrom="paragraph">
+                  <wp:posOffset>335280</wp:posOffset>
+                </wp:positionV>
+                <wp:extent cx="3429000" cy="342900"/>
+                <wp:effectExtent l="0" t="0" r="0" b="12700"/>
+                <wp:wrapSquare wrapText="bothSides"/>
+                <wp:docPr id="16" name="Text Box 16"/>
+                <wp:cNvGraphicFramePr/>
+                <a:graphic xmlns:a="http://schemas.openxmlformats.org/drawingml/2006/main">
+                  <a:graphicData uri="http://schemas.microsoft.com/office/word/2010/wordprocessingShape">
+                    <wps:wsp>
+                      <wps:cNvSpPr txBox="1"/>
+                      <wps:spPr>
+                        <a:xfrm>
+                          <a:off x="0" y="0"/>
+                          <a:ext cx="3429000" cy="342900"/>
+                        </a:xfrm>
+                        <a:prstGeom prst="rect">
+                          <a:avLst/>
+                        </a:prstGeom>
+                        <a:noFill/>
+                        <a:ln>
+                          <a:noFill/>
+                        </a:ln>
+                        <a:effectLst/>
+                        <a:extLst>
+                          <a:ext uri="{C572A759-6A51-4108-AA02-DFA0A04FC94B}">
+                            <ma14:wrappingTextBoxFlag xmlns:ma14="http://schemas.microsoft.com/office/mac/drawingml/2011/main"/>
+                          </a:ext>
+                        </a:extLst>
+                      </wps:spPr>
+                      <wps:style>
+                        <a:lnRef idx="0">
+                          <a:schemeClr val="accent1"/>
+                        </a:lnRef>
+                        <a:fillRef idx="0">
+                          <a:schemeClr val="accent1"/>
+                        </a:fillRef>
+                        <a:effectRef idx="0">
+                          <a:schemeClr val="accent1"/>
+                        </a:effectRef>
+                        <a:fontRef idx="minor">
+                          <a:schemeClr val="dk1"/>
+                        </a:fontRef>
+                      </wps:style>
+                      <wps:txbx>
+                        <w:txbxContent>
+                          <w:p>
+                            <w:r>
+                              <w:t>VENDOR (DEPENDENCIES)</w:t>
+                            </w:r>
+                          </w:p>
+                        </w:txbxContent>
+                      </wps:txbx>
+                      <wps:bodyPr rot="0" spcFirstLastPara="0" vertOverflow="overflow" horzOverflow="overflow" vert="horz" wrap="square" lIns="91440" tIns="45720" rIns="91440" bIns="45720" numCol="1" spcCol="0" rtlCol="0" fromWordArt="0" anchor="t" anchorCtr="0" forceAA="0" compatLnSpc="1">
+                        <a:prstTxWarp prst="textNoShape">
+                          <a:avLst/>
+                        </a:prstTxWarp>
+                        <a:noAutofit/>
+                      </wps:bodyPr>
+                    </wps:wsp>
+                  </a:graphicData>
+                </a:graphic>
+                <wp14:sizeRelH relativeFrom="margin">
+                  <wp14:pctWidth>0</wp14:pctWidth>
+                </wp14:sizeRelH>
+                <wp14:sizeRelV relativeFrom="margin">
+                  <wp14:pctHeight>0</wp14:pctHeight>
+                </wp14:sizeRelV>
+              </wp:anchor>
+            </w:drawing>
+          </mc:Choice>
+          <mc:Fallback>
+            <w:pict>
+              <v:shape id="Text Box 16" o:spid="_x0000_s1037" type="#_x0000_t202" style="position:absolute;left:0;text-align:left;margin-left:0;margin-top:26.4pt;width:270pt;height:27pt;z-index:251677696;visibility:visible;mso-wrap-style:square;mso-width-percent:0;mso-height-percent:0;mso-wrap-distance-left:9pt;mso-wrap-distance-top:0;mso-wrap-distance-right:9pt;mso-wrap-distance-bottom:0;mso-position-horizontal:absolute;mso-position-horizontal-relative:text;mso-position-vertical:absolute;mso-position-vertical-relative:text;mso-width-percent:0;mso-height-percent:0;mso-width-relative:margin;mso-height-relative:margin;v-text-anchor:top" o:gfxdata="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" filled="f" stroked="f">
+                <v:textbox>
+                  <w:txbxContent>
+                    <w:p>
+                      <w:r>
+                        <w:t>VENDOR (DEPENDENCIES)</w:t>
+                      </w:r>
+                    </w:p>
+                  </w:txbxContent>
+                </v:textbox>
+                <w10:wrap type="square"/>
+              </v:shape>
+            </w:pict>
+          </mc:Fallback>
+        </mc:AlternateContent>
+      </w:r>
+    </w:p>
+    <w:p>
+      <w:pPr>
+        <w:spacing w:line="360" w:lineRule="auto"/>
+        <w:contextualSpacing/>
+        <w:jc w:val="both"/>
+        <w:rPr>
+          <w:rFonts w:asciiTheme="majorHAnsi" w:hAnsiTheme="majorHAnsi" w:cstheme="majorHAnsi"/>
+        </w:rPr>
+      </w:pPr>
+      <w:r>
+        <w:rPr>
+          <w:rFonts w:asciiTheme="majorHAnsi" w:hAnsiTheme="majorHAnsi" w:cstheme="majorHAnsi"/>
+        </w:rPr>
+        <w:t xml:space="preserve">Figure </w:t>
+      </w:r>
+      <w:proofErr w:type="gramStart"/>
+      <w:r>
+        <w:rPr>
+          <w:rFonts w:asciiTheme="majorHAnsi" w:hAnsiTheme="majorHAnsi" w:cstheme="majorHAnsi"/>
+        </w:rPr>
+        <w:t>3 pip</w:t>
+      </w:r>
+      <w:proofErr w:type="gramEnd"/>
+      <w:r>
+        <w:rPr>
+          <w:rFonts w:asciiTheme="majorHAnsi" w:hAnsiTheme="majorHAnsi" w:cstheme="majorHAnsi"/>
+        </w:rPr>
+        <w:t xml:space="preserve"> module structure</w:t>
+      </w:r>
+    </w:p>
+    <w:p>
+      <w:pPr>
+        <w:spacing w:line="360" w:lineRule="auto"/>
+        <w:contextualSpacing/>
+        <w:jc w:val="both"/>
+        <w:rPr>
+          <w:rFonts w:asciiTheme="majorHAnsi" w:hAnsiTheme="majorHAnsi" w:cstheme="majorHAnsi"/>
+        </w:rPr>
+      </w:pPr>
+    </w:p>
+    <w:p>
+      <w:pPr>
+        <w:spacing w:line="360" w:lineRule="auto"/>
+        <w:contextualSpacing/>
+        <w:jc w:val="both"/>
+        <w:rPr>
+          <w:rFonts w:asciiTheme="majorHAnsi" w:hAnsiTheme="majorHAnsi" w:cstheme="majorHAnsi"/>
+        </w:rPr>
+      </w:pPr>
+      <w:r>
+        <w:rPr>
+          <w:rFonts w:asciiTheme="majorHAnsi" w:hAnsiTheme="majorHAnsi" w:cstheme="majorHAnsi"/>
+        </w:rPr>
+        <w:t>The figure 3 above is a simplified model of pip’s module structure describing the different layers of dependencies. Pip commands implementations are depende</w:t>
+      </w:r>
+      <w:r>
+        <w:rPr>
+          <w:rFonts w:asciiTheme="majorHAnsi" w:hAnsiTheme="majorHAnsi" w:cstheme="majorHAnsi"/>
+        </w:rPr>
+        <w:t>nt on several internal utility modules and helper functions</w:t>
+      </w:r>
+      <w:r>
+        <w:rPr>
+          <w:rFonts w:asciiTheme="majorHAnsi" w:hAnsiTheme="majorHAnsi" w:cstheme="majorHAnsi"/>
+        </w:rPr>
+        <w:t>,</w:t>
+      </w:r>
+      <w:r>
+        <w:rPr>
+          <w:rFonts w:asciiTheme="majorHAnsi" w:hAnsiTheme="majorHAnsi" w:cstheme="majorHAnsi"/>
+        </w:rPr>
+        <w:t xml:space="preserve"> which make use of third party libraries from </w:t>
+      </w:r>
+      <w:proofErr w:type="spellStart"/>
+      <w:r>
+        <w:rPr>
+          <w:rFonts w:asciiTheme="majorHAnsi" w:hAnsiTheme="majorHAnsi" w:cstheme="majorHAnsi"/>
+        </w:rPr>
+        <w:t>PyPI</w:t>
+      </w:r>
+      <w:proofErr w:type="spellEnd"/>
+      <w:r>
+        <w:rPr>
+          <w:rFonts w:asciiTheme="majorHAnsi" w:hAnsiTheme="majorHAnsi" w:cstheme="majorHAnsi"/>
+        </w:rPr>
+        <w:t xml:space="preserve">. These commands also make use of the external libraries from </w:t>
+      </w:r>
+      <w:proofErr w:type="spellStart"/>
+      <w:r>
+        <w:rPr>
+          <w:rFonts w:asciiTheme="majorHAnsi" w:hAnsiTheme="majorHAnsi" w:cstheme="majorHAnsi"/>
+        </w:rPr>
+        <w:t>PyPI</w:t>
+      </w:r>
+      <w:proofErr w:type="spellEnd"/>
+      <w:r>
+        <w:rPr>
+          <w:rFonts w:asciiTheme="majorHAnsi" w:hAnsiTheme="majorHAnsi" w:cstheme="majorHAnsi"/>
+        </w:rPr>
+        <w:t xml:space="preserve"> directly.</w:t>
+      </w:r>
+      <w:bookmarkStart w:id="0" w:name="_GoBack"/>
+      <w:bookmarkEnd w:id="0"/>
+      <w:r>
+        <w:rPr>
+          <w:rFonts w:asciiTheme="majorHAnsi" w:hAnsiTheme="majorHAnsi" w:cstheme="majorHAnsi"/>
+        </w:rPr>
+        <w:t xml:space="preserve"> </w:t>
+      </w:r>
+    </w:p>
+    <w:p>
+      <w:pPr>
+        <w:spacing w:line="360" w:lineRule="auto"/>
+        <w:contextualSpacing/>
+        <w:jc w:val="both"/>
+        <w:rPr>
+          <w:rFonts w:asciiTheme="majorHAnsi" w:hAnsiTheme="majorHAnsi" w:cstheme="majorHAnsi"/>
+        </w:rPr>
+      </w:pPr>
+    </w:p>
+    <w:p>
+      <w:pPr>
+        <w:spacing w:line="360" w:lineRule="auto"/>
+        <w:contextualSpacing/>
+        <w:jc w:val="both"/>
+        <w:rPr>
+          <w:rFonts w:asciiTheme="majorHAnsi" w:hAnsiTheme="majorHAnsi" w:cstheme="majorHAnsi"/>
+        </w:rPr>
+      </w:pPr>
+      <w:r>
+        <w:rPr>
+          <w:rFonts w:asciiTheme="majorHAnsi" w:hAnsiTheme="majorHAnsi" w:cstheme="majorHAnsi"/>
+        </w:rPr>
         <w:t>The open source project pip is maintained by The Python Packaging Authority (</w:t>
       </w:r>
       <w:proofErr w:type="spellStart"/>
@@ -1356,14 +3865,8 @@
         <w:rPr>
           <w:rFonts w:asciiTheme="majorHAnsi" w:hAnsiTheme="majorHAnsi" w:cstheme="majorHAnsi"/>
         </w:rPr>
-        <w:t xml:space="preserve">In terms of software development Model-View-Controller (MVC) is a design pattern for software development and Python uses MVC architecture. The concept of MVC </w:t>
-      </w:r>
-      <w:r>
-        <w:rPr>
-          <w:rFonts w:asciiTheme="majorHAnsi" w:hAnsiTheme="majorHAnsi" w:cstheme="majorHAnsi"/>
-        </w:rPr>
         <w:lastRenderedPageBreak/>
-        <w:t>is, it split the full system into three interconnected segments, and that are a Model, View, and Controller. The Model part represents the domain, and domain is used for data storing and data retrieving. The View represents to the user and the Controller is used to make communication between the Model and The View.</w:t>
+        <w:t>In terms of software development Model-View-Controller (MVC) is a design pattern for software development and Python uses MVC architecture. The concept of MVC is, it split the full system into three interconnected segments, and that are a Model, View, and Controller. The Model part represents the domain, and domain is used for data storing and data retrieving. The View represents to the user and the Controller is used to make communication between the Model and The View.</w:t>
       </w:r>
     </w:p>
     <w:p>
@@ -1701,7 +4204,14 @@
         <w:rPr>
           <w:rFonts w:asciiTheme="majorHAnsi" w:eastAsia="PT Serif" w:hAnsiTheme="majorHAnsi" w:cstheme="majorHAnsi"/>
         </w:rPr>
-        <w:t xml:space="preserve">) is a repository of software for the Python. It is the host of different Python packages and their dependencies. At present there are 119685 packages on </w:t>
+        <w:t xml:space="preserve">) is a repository of software for the Python. It is the host of different Python packages and their dependencies. At present there are </w:t>
+      </w:r>
+      <w:r>
+        <w:rPr>
+          <w:rFonts w:asciiTheme="majorHAnsi" w:eastAsia="PT Serif" w:hAnsiTheme="majorHAnsi" w:cstheme="majorHAnsi"/>
+        </w:rPr>
+        <w:lastRenderedPageBreak/>
+        <w:t xml:space="preserve">119685 packages on </w:t>
       </w:r>
       <w:proofErr w:type="spellStart"/>
       <w:r>
@@ -1766,7 +4276,6 @@
           <w:rFonts w:asciiTheme="majorHAnsi" w:eastAsia="PT Serif" w:hAnsiTheme="majorHAnsi" w:cs="PT Serif"/>
           <w:noProof/>
         </w:rPr>
-        <w:lastRenderedPageBreak/>
         <w:drawing>
           <wp:anchor distT="0" distB="0" distL="114300" distR="114300" simplePos="0" relativeHeight="2" behindDoc="0" locked="0" layoutInCell="1" allowOverlap="1" wp14:anchorId="7B04E205" wp14:editId="055FDA79">
             <wp:simplePos x="0" y="0"/>
@@ -2523,6 +5032,7 @@
                 <w:color w:val="262626"/>
                 <w:lang w:val="en-GB" w:eastAsia="en-GB"/>
               </w:rPr>
+              <w:lastRenderedPageBreak/>
               <w:t>Pip search</w:t>
             </w:r>
           </w:p>
@@ -2675,7 +5185,6 @@
                 <w:color w:val="262626"/>
                 <w:lang w:val="en-GB" w:eastAsia="en-GB"/>
               </w:rPr>
-              <w:lastRenderedPageBreak/>
               <w:t>Pip unzip</w:t>
             </w:r>
           </w:p>

</xml_diff>

<commit_message>
General editting and spell-checking
</commit_message>
<xml_diff>
--- a/report.docx
+++ b/report.docx
@@ -1034,15 +1034,7 @@
         <w:rPr>
           <w:rFonts w:asciiTheme="majorHAnsi" w:eastAsia="PT Serif" w:hAnsiTheme="majorHAnsi" w:cstheme="majorHAnsi"/>
         </w:rPr>
-        <w:t>The pip development team is resp</w:t>
-      </w:r>
-      <w:bookmarkStart w:id="0" w:name="_GoBack"/>
-      <w:bookmarkEnd w:id="0"/>
-      <w:r>
-        <w:rPr>
-          <w:rFonts w:asciiTheme="majorHAnsi" w:eastAsia="PT Serif" w:hAnsiTheme="majorHAnsi" w:cstheme="majorHAnsi"/>
-        </w:rPr>
-        <w:t>onsible for testing the software to ensure that it meets the requirements.</w:t>
+        <w:t>The pip development team is responsible for testing the software to ensure that it meets the requirements.</w:t>
       </w:r>
       <w:r>
         <w:rPr>
@@ -1427,7 +1419,25 @@
           <w:sz w:val="24"/>
           <w:szCs w:val="24"/>
         </w:rPr>
-        <w:t>The fig 2 above is a pictorial overview of pip’s context. Pip is written in Python and has support for the three major operating system platforms, Windows, Mac and Linux. It depends on github for issue tracking and version control and is licensed under the MIT license. Pip installs python packages from a repository of software for the Python programming language called the Python Package Index (PyPI).  It was developed, and is being maintained by PyPa core developers and contributors from the Python developers community. PyPa is responsible for moderating and supervising inputs from contributors. As a package manager for the Python programming language, pip is used by Python developers to install and manage Python packages in their Python-based projects.</w:t>
+        <w:t>The fig</w:t>
+      </w:r>
+      <w:r>
+        <w:rPr>
+          <w:rFonts w:asciiTheme="majorHAnsi" w:eastAsia="PT Serif" w:hAnsiTheme="majorHAnsi" w:cs="PT Serif"/>
+          <w:color w:val="262626"/>
+          <w:sz w:val="24"/>
+          <w:szCs w:val="24"/>
+        </w:rPr>
+        <w:t>ure</w:t>
+      </w:r>
+      <w:r>
+        <w:rPr>
+          <w:rFonts w:asciiTheme="majorHAnsi" w:eastAsia="PT Serif" w:hAnsiTheme="majorHAnsi" w:cs="PT Serif"/>
+          <w:color w:val="262626"/>
+          <w:sz w:val="24"/>
+          <w:szCs w:val="24"/>
+        </w:rPr>
+        <w:t xml:space="preserve"> 2 above is a pictorial overview of pip’s context. Pip is written in Python and has support for the three major operating system platforms, Windows, Mac and Linux. It depends on github for issue tracking and version control and is licensed under the MIT license. Pip installs python packages from a repository of software for the Python programming language called the Python Package Index (PyPI).  It was developed, and is being maintained by PyPa core developers and contributors from the Python developers community. PyPa is responsible for moderating and supervising inputs from contributors. As a package manager for the Python programming language, pip is used by Python developers to install and manage Python packages in their Python-based projects.</w:t>
       </w:r>
     </w:p>
     <w:p>
@@ -1448,28 +1458,46 @@
         <w:spacing w:line="360" w:lineRule="auto"/>
         <w:contextualSpacing/>
         <w:jc w:val="both"/>
+      </w:pPr>
+      <w:r>
         <w:rPr>
           <w:rFonts w:asciiTheme="majorHAnsi" w:hAnsiTheme="majorHAnsi" w:cstheme="majorHAnsi"/>
           <w:b/>
           <w:sz w:val="36"/>
           <w:szCs w:val="36"/>
         </w:rPr>
-      </w:pPr>
+        <w:t>The Development Viewpoint</w:t>
+      </w:r>
     </w:p>
     <w:p>
       <w:pPr>
         <w:spacing w:line="360" w:lineRule="auto"/>
         <w:contextualSpacing/>
         <w:jc w:val="both"/>
-      </w:pPr>
-      <w:r>
-        <w:rPr>
-          <w:rFonts w:asciiTheme="majorHAnsi" w:hAnsiTheme="majorHAnsi" w:cstheme="majorHAnsi"/>
-          <w:b/>
-          <w:sz w:val="36"/>
-          <w:szCs w:val="36"/>
-        </w:rPr>
-        <w:t>The Development Viewpoint</w:t>
+        <w:rPr>
+          <w:rFonts w:asciiTheme="majorHAnsi" w:hAnsiTheme="majorHAnsi" w:cstheme="majorHAnsi"/>
+        </w:rPr>
+      </w:pPr>
+      <w:r>
+        <w:rPr>
+          <w:rFonts w:asciiTheme="majorHAnsi" w:hAnsiTheme="majorHAnsi" w:cstheme="majorHAnsi"/>
+        </w:rPr>
+        <w:t xml:space="preserve">The development viewpoint refers to a description of the architecture that supports a system’s development process. It is concerned with module structure and organization, module dependencies, standardization of design and testing, and </w:t>
+      </w:r>
+      <w:proofErr w:type="spellStart"/>
+      <w:r>
+        <w:rPr>
+          <w:rFonts w:asciiTheme="majorHAnsi" w:hAnsiTheme="majorHAnsi" w:cstheme="majorHAnsi"/>
+        </w:rPr>
+        <w:lastRenderedPageBreak/>
+        <w:t>codeline</w:t>
+      </w:r>
+      <w:proofErr w:type="spellEnd"/>
+      <w:r>
+        <w:rPr>
+          <w:rFonts w:asciiTheme="majorHAnsi" w:hAnsiTheme="majorHAnsi" w:cstheme="majorHAnsi"/>
+        </w:rPr>
+        <w:t xml:space="preserve"> organization and consistency for technical integrity. This directly addresses the concerns of the stakeholders within the development and testing groups. </w:t>
       </w:r>
     </w:p>
     <w:p>
@@ -1478,10 +1506,7 @@
         <w:contextualSpacing/>
         <w:jc w:val="both"/>
         <w:rPr>
-          <w:rFonts w:asciiTheme="majorHAnsi" w:hAnsiTheme="majorHAnsi" w:cs="Calibri"/>
-          <w:b/>
-          <w:sz w:val="36"/>
-          <w:szCs w:val="36"/>
+          <w:rFonts w:asciiTheme="majorHAnsi" w:hAnsiTheme="majorHAnsi" w:cstheme="majorHAnsi"/>
         </w:rPr>
       </w:pPr>
     </w:p>
@@ -1490,30 +1515,26 @@
         <w:spacing w:line="360" w:lineRule="auto"/>
         <w:contextualSpacing/>
         <w:jc w:val="both"/>
-        <w:rPr>
-          <w:rFonts w:asciiTheme="majorHAnsi" w:hAnsiTheme="majorHAnsi" w:cstheme="majorHAnsi"/>
-        </w:rPr>
-      </w:pPr>
-      <w:r>
-        <w:rPr>
-          <w:rFonts w:asciiTheme="majorHAnsi" w:hAnsiTheme="majorHAnsi" w:cstheme="majorHAnsi"/>
-        </w:rPr>
-        <w:lastRenderedPageBreak/>
-        <w:t xml:space="preserve">The development viewpoint refers to a description of the architecture that supports a system’s development process. It is concerned with module structure and organization, module dependencies, standardization of design and testing, and </w:t>
+      </w:pPr>
+      <w:r>
+        <w:rPr>
+          <w:rFonts w:asciiTheme="majorHAnsi" w:hAnsiTheme="majorHAnsi" w:cstheme="majorHAnsi"/>
+        </w:rPr>
+        <w:t xml:space="preserve">Pip is basically a command line based utility software for installing, uninstalling, and managing software packages developed with the Python programming language. Pip was originally developed to be self-contained, implementing all the functionalities it needed to eliminate the need for dependencies and its attendant challenges and problems. However, with version 1.5, pip introduced the idea of dependencies replacing some codes implemented internally with reusable libraries from </w:t>
       </w:r>
       <w:proofErr w:type="spellStart"/>
       <w:r>
         <w:rPr>
           <w:rFonts w:asciiTheme="majorHAnsi" w:hAnsiTheme="majorHAnsi" w:cstheme="majorHAnsi"/>
         </w:rPr>
-        <w:t>codeline</w:t>
+        <w:t>PyPi</w:t>
       </w:r>
       <w:proofErr w:type="spellEnd"/>
       <w:r>
         <w:rPr>
           <w:rFonts w:asciiTheme="majorHAnsi" w:hAnsiTheme="majorHAnsi" w:cstheme="majorHAnsi"/>
         </w:rPr>
-        <w:t xml:space="preserve"> organization and consistency for technical integrity. This directly addresses the concerns of the stakeholders within the development and testing groups. </w:t>
+        <w:t xml:space="preserve"> in order to leverage the benefits of reusing libraries other than re-inventing the wheel. </w:t>
       </w:r>
     </w:p>
     <w:p>
@@ -1536,21 +1557,54 @@
         <w:rPr>
           <w:rFonts w:asciiTheme="majorHAnsi" w:hAnsiTheme="majorHAnsi" w:cstheme="majorHAnsi"/>
         </w:rPr>
-        <w:t xml:space="preserve">Pip is basically a command line based utility software for installing, uninstalling, and managing software packages developed with the Python programming language. Pip was originally developed to be self-contained, implementing all the functionalities it needed to eliminate the need for dependencies and its attendant challenges and problems. However, with version 1.5, pip introduced the idea of dependencies replacing some codes implemented internally with reusable libraries from </w:t>
+        <w:t>The pip source code folder on</w:t>
+      </w:r>
+      <w:r>
+        <w:rPr>
+          <w:rFonts w:asciiTheme="majorHAnsi" w:hAnsiTheme="majorHAnsi" w:cstheme="majorHAnsi"/>
+        </w:rPr>
+        <w:t xml:space="preserve"> </w:t>
       </w:r>
       <w:proofErr w:type="spellStart"/>
       <w:r>
         <w:rPr>
           <w:rFonts w:asciiTheme="majorHAnsi" w:hAnsiTheme="majorHAnsi" w:cstheme="majorHAnsi"/>
         </w:rPr>
-        <w:t>PyPi</w:t>
+        <w:t>github</w:t>
       </w:r>
       <w:proofErr w:type="spellEnd"/>
       <w:r>
         <w:rPr>
           <w:rFonts w:asciiTheme="majorHAnsi" w:hAnsiTheme="majorHAnsi" w:cstheme="majorHAnsi"/>
         </w:rPr>
-        <w:t xml:space="preserve"> in order to leverage the benefits of reusing libraries other than re-inventing the wheel. </w:t>
+        <w:t xml:space="preserve"> shows the pip modules</w:t>
+      </w:r>
+      <w:r>
+        <w:rPr>
+          <w:rFonts w:asciiTheme="majorHAnsi" w:hAnsiTheme="majorHAnsi" w:cstheme="majorHAnsi"/>
+        </w:rPr>
+        <w:t>/components</w:t>
+      </w:r>
+      <w:r>
+        <w:rPr>
+          <w:rFonts w:asciiTheme="majorHAnsi" w:hAnsiTheme="majorHAnsi" w:cstheme="majorHAnsi"/>
+        </w:rPr>
+        <w:t>, which</w:t>
+      </w:r>
+      <w:r>
+        <w:t xml:space="preserve"> </w:t>
+      </w:r>
+      <w:r>
+        <w:rPr>
+          <w:rFonts w:asciiTheme="majorHAnsi" w:hAnsiTheme="majorHAnsi" w:cstheme="majorHAnsi"/>
+        </w:rPr>
+        <w:t>are group of files with implementations of similar/related functionalities.</w:t>
+      </w:r>
+      <w:r>
+        <w:rPr>
+          <w:rFonts w:asciiTheme="majorHAnsi" w:hAnsiTheme="majorHAnsi" w:cstheme="majorHAnsi"/>
+        </w:rPr>
+        <w:t xml:space="preserve"> It shows the development structure when developing pip. The modules are easier to follow. In the modules folder there is internal module and vendor module.</w:t>
       </w:r>
     </w:p>
     <w:p>
@@ -1568,56 +1622,9 @@
         <w:spacing w:line="360" w:lineRule="auto"/>
         <w:contextualSpacing/>
         <w:jc w:val="both"/>
-      </w:pPr>
-      <w:r>
-        <w:rPr>
-          <w:rFonts w:asciiTheme="majorHAnsi" w:hAnsiTheme="majorHAnsi" w:cstheme="majorHAnsi"/>
-        </w:rPr>
-        <w:t xml:space="preserve">The pip source code folder in </w:t>
-      </w:r>
-      <w:proofErr w:type="spellStart"/>
-      <w:r>
-        <w:rPr>
-          <w:rFonts w:asciiTheme="majorHAnsi" w:hAnsiTheme="majorHAnsi" w:cstheme="majorHAnsi"/>
-        </w:rPr>
-        <w:t>github</w:t>
-      </w:r>
-      <w:proofErr w:type="spellEnd"/>
-      <w:r>
-        <w:rPr>
-          <w:rFonts w:asciiTheme="majorHAnsi" w:hAnsiTheme="majorHAnsi" w:cstheme="majorHAnsi"/>
-        </w:rPr>
-        <w:t xml:space="preserve"> shows the pip modules, which</w:t>
-      </w:r>
-    </w:p>
-    <w:p>
-      <w:pPr>
-        <w:spacing w:line="360" w:lineRule="auto"/>
-        <w:contextualSpacing/>
-        <w:jc w:val="both"/>
-      </w:pPr>
-      <w:r>
-        <w:rPr>
-          <w:rFonts w:asciiTheme="majorHAnsi" w:hAnsiTheme="majorHAnsi" w:cstheme="majorHAnsi"/>
-        </w:rPr>
-        <w:t xml:space="preserve"> are components which put pip together. It shows the development structure when developing pip. The modules are easier to follow. In the modules folder there is internal module and vendor module.</w:t>
-      </w:r>
-    </w:p>
-    <w:p>
-      <w:pPr>
-        <w:spacing w:line="360" w:lineRule="auto"/>
-        <w:contextualSpacing/>
-        <w:jc w:val="both"/>
-        <w:rPr>
-          <w:rFonts w:asciiTheme="majorHAnsi" w:hAnsiTheme="majorHAnsi" w:cstheme="majorHAnsi"/>
-        </w:rPr>
-      </w:pPr>
-    </w:p>
-    <w:p>
-      <w:pPr>
-        <w:spacing w:line="360" w:lineRule="auto"/>
-        <w:contextualSpacing/>
-        <w:jc w:val="both"/>
+        <w:rPr>
+          <w:b/>
+        </w:rPr>
       </w:pPr>
       <w:r>
         <w:rPr>
@@ -1672,8 +1679,25 @@
       <w:r>
         <w:rPr>
           <w:rFonts w:asciiTheme="majorHAnsi" w:hAnsiTheme="majorHAnsi" w:cstheme="majorHAnsi"/>
-        </w:rPr>
-        <w:t>Figure shows the pip module in the source folder</w:t>
+          <w:b/>
+        </w:rPr>
+        <w:t xml:space="preserve">Fig. 3 pip </w:t>
+      </w:r>
+      <w:proofErr w:type="spellStart"/>
+      <w:r>
+        <w:rPr>
+          <w:rFonts w:asciiTheme="majorHAnsi" w:hAnsiTheme="majorHAnsi" w:cstheme="majorHAnsi"/>
+          <w:b/>
+        </w:rPr>
+        <w:t>src</w:t>
+      </w:r>
+      <w:proofErr w:type="spellEnd"/>
+      <w:r>
+        <w:rPr>
+          <w:rFonts w:asciiTheme="majorHAnsi" w:hAnsiTheme="majorHAnsi" w:cstheme="majorHAnsi"/>
+          <w:b/>
+        </w:rPr>
+        <w:t xml:space="preserve"> folder organization</w:t>
       </w:r>
     </w:p>
     <w:p>
@@ -1724,7 +1748,14 @@
         <w:rPr>
           <w:rFonts w:asciiTheme="majorHAnsi" w:hAnsiTheme="majorHAnsi" w:cstheme="majorHAnsi"/>
         </w:rPr>
-        <w:t xml:space="preserve">). In pip, to avoid dependency-related issues, dependencies are bundled with the source. So pip’s source directory contains two main directories: </w:t>
+        <w:t xml:space="preserve">). In pip, to avoid dependency-related issues, dependencies are </w:t>
+      </w:r>
+      <w:r>
+        <w:rPr>
+          <w:rFonts w:asciiTheme="majorHAnsi" w:hAnsiTheme="majorHAnsi" w:cstheme="majorHAnsi"/>
+        </w:rPr>
+        <w:lastRenderedPageBreak/>
+        <w:t xml:space="preserve">bundled with the source. So pip’s source directory contains two main directories: </w:t>
       </w:r>
       <w:r>
         <w:rPr>
@@ -1899,8 +1930,30 @@
         <w:jc w:val="both"/>
         <w:rPr>
           <w:rFonts w:asciiTheme="majorHAnsi" w:hAnsiTheme="majorHAnsi" w:cstheme="majorHAnsi"/>
-        </w:rPr>
-      </w:pPr>
+          <w:b/>
+        </w:rPr>
+      </w:pPr>
+      <w:r>
+        <w:rPr>
+          <w:rFonts w:asciiTheme="majorHAnsi" w:hAnsiTheme="majorHAnsi" w:cstheme="majorHAnsi"/>
+          <w:b/>
+        </w:rPr>
+        <w:t>Fig.</w:t>
+      </w:r>
+      <w:r>
+        <w:rPr>
+          <w:rFonts w:asciiTheme="majorHAnsi" w:hAnsiTheme="majorHAnsi" w:cstheme="majorHAnsi"/>
+          <w:b/>
+        </w:rPr>
+        <w:t xml:space="preserve"> 4</w:t>
+      </w:r>
+      <w:r>
+        <w:rPr>
+          <w:rFonts w:asciiTheme="majorHAnsi" w:hAnsiTheme="majorHAnsi" w:cstheme="majorHAnsi"/>
+          <w:b/>
+        </w:rPr>
+        <w:t xml:space="preserve"> pip module structure</w:t>
+      </w:r>
     </w:p>
     <w:p>
       <w:pPr>
@@ -1911,26 +1964,6 @@
           <w:rFonts w:asciiTheme="majorHAnsi" w:hAnsiTheme="majorHAnsi" w:cstheme="majorHAnsi"/>
         </w:rPr>
       </w:pPr>
-      <w:r>
-        <w:rPr>
-          <w:rFonts w:asciiTheme="majorHAnsi" w:hAnsiTheme="majorHAnsi" w:cstheme="majorHAnsi"/>
-        </w:rPr>
-        <w:t xml:space="preserve">Figure </w:t>
-      </w:r>
-      <w:proofErr w:type="gramStart"/>
-      <w:r>
-        <w:rPr>
-          <w:rFonts w:asciiTheme="majorHAnsi" w:hAnsiTheme="majorHAnsi" w:cstheme="majorHAnsi"/>
-        </w:rPr>
-        <w:t>3 pip</w:t>
-      </w:r>
-      <w:proofErr w:type="gramEnd"/>
-      <w:r>
-        <w:rPr>
-          <w:rFonts w:asciiTheme="majorHAnsi" w:hAnsiTheme="majorHAnsi" w:cstheme="majorHAnsi"/>
-        </w:rPr>
-        <w:t xml:space="preserve"> module structure</w:t>
-      </w:r>
     </w:p>
     <w:p>
       <w:pPr>
@@ -1941,6 +1974,53 @@
           <w:rFonts w:asciiTheme="majorHAnsi" w:hAnsiTheme="majorHAnsi" w:cstheme="majorHAnsi"/>
         </w:rPr>
       </w:pPr>
+      <w:r>
+        <w:rPr>
+          <w:rFonts w:asciiTheme="majorHAnsi" w:hAnsiTheme="majorHAnsi" w:cstheme="majorHAnsi"/>
+        </w:rPr>
+        <w:t>The figure 4</w:t>
+      </w:r>
+      <w:r>
+        <w:rPr>
+          <w:rFonts w:asciiTheme="majorHAnsi" w:hAnsiTheme="majorHAnsi" w:cstheme="majorHAnsi"/>
+        </w:rPr>
+        <w:t xml:space="preserve"> above is a simplified model of pip’s module structure describing the different layers of dependencies. Pip commands implementations are dependent on several internal utility modules and helper functions, which make use of third party </w:t>
+      </w:r>
+      <w:r>
+        <w:rPr>
+          <w:rFonts w:asciiTheme="majorHAnsi" w:hAnsiTheme="majorHAnsi" w:cstheme="majorHAnsi"/>
+        </w:rPr>
+        <w:lastRenderedPageBreak/>
+        <w:t xml:space="preserve">libraries from </w:t>
+      </w:r>
+      <w:proofErr w:type="spellStart"/>
+      <w:r>
+        <w:rPr>
+          <w:rFonts w:asciiTheme="majorHAnsi" w:hAnsiTheme="majorHAnsi" w:cstheme="majorHAnsi"/>
+        </w:rPr>
+        <w:t>PyPI</w:t>
+      </w:r>
+      <w:proofErr w:type="spellEnd"/>
+      <w:r>
+        <w:rPr>
+          <w:rFonts w:asciiTheme="majorHAnsi" w:hAnsiTheme="majorHAnsi" w:cstheme="majorHAnsi"/>
+        </w:rPr>
+        <w:t xml:space="preserve">. These commands also make use of the external libraries from </w:t>
+      </w:r>
+      <w:proofErr w:type="spellStart"/>
+      <w:r>
+        <w:rPr>
+          <w:rFonts w:asciiTheme="majorHAnsi" w:hAnsiTheme="majorHAnsi" w:cstheme="majorHAnsi"/>
+        </w:rPr>
+        <w:t>PyPI</w:t>
+      </w:r>
+      <w:proofErr w:type="spellEnd"/>
+      <w:r>
+        <w:rPr>
+          <w:rFonts w:asciiTheme="majorHAnsi" w:hAnsiTheme="majorHAnsi" w:cstheme="majorHAnsi"/>
+        </w:rPr>
+        <w:t xml:space="preserve"> directly. </w:t>
+      </w:r>
     </w:p>
     <w:p>
       <w:pPr>
@@ -1951,39 +2031,119 @@
           <w:rFonts w:asciiTheme="majorHAnsi" w:hAnsiTheme="majorHAnsi" w:cstheme="majorHAnsi"/>
         </w:rPr>
       </w:pPr>
-      <w:r>
-        <w:rPr>
-          <w:rFonts w:asciiTheme="majorHAnsi" w:hAnsiTheme="majorHAnsi" w:cstheme="majorHAnsi"/>
-        </w:rPr>
-        <w:t xml:space="preserve">The figure 3 above is a simplified model of pip’s module structure describing the different layers of dependencies. Pip commands implementations are dependent on several internal utility modules and helper functions, which make use of third party libraries from </w:t>
+    </w:p>
+    <w:p>
+      <w:pPr>
+        <w:spacing w:line="360" w:lineRule="auto"/>
+        <w:contextualSpacing/>
+        <w:jc w:val="both"/>
+        <w:rPr>
+          <w:rFonts w:asciiTheme="majorHAnsi" w:hAnsiTheme="majorHAnsi" w:cstheme="majorHAnsi"/>
+          <w:b/>
+          <w:sz w:val="28"/>
+          <w:szCs w:val="28"/>
+        </w:rPr>
+      </w:pPr>
+      <w:r>
+        <w:rPr>
+          <w:rFonts w:asciiTheme="majorHAnsi" w:hAnsiTheme="majorHAnsi" w:cstheme="majorHAnsi"/>
+          <w:b/>
+          <w:sz w:val="28"/>
+          <w:szCs w:val="28"/>
+        </w:rPr>
+        <w:t>Contributing to pip</w:t>
+      </w:r>
+    </w:p>
+    <w:p>
+      <w:pPr>
+        <w:spacing w:line="360" w:lineRule="auto"/>
+        <w:contextualSpacing/>
+        <w:jc w:val="both"/>
+        <w:rPr>
+          <w:rFonts w:asciiTheme="majorHAnsi" w:hAnsiTheme="majorHAnsi" w:cstheme="majorHAnsi"/>
+        </w:rPr>
+      </w:pPr>
+      <w:r>
+        <w:rPr>
+          <w:rFonts w:asciiTheme="majorHAnsi" w:hAnsiTheme="majorHAnsi" w:cstheme="majorHAnsi"/>
+        </w:rPr>
+        <w:t>The open source project pip is maintained by The Python Packaging Authority (</w:t>
       </w:r>
       <w:proofErr w:type="spellStart"/>
       <w:r>
         <w:rPr>
           <w:rFonts w:asciiTheme="majorHAnsi" w:hAnsiTheme="majorHAnsi" w:cstheme="majorHAnsi"/>
         </w:rPr>
-        <w:t>PyPI</w:t>
+        <w:t>PyPA</w:t>
       </w:r>
       <w:proofErr w:type="spellEnd"/>
       <w:r>
         <w:rPr>
           <w:rFonts w:asciiTheme="majorHAnsi" w:hAnsiTheme="majorHAnsi" w:cstheme="majorHAnsi"/>
         </w:rPr>
-        <w:t xml:space="preserve">. These commands also make use of the external libraries from </w:t>
+        <w:t xml:space="preserve">), and is developed by Python core developer and </w:t>
+      </w:r>
+      <w:r>
+        <w:rPr>
+          <w:rFonts w:asciiTheme="majorHAnsi" w:hAnsiTheme="majorHAnsi" w:cstheme="majorHAnsi"/>
+        </w:rPr>
+        <w:t>the</w:t>
+      </w:r>
+      <w:r>
+        <w:rPr>
+          <w:rFonts w:asciiTheme="majorHAnsi" w:hAnsiTheme="majorHAnsi" w:cstheme="majorHAnsi"/>
+        </w:rPr>
+        <w:t xml:space="preserve"> community</w:t>
+      </w:r>
+      <w:r>
+        <w:rPr>
+          <w:rFonts w:asciiTheme="majorHAnsi" w:hAnsiTheme="majorHAnsi" w:cstheme="majorHAnsi"/>
+        </w:rPr>
+        <w:t xml:space="preserve"> of Python developers</w:t>
+      </w:r>
+      <w:r>
+        <w:rPr>
+          <w:rFonts w:asciiTheme="majorHAnsi" w:hAnsiTheme="majorHAnsi" w:cstheme="majorHAnsi"/>
+        </w:rPr>
+        <w:t xml:space="preserve"> </w:t>
+      </w:r>
+      <w:r>
+        <w:rPr>
+          <w:rFonts w:asciiTheme="majorHAnsi" w:hAnsiTheme="majorHAnsi" w:cstheme="majorHAnsi"/>
+        </w:rPr>
+        <w:t>registered on</w:t>
+      </w:r>
+      <w:r>
+        <w:rPr>
+          <w:rFonts w:asciiTheme="majorHAnsi" w:hAnsiTheme="majorHAnsi" w:cstheme="majorHAnsi"/>
+        </w:rPr>
+        <w:t xml:space="preserve"> GitHub. A</w:t>
+      </w:r>
+      <w:r>
+        <w:rPr>
+          <w:rFonts w:asciiTheme="majorHAnsi" w:hAnsiTheme="majorHAnsi" w:cstheme="majorHAnsi"/>
+        </w:rPr>
+        <w:t xml:space="preserve">ny contributor can contribute to the project </w:t>
+      </w:r>
+      <w:r>
+        <w:rPr>
+          <w:rFonts w:asciiTheme="majorHAnsi" w:hAnsiTheme="majorHAnsi" w:cstheme="majorHAnsi"/>
+        </w:rPr>
+        <w:t xml:space="preserve">through </w:t>
       </w:r>
       <w:proofErr w:type="spellStart"/>
       <w:r>
         <w:rPr>
           <w:rFonts w:asciiTheme="majorHAnsi" w:hAnsiTheme="majorHAnsi" w:cstheme="majorHAnsi"/>
         </w:rPr>
-        <w:t>PyPI</w:t>
+        <w:t>GitHub</w:t>
       </w:r>
       <w:proofErr w:type="spellEnd"/>
       <w:r>
         <w:rPr>
           <w:rFonts w:asciiTheme="majorHAnsi" w:hAnsiTheme="majorHAnsi" w:cstheme="majorHAnsi"/>
         </w:rPr>
-        <w:t xml:space="preserve"> directly. </w:t>
+        <w:t>.</w:t>
       </w:r>
     </w:p>
     <w:p>
@@ -1995,98 +2155,66 @@
           <w:rFonts w:asciiTheme="majorHAnsi" w:hAnsiTheme="majorHAnsi" w:cstheme="majorHAnsi"/>
         </w:rPr>
       </w:pPr>
-    </w:p>
-    <w:p>
-      <w:pPr>
-        <w:spacing w:line="360" w:lineRule="auto"/>
-        <w:contextualSpacing/>
-        <w:jc w:val="both"/>
-        <w:rPr>
-          <w:rFonts w:asciiTheme="majorHAnsi" w:hAnsiTheme="majorHAnsi" w:cstheme="majorHAnsi"/>
-        </w:rPr>
-      </w:pPr>
-      <w:r>
-        <w:rPr>
-          <w:rFonts w:asciiTheme="majorHAnsi" w:hAnsiTheme="majorHAnsi" w:cstheme="majorHAnsi"/>
-        </w:rPr>
-        <w:t>The open source project pip is maintained by The Python Packaging Authority (</w:t>
-      </w:r>
-      <w:proofErr w:type="spellStart"/>
-      <w:r>
-        <w:rPr>
-          <w:rFonts w:asciiTheme="majorHAnsi" w:hAnsiTheme="majorHAnsi" w:cstheme="majorHAnsi"/>
-        </w:rPr>
-        <w:t>PyPA</w:t>
-      </w:r>
-      <w:proofErr w:type="spellEnd"/>
-      <w:r>
-        <w:rPr>
-          <w:rFonts w:asciiTheme="majorHAnsi" w:hAnsiTheme="majorHAnsi" w:cstheme="majorHAnsi"/>
-        </w:rPr>
-        <w:t>), and is developed by Python core developer and other community hosted in GitHub. Any contributor can contribute in development of pip through GitHub.</w:t>
-      </w:r>
-    </w:p>
-    <w:p>
-      <w:pPr>
-        <w:spacing w:line="360" w:lineRule="auto"/>
-        <w:contextualSpacing/>
-        <w:jc w:val="both"/>
-        <w:rPr>
-          <w:rFonts w:asciiTheme="majorHAnsi" w:hAnsiTheme="majorHAnsi" w:cstheme="majorHAnsi"/>
-        </w:rPr>
-      </w:pPr>
-    </w:p>
-    <w:p>
-      <w:pPr>
-        <w:spacing w:line="360" w:lineRule="auto"/>
-        <w:contextualSpacing/>
-        <w:jc w:val="both"/>
-        <w:rPr>
-          <w:rFonts w:asciiTheme="majorHAnsi" w:hAnsiTheme="majorHAnsi" w:cstheme="majorHAnsi"/>
-        </w:rPr>
-      </w:pPr>
-      <w:r>
-        <w:rPr>
-          <w:rFonts w:asciiTheme="majorHAnsi" w:hAnsiTheme="majorHAnsi" w:cstheme="majorHAnsi"/>
-        </w:rPr>
-        <w:t>In terms of software development Model-View-Controller (MVC) is a design pattern for software development and Python uses MVC architecture. The concept of MVC is, it split the full system into three interconnected segments, and that are a Model, View, and Controller. The Model part represents the domain, and domain is used for data storing and data retrieving. The View represents to the user and the Controller is used to make communication between the Model and The View.</w:t>
-      </w:r>
-    </w:p>
-    <w:p>
-      <w:pPr>
-        <w:spacing w:line="360" w:lineRule="auto"/>
-        <w:contextualSpacing/>
-        <w:jc w:val="both"/>
-        <w:rPr>
-          <w:rFonts w:asciiTheme="majorHAnsi" w:hAnsiTheme="majorHAnsi" w:cstheme="majorHAnsi"/>
-        </w:rPr>
-      </w:pPr>
-    </w:p>
-    <w:p>
-      <w:pPr>
-        <w:spacing w:line="360" w:lineRule="auto"/>
-        <w:contextualSpacing/>
-        <w:jc w:val="both"/>
-        <w:rPr>
-          <w:rFonts w:asciiTheme="majorHAnsi" w:hAnsiTheme="majorHAnsi" w:cstheme="majorHAnsi"/>
-        </w:rPr>
-      </w:pPr>
-      <w:r>
-        <w:rPr>
-          <w:rFonts w:asciiTheme="majorHAnsi" w:hAnsiTheme="majorHAnsi" w:cstheme="majorHAnsi"/>
-        </w:rPr>
-        <w:t>However, to contribute in pip development the contributor needs to submit a Pull Request against the master branch in GitHub. The contributor must provide an explicit description about the tasks what he/she going to do. The task is tested locally first.</w:t>
-      </w:r>
-    </w:p>
-    <w:p>
-      <w:pPr>
-        <w:spacing w:line="360" w:lineRule="auto"/>
-        <w:contextualSpacing/>
-        <w:jc w:val="both"/>
-        <w:rPr>
-          <w:rFonts w:asciiTheme="majorHAnsi" w:hAnsiTheme="majorHAnsi" w:cstheme="majorHAnsi"/>
-        </w:rPr>
-      </w:pPr>
+      <w:r>
+        <w:rPr>
+          <w:rFonts w:asciiTheme="majorHAnsi" w:hAnsiTheme="majorHAnsi" w:cstheme="majorHAnsi"/>
+        </w:rPr>
+        <w:t>To contribute in</w:t>
+      </w:r>
+      <w:r>
+        <w:rPr>
+          <w:rFonts w:asciiTheme="majorHAnsi" w:hAnsiTheme="majorHAnsi" w:cstheme="majorHAnsi"/>
+        </w:rPr>
+        <w:t xml:space="preserve"> pip development</w:t>
+      </w:r>
+      <w:r>
+        <w:rPr>
+          <w:rFonts w:asciiTheme="majorHAnsi" w:hAnsiTheme="majorHAnsi" w:cstheme="majorHAnsi"/>
+        </w:rPr>
+        <w:t>,</w:t>
+      </w:r>
+      <w:r>
+        <w:rPr>
+          <w:rFonts w:asciiTheme="majorHAnsi" w:hAnsiTheme="majorHAnsi" w:cstheme="majorHAnsi"/>
+        </w:rPr>
+        <w:t xml:space="preserve"> the contributor needs to submit a Pull Request ag</w:t>
+      </w:r>
+      <w:r>
+        <w:rPr>
+          <w:rFonts w:asciiTheme="majorHAnsi" w:hAnsiTheme="majorHAnsi" w:cstheme="majorHAnsi"/>
+        </w:rPr>
+        <w:t>ainst the master branch o</w:t>
+      </w:r>
+      <w:r>
+        <w:rPr>
+          <w:rFonts w:asciiTheme="majorHAnsi" w:hAnsiTheme="majorHAnsi" w:cstheme="majorHAnsi"/>
+        </w:rPr>
+        <w:t>n GitHub. The contributor must provi</w:t>
+      </w:r>
+      <w:r>
+        <w:rPr>
+          <w:rFonts w:asciiTheme="majorHAnsi" w:hAnsiTheme="majorHAnsi" w:cstheme="majorHAnsi"/>
+        </w:rPr>
+        <w:t>de an explicit description of</w:t>
+      </w:r>
+      <w:r>
+        <w:rPr>
+          <w:rFonts w:asciiTheme="majorHAnsi" w:hAnsiTheme="majorHAnsi" w:cstheme="majorHAnsi"/>
+        </w:rPr>
+        <w:t xml:space="preserve"> the tasks </w:t>
+      </w:r>
+      <w:r>
+        <w:rPr>
+          <w:rFonts w:asciiTheme="majorHAnsi" w:hAnsiTheme="majorHAnsi" w:cstheme="majorHAnsi"/>
+        </w:rPr>
+        <w:t>his/her contribution performs and they are</w:t>
+      </w:r>
+      <w:r>
+        <w:rPr>
+          <w:rFonts w:asciiTheme="majorHAnsi" w:hAnsiTheme="majorHAnsi" w:cstheme="majorHAnsi"/>
+        </w:rPr>
+        <w:t xml:space="preserve"> tested locally first.</w:t>
+      </w:r>
     </w:p>
     <w:p>
       <w:pPr>
@@ -2222,23 +2350,12 @@
     <w:p>
       <w:pPr>
         <w:spacing w:line="360" w:lineRule="auto"/>
-        <w:contextualSpacing/>
-        <w:jc w:val="both"/>
-        <w:rPr>
-          <w:rFonts w:asciiTheme="majorHAnsi" w:eastAsia="PT Serif" w:hAnsiTheme="majorHAnsi" w:cs="PT Serif"/>
-        </w:rPr>
-      </w:pPr>
-    </w:p>
-    <w:p>
-      <w:pPr>
-        <w:spacing w:line="360" w:lineRule="auto"/>
         <w:jc w:val="both"/>
       </w:pPr>
       <w:r>
         <w:rPr>
           <w:noProof/>
         </w:rPr>
-        <w:lastRenderedPageBreak/>
         <w:drawing>
           <wp:inline distT="0" distB="0" distL="0" distR="0" wp14:anchorId="0DA05B0C" wp14:editId="5BD18624">
             <wp:extent cx="5274310" cy="1213485"/>
@@ -2290,7 +2407,34 @@
           <w:bCs/>
           <w:color w:val="262626"/>
         </w:rPr>
-        <w:t>Fig. Local testing system</w:t>
+        <w:t>Fig</w:t>
+      </w:r>
+      <w:r>
+        <w:rPr>
+          <w:rFonts w:asciiTheme="majorHAnsi" w:hAnsiTheme="majorHAnsi" w:cstheme="majorHAnsi"/>
+          <w:b/>
+          <w:bCs/>
+          <w:color w:val="262626"/>
+        </w:rPr>
+        <w:t xml:space="preserve"> 5</w:t>
+      </w:r>
+      <w:r>
+        <w:rPr>
+          <w:rFonts w:asciiTheme="majorHAnsi" w:hAnsiTheme="majorHAnsi" w:cstheme="majorHAnsi"/>
+          <w:b/>
+          <w:bCs/>
+          <w:color w:val="262626"/>
+        </w:rPr>
+        <w:t xml:space="preserve">. </w:t>
+      </w:r>
+      <w:r>
+        <w:rPr>
+          <w:rFonts w:asciiTheme="majorHAnsi" w:hAnsiTheme="majorHAnsi" w:cstheme="majorHAnsi"/>
+          <w:b/>
+          <w:bCs/>
+          <w:color w:val="262626"/>
+        </w:rPr>
+        <w:t>Snapshot of running test locally</w:t>
       </w:r>
     </w:p>
     <w:p>
@@ -2310,16 +2454,16 @@
         <w:rPr>
           <w:rFonts w:asciiTheme="majorHAnsi" w:eastAsia="PT Serif" w:hAnsiTheme="majorHAnsi" w:cstheme="majorHAnsi"/>
           <w:b/>
-          <w:sz w:val="36"/>
-          <w:szCs w:val="36"/>
-        </w:rPr>
-      </w:pPr>
-      <w:r>
-        <w:rPr>
-          <w:rFonts w:asciiTheme="majorHAnsi" w:eastAsia="PT Serif" w:hAnsiTheme="majorHAnsi" w:cstheme="majorHAnsi"/>
-          <w:b/>
-          <w:sz w:val="36"/>
-          <w:szCs w:val="36"/>
+          <w:sz w:val="28"/>
+          <w:szCs w:val="28"/>
+        </w:rPr>
+      </w:pPr>
+      <w:r>
+        <w:rPr>
+          <w:rFonts w:asciiTheme="majorHAnsi" w:eastAsia="PT Serif" w:hAnsiTheme="majorHAnsi" w:cstheme="majorHAnsi"/>
+          <w:b/>
+          <w:sz w:val="28"/>
+          <w:szCs w:val="28"/>
         </w:rPr>
         <w:t>Pip usage</w:t>
       </w:r>
@@ -2331,14 +2475,6 @@
           <w:rFonts w:asciiTheme="majorHAnsi" w:eastAsia="PT Serif" w:hAnsiTheme="majorHAnsi" w:cstheme="majorHAnsi"/>
         </w:rPr>
       </w:pPr>
-    </w:p>
-    <w:p>
-      <w:pPr>
-        <w:spacing w:line="360" w:lineRule="auto"/>
-        <w:rPr>
-          <w:rFonts w:asciiTheme="majorHAnsi" w:eastAsia="PT Serif" w:hAnsiTheme="majorHAnsi" w:cstheme="majorHAnsi"/>
-        </w:rPr>
-      </w:pPr>
       <w:r>
         <w:rPr>
           <w:rFonts w:asciiTheme="majorHAnsi" w:eastAsia="PT Serif" w:hAnsiTheme="majorHAnsi" w:cstheme="majorHAnsi"/>
@@ -2357,7 +2493,31 @@
         <w:rPr>
           <w:rFonts w:asciiTheme="majorHAnsi" w:eastAsia="PT Serif" w:hAnsiTheme="majorHAnsi" w:cstheme="majorHAnsi"/>
         </w:rPr>
-        <w:t xml:space="preserve">) is a repository of software for the Python. It is the host of different Python packages and their dependencies. At present there are 119685 packages on </w:t>
+        <w:t>) is a repository of software</w:t>
+      </w:r>
+      <w:r>
+        <w:rPr>
+          <w:rFonts w:asciiTheme="majorHAnsi" w:eastAsia="PT Serif" w:hAnsiTheme="majorHAnsi" w:cstheme="majorHAnsi"/>
+        </w:rPr>
+        <w:t xml:space="preserve"> packages written in </w:t>
+      </w:r>
+      <w:r>
+        <w:rPr>
+          <w:rFonts w:asciiTheme="majorHAnsi" w:eastAsia="PT Serif" w:hAnsiTheme="majorHAnsi" w:cstheme="majorHAnsi"/>
+        </w:rPr>
+        <w:t xml:space="preserve">Python. It is the host of different Python packages and their dependencies. At present there are </w:t>
+      </w:r>
+      <w:r>
+        <w:rPr>
+          <w:rFonts w:asciiTheme="majorHAnsi" w:eastAsia="PT Serif" w:hAnsiTheme="majorHAnsi" w:cstheme="majorHAnsi"/>
+        </w:rPr>
+        <w:t xml:space="preserve">about </w:t>
+      </w:r>
+      <w:r>
+        <w:rPr>
+          <w:rFonts w:asciiTheme="majorHAnsi" w:eastAsia="PT Serif" w:hAnsiTheme="majorHAnsi" w:cstheme="majorHAnsi"/>
+        </w:rPr>
+        <w:t xml:space="preserve">119685 packages on </w:t>
       </w:r>
       <w:proofErr w:type="spellStart"/>
       <w:r>
@@ -2649,7 +2809,25 @@
         <w:rPr>
           <w:rFonts w:asciiTheme="majorHAnsi" w:eastAsia="PT Serif" w:hAnsiTheme="majorHAnsi" w:cstheme="majorHAnsi"/>
         </w:rPr>
-        <w:t xml:space="preserve">Packager can register/upload their own work in </w:t>
+        <w:t xml:space="preserve">Developers </w:t>
+      </w:r>
+      <w:r>
+        <w:rPr>
+          <w:rFonts w:asciiTheme="majorHAnsi" w:eastAsia="PT Serif" w:hAnsiTheme="majorHAnsi" w:cstheme="majorHAnsi"/>
+        </w:rPr>
+        <w:t xml:space="preserve">can register/upload their own </w:t>
+      </w:r>
+      <w:r>
+        <w:rPr>
+          <w:rFonts w:asciiTheme="majorHAnsi" w:eastAsia="PT Serif" w:hAnsiTheme="majorHAnsi" w:cstheme="majorHAnsi"/>
+        </w:rPr>
+        <w:t xml:space="preserve">Python software packages </w:t>
+      </w:r>
+      <w:r>
+        <w:rPr>
+          <w:rFonts w:asciiTheme="majorHAnsi" w:eastAsia="PT Serif" w:hAnsiTheme="majorHAnsi" w:cstheme="majorHAnsi"/>
+        </w:rPr>
+        <w:t xml:space="preserve">in </w:t>
       </w:r>
       <w:proofErr w:type="spellStart"/>
       <w:r>
@@ -2663,7 +2841,19 @@
         <w:rPr>
           <w:rFonts w:asciiTheme="majorHAnsi" w:eastAsia="PT Serif" w:hAnsiTheme="majorHAnsi" w:cstheme="majorHAnsi"/>
         </w:rPr>
-        <w:t xml:space="preserve"> using pip command and other users can browse existing projects. Source can be uploaded to an existing package. Pip uses </w:t>
+        <w:t xml:space="preserve"> using pip command and other users can browse existing projects</w:t>
+      </w:r>
+      <w:r>
+        <w:rPr>
+          <w:rFonts w:asciiTheme="majorHAnsi" w:eastAsia="PT Serif" w:hAnsiTheme="majorHAnsi" w:cstheme="majorHAnsi"/>
+        </w:rPr>
+        <w:t>/packages</w:t>
+      </w:r>
+      <w:r>
+        <w:rPr>
+          <w:rFonts w:asciiTheme="majorHAnsi" w:eastAsia="PT Serif" w:hAnsiTheme="majorHAnsi" w:cstheme="majorHAnsi"/>
+        </w:rPr>
+        <w:t xml:space="preserve">. Source can be uploaded to an existing package. Pip uses </w:t>
       </w:r>
       <w:proofErr w:type="spellStart"/>
       <w:r>
@@ -2689,23 +2879,6 @@
           <w:rFonts w:asciiTheme="majorHAnsi" w:eastAsia="PT Serif" w:hAnsiTheme="majorHAnsi" w:cstheme="majorHAnsi"/>
         </w:rPr>
       </w:pPr>
-    </w:p>
-    <w:p>
-      <w:pPr>
-        <w:rPr>
-          <w:rFonts w:asciiTheme="majorHAnsi" w:eastAsia="Times New Roman" w:hAnsiTheme="majorHAnsi" w:cstheme="majorHAnsi"/>
-          <w:color w:val="262626"/>
-          <w:lang w:val="en-GB" w:eastAsia="en-GB"/>
-        </w:rPr>
-      </w:pPr>
-      <w:r>
-        <w:rPr>
-          <w:rFonts w:asciiTheme="majorHAnsi" w:eastAsia="Times New Roman" w:hAnsiTheme="majorHAnsi" w:cstheme="majorHAnsi"/>
-          <w:color w:val="262626"/>
-          <w:lang w:val="en-GB" w:eastAsia="en-GB"/>
-        </w:rPr>
-        <w:t>Some important pip commands:</w:t>
-      </w:r>
     </w:p>
     <w:p>
       <w:pPr>
@@ -2773,7 +2946,6 @@
                 <w:szCs w:val="28"/>
                 <w:lang w:val="en-GB" w:eastAsia="en-GB"/>
               </w:rPr>
-              <w:lastRenderedPageBreak/>
               <w:t>Command</w:t>
             </w:r>
           </w:p>
@@ -3331,6 +3503,7 @@
                 <w:color w:val="262626"/>
                 <w:lang w:val="en-GB" w:eastAsia="en-GB"/>
               </w:rPr>
+              <w:lastRenderedPageBreak/>
               <w:t>Pip unzip</w:t>
             </w:r>
           </w:p>
@@ -3529,8 +3702,32 @@
         </w:tabs>
         <w:rPr>
           <w:rFonts w:asciiTheme="majorHAnsi" w:eastAsia="PT Serif" w:hAnsiTheme="majorHAnsi" w:cs="PT Serif"/>
-        </w:rPr>
-      </w:pPr>
+          <w:b/>
+        </w:rPr>
+      </w:pPr>
+      <w:r>
+        <w:rPr>
+          <w:rFonts w:asciiTheme="majorHAnsi" w:eastAsia="PT Serif" w:hAnsiTheme="majorHAnsi" w:cs="PT Serif"/>
+          <w:b/>
+        </w:rPr>
+        <w:t xml:space="preserve">Table 1 </w:t>
+      </w:r>
+      <w:proofErr w:type="gramStart"/>
+      <w:r>
+        <w:rPr>
+          <w:rFonts w:asciiTheme="majorHAnsi" w:eastAsia="PT Serif" w:hAnsiTheme="majorHAnsi" w:cs="PT Serif"/>
+          <w:b/>
+        </w:rPr>
+        <w:t>Some</w:t>
+      </w:r>
+      <w:proofErr w:type="gramEnd"/>
+      <w:r>
+        <w:rPr>
+          <w:rFonts w:asciiTheme="majorHAnsi" w:eastAsia="PT Serif" w:hAnsiTheme="majorHAnsi" w:cs="PT Serif"/>
+          <w:b/>
+        </w:rPr>
+        <w:t xml:space="preserve"> important pip commands</w:t>
+      </w:r>
     </w:p>
     <w:p>
       <w:pPr>
@@ -3547,16 +3744,30 @@
         <w:tabs>
           <w:tab w:val="left" w:pos="3045"/>
         </w:tabs>
-        <w:jc w:val="both"/>
         <w:rPr>
           <w:rFonts w:asciiTheme="majorHAnsi" w:eastAsia="PT Serif" w:hAnsiTheme="majorHAnsi" w:cs="PT Serif"/>
-          <w:b/>
-        </w:rPr>
-      </w:pPr>
-      <w:r>
+        </w:rPr>
+      </w:pPr>
+    </w:p>
+    <w:p>
+      <w:pPr>
+        <w:tabs>
+          <w:tab w:val="left" w:pos="3045"/>
+        </w:tabs>
+        <w:jc w:val="both"/>
         <w:rPr>
           <w:rFonts w:asciiTheme="majorHAnsi" w:eastAsia="PT Serif" w:hAnsiTheme="majorHAnsi" w:cs="PT Serif"/>
           <w:b/>
+          <w:sz w:val="36"/>
+          <w:szCs w:val="36"/>
+        </w:rPr>
+      </w:pPr>
+      <w:r>
+        <w:rPr>
+          <w:rFonts w:asciiTheme="majorHAnsi" w:eastAsia="PT Serif" w:hAnsiTheme="majorHAnsi" w:cs="PT Serif"/>
+          <w:b/>
+          <w:sz w:val="36"/>
+          <w:szCs w:val="36"/>
         </w:rPr>
         <w:t>Quality Attribute Analysis</w:t>
       </w:r>
@@ -3676,12 +3887,18 @@
         <w:tabs>
           <w:tab w:val="left" w:pos="3480"/>
         </w:tabs>
+        <w:rPr>
+          <w:sz w:val="36"/>
+          <w:szCs w:val="36"/>
+        </w:rPr>
       </w:pPr>
       <w:r>
         <w:rPr>
           <w:rFonts w:asciiTheme="majorHAnsi" w:hAnsiTheme="majorHAnsi"/>
           <w:b/>
           <w:bCs/>
+          <w:sz w:val="36"/>
+          <w:szCs w:val="36"/>
         </w:rPr>
         <w:t>Conclusion</w:t>
       </w:r>
@@ -3878,14 +4095,22 @@
         <w:tabs>
           <w:tab w:val="left" w:pos="3480"/>
         </w:tabs>
-      </w:pPr>
+        <w:rPr>
+          <w:sz w:val="36"/>
+          <w:szCs w:val="36"/>
+        </w:rPr>
+      </w:pPr>
+      <w:bookmarkStart w:id="0" w:name="_GoBack"/>
       <w:r>
         <w:rPr>
           <w:rFonts w:asciiTheme="majorHAnsi" w:hAnsiTheme="majorHAnsi"/>
+          <w:sz w:val="36"/>
+          <w:szCs w:val="36"/>
         </w:rPr>
         <w:t>References:</w:t>
       </w:r>
     </w:p>
+    <w:bookmarkEnd w:id="0"/>
     <w:p>
       <w:pPr>
         <w:tabs>

</xml_diff>